<commit_message>
coursework added: FSM (DFA) simulator
</commit_message>
<xml_diff>
--- a/Simulador de Máquina de Estados.docx
+++ b/Simulador de Máquina de Estados.docx
@@ -1,6 +1,6 @@
 
 <file path=word/document.xml><?xml version="1.0" encoding="utf-8"?>
-<w:document xmlns:wpc="http://schemas.microsoft.com/office/word/2010/wordprocessingCanvas" xmlns:cx="http://schemas.microsoft.com/office/drawing/2014/chartex" xmlns:cx1="http://schemas.microsoft.com/office/drawing/2015/9/8/chartex" xmlns:cx2="http://schemas.microsoft.com/office/drawing/2015/10/21/chartex" xmlns:cx3="http://schemas.microsoft.com/office/drawing/2016/5/9/chartex" xmlns:cx4="http://schemas.microsoft.com/office/drawing/2016/5/10/chartex" xmlns:cx5="http://schemas.microsoft.com/office/drawing/2016/5/11/chartex" xmlns:cx6="http://schemas.microsoft.com/office/drawing/2016/5/12/chartex" xmlns:cx7="http://schemas.microsoft.com/office/drawing/2016/5/13/chartex" xmlns:cx8="http://schemas.microsoft.com/office/drawing/2016/5/14/chartex" xmlns:mc="http://schemas.openxmlformats.org/markup-compatibility/2006" xmlns:o="urn:schemas-microsoft-com:office:office" xmlns:r="http://schemas.openxmlformats.org/officeDocument/2006/relationships" xmlns:m="http://schemas.openxmlformats.org/officeDocument/2006/math" xmlns:v="urn:schemas-microsoft-com:vml" xmlns:wp14="http://schemas.microsoft.com/office/word/2010/wordprocessingDrawing" xmlns:wp="http://schemas.openxmlformats.org/drawingml/2006/wordprocessingDrawing" xmlns:w10="urn:schemas-microsoft-com:office:word" xmlns:w="http://schemas.openxmlformats.org/wordprocessingml/2006/main" xmlns:w14="http://schemas.microsoft.com/office/word/2010/wordml" xmlns:w15="http://schemas.microsoft.com/office/word/2012/wordml" xmlns:w16se="http://schemas.microsoft.com/office/word/2015/wordml/symex" xmlns:wpg="http://schemas.microsoft.com/office/word/2010/wordprocessingGroup" xmlns:wpi="http://schemas.microsoft.com/office/word/2010/wordprocessingInk" xmlns:wne="http://schemas.microsoft.com/office/word/2006/wordml" xmlns:wps="http://schemas.microsoft.com/office/word/2010/wordprocessingShape" mc:Ignorable="w14 w15 w16se wp14">
+<w:document xmlns:wpc="http://schemas.microsoft.com/office/word/2010/wordprocessingCanvas" xmlns:cx="http://schemas.microsoft.com/office/drawing/2014/chartex" xmlns:cx1="http://schemas.microsoft.com/office/drawing/2015/9/8/chartex" xmlns:cx2="http://schemas.microsoft.com/office/drawing/2015/10/21/chartex" xmlns:cx3="http://schemas.microsoft.com/office/drawing/2016/5/9/chartex" xmlns:cx4="http://schemas.microsoft.com/office/drawing/2016/5/10/chartex" xmlns:cx5="http://schemas.microsoft.com/office/drawing/2016/5/11/chartex" xmlns:cx6="http://schemas.microsoft.com/office/drawing/2016/5/12/chartex" xmlns:cx7="http://schemas.microsoft.com/office/drawing/2016/5/13/chartex" xmlns:cx8="http://schemas.microsoft.com/office/drawing/2016/5/14/chartex" xmlns:mc="http://schemas.openxmlformats.org/markup-compatibility/2006" xmlns:aink="http://schemas.microsoft.com/office/drawing/2016/ink" xmlns:o="urn:schemas-microsoft-com:office:office" xmlns:r="http://schemas.openxmlformats.org/officeDocument/2006/relationships" xmlns:m="http://schemas.openxmlformats.org/officeDocument/2006/math" xmlns:v="urn:schemas-microsoft-com:vml" xmlns:wp14="http://schemas.microsoft.com/office/word/2010/wordprocessingDrawing" xmlns:wp="http://schemas.openxmlformats.org/drawingml/2006/wordprocessingDrawing" xmlns:w10="urn:schemas-microsoft-com:office:word" xmlns:w="http://schemas.openxmlformats.org/wordprocessingml/2006/main" xmlns:w14="http://schemas.microsoft.com/office/word/2010/wordml" xmlns:w15="http://schemas.microsoft.com/office/word/2012/wordml" xmlns:w16se="http://schemas.microsoft.com/office/word/2015/wordml/symex" xmlns:wpg="http://schemas.microsoft.com/office/word/2010/wordprocessingGroup" xmlns:wpi="http://schemas.microsoft.com/office/word/2010/wordprocessingInk" xmlns:wne="http://schemas.microsoft.com/office/word/2006/wordml" xmlns:wps="http://schemas.microsoft.com/office/word/2010/wordprocessingShape" mc:Ignorable="w14 w15 w16se wp14">
   <w:body>
     <w:p>
       <w:pPr>
@@ -33,73 +33,87 @@
           <w:color w:val="auto"/>
           <w:lang w:val="pt-BR"/>
         </w:rPr>
-        <w:t>DEPARTAMENTO ACADÊMICO DE ELETROTÉCNICA</w:t>
-      </w:r>
-    </w:p>
-    <w:p>
-      <w:pPr>
-        <w:jc w:val="center"/>
-        <w:rPr>
-          <w:color w:val="auto"/>
-          <w:lang w:val="pt-BR"/>
-        </w:rPr>
-      </w:pPr>
-      <w:r>
-        <w:rPr>
-          <w:color w:val="auto"/>
-          <w:lang w:val="pt-BR"/>
-        </w:rPr>
-        <w:t>ENGENHARIA DE CONTROLE E AUTOMAÇÃO</w:t>
-      </w:r>
-    </w:p>
-    <w:p>
-      <w:pPr>
-        <w:jc w:val="center"/>
-        <w:rPr>
-          <w:color w:val="auto"/>
-          <w:lang w:val="pt-BR"/>
-        </w:rPr>
-      </w:pPr>
-    </w:p>
-    <w:p>
-      <w:pPr>
-        <w:jc w:val="center"/>
-        <w:rPr>
-          <w:color w:val="auto"/>
-          <w:lang w:val="pt-BR"/>
-        </w:rPr>
-      </w:pPr>
-    </w:p>
-    <w:p>
-      <w:pPr>
-        <w:jc w:val="center"/>
-        <w:rPr>
-          <w:color w:val="auto"/>
-          <w:lang w:val="pt-BR"/>
-        </w:rPr>
-      </w:pPr>
-    </w:p>
-    <w:p>
-      <w:pPr>
-        <w:jc w:val="center"/>
-        <w:rPr>
-          <w:color w:val="auto"/>
-          <w:lang w:val="pt-BR"/>
-        </w:rPr>
-      </w:pPr>
-    </w:p>
-    <w:p>
-      <w:pPr>
-        <w:jc w:val="center"/>
-        <w:rPr>
-          <w:color w:val="auto"/>
-          <w:lang w:val="nl-NL"/>
-        </w:rPr>
-      </w:pPr>
-      <w:r>
-        <w:rPr>
-          <w:color w:val="auto"/>
-          <w:lang w:val="nl-NL"/>
+        <w:t xml:space="preserve">DEPARTAMENTO ACADÊMICO DE </w:t>
+      </w:r>
+      <w:r>
+        <w:rPr>
+          <w:color w:val="auto"/>
+          <w:lang w:val="pt-BR"/>
+        </w:rPr>
+        <w:t>ELETRÔNICA</w:t>
+      </w:r>
+    </w:p>
+    <w:p>
+      <w:pPr>
+        <w:jc w:val="center"/>
+        <w:rPr>
+          <w:color w:val="auto"/>
+          <w:lang w:val="pt-BR"/>
+        </w:rPr>
+      </w:pPr>
+      <w:r>
+        <w:rPr>
+          <w:color w:val="auto"/>
+          <w:lang w:val="pt-BR"/>
+        </w:rPr>
+        <w:t xml:space="preserve">ENGENHARIA </w:t>
+      </w:r>
+      <w:r>
+        <w:rPr>
+          <w:color w:val="auto"/>
+          <w:lang w:val="pt-BR"/>
+        </w:rPr>
+        <w:t>ELETRÔNICA</w:t>
+      </w:r>
+    </w:p>
+    <w:p>
+      <w:pPr>
+        <w:jc w:val="center"/>
+        <w:rPr>
+          <w:color w:val="auto"/>
+          <w:lang w:val="pt-BR"/>
+        </w:rPr>
+      </w:pPr>
+    </w:p>
+    <w:p>
+      <w:pPr>
+        <w:jc w:val="center"/>
+        <w:rPr>
+          <w:color w:val="auto"/>
+          <w:lang w:val="pt-BR"/>
+        </w:rPr>
+      </w:pPr>
+    </w:p>
+    <w:p>
+      <w:pPr>
+        <w:jc w:val="center"/>
+        <w:rPr>
+          <w:color w:val="auto"/>
+          <w:lang w:val="pt-BR"/>
+        </w:rPr>
+      </w:pPr>
+    </w:p>
+    <w:p>
+      <w:pPr>
+        <w:jc w:val="center"/>
+        <w:rPr>
+          <w:color w:val="auto"/>
+          <w:lang w:val="pt-BR"/>
+        </w:rPr>
+      </w:pPr>
+    </w:p>
+    <w:p>
+      <w:pPr>
+        <w:jc w:val="center"/>
+        <w:rPr>
+          <w:color w:val="auto"/>
+          <w:lang w:val="pt-BR"/>
+        </w:rPr>
+      </w:pPr>
+      <w:r>
+        <w:rPr>
+          <w:color w:val="auto"/>
+          <w:lang w:val="pt-BR"/>
         </w:rPr>
         <w:t>THAIS YURIKO DE GROOT MIDORIKAWA</w:t>
       </w:r>
@@ -109,70 +123,70 @@
         <w:jc w:val="center"/>
         <w:rPr>
           <w:color w:val="auto"/>
-          <w:lang w:val="nl-NL"/>
-        </w:rPr>
-      </w:pPr>
-    </w:p>
-    <w:p>
-      <w:pPr>
-        <w:jc w:val="center"/>
-        <w:rPr>
-          <w:color w:val="auto"/>
-          <w:lang w:val="nl-NL"/>
-        </w:rPr>
-      </w:pPr>
-    </w:p>
-    <w:p>
-      <w:pPr>
-        <w:jc w:val="center"/>
-        <w:rPr>
-          <w:color w:val="auto"/>
-          <w:lang w:val="nl-NL"/>
-        </w:rPr>
-      </w:pPr>
-    </w:p>
-    <w:p>
-      <w:pPr>
-        <w:jc w:val="center"/>
-        <w:rPr>
-          <w:color w:val="auto"/>
-          <w:lang w:val="nl-NL"/>
-        </w:rPr>
-      </w:pPr>
-    </w:p>
-    <w:p>
-      <w:pPr>
-        <w:jc w:val="center"/>
-        <w:rPr>
-          <w:color w:val="auto"/>
-          <w:lang w:val="nl-NL"/>
-        </w:rPr>
-      </w:pPr>
-    </w:p>
-    <w:p>
-      <w:pPr>
-        <w:jc w:val="center"/>
-        <w:rPr>
-          <w:color w:val="auto"/>
-          <w:lang w:val="nl-NL"/>
-        </w:rPr>
-      </w:pPr>
-    </w:p>
-    <w:p>
-      <w:pPr>
-        <w:jc w:val="center"/>
-        <w:rPr>
-          <w:color w:val="auto"/>
-          <w:lang w:val="nl-NL"/>
-        </w:rPr>
-      </w:pPr>
-    </w:p>
-    <w:p>
-      <w:pPr>
-        <w:jc w:val="center"/>
-        <w:rPr>
-          <w:color w:val="auto"/>
-          <w:lang w:val="nl-NL"/>
+          <w:lang w:val="pt-BR"/>
+        </w:rPr>
+      </w:pPr>
+    </w:p>
+    <w:p>
+      <w:pPr>
+        <w:jc w:val="center"/>
+        <w:rPr>
+          <w:color w:val="auto"/>
+          <w:lang w:val="pt-BR"/>
+        </w:rPr>
+      </w:pPr>
+    </w:p>
+    <w:p>
+      <w:pPr>
+        <w:jc w:val="center"/>
+        <w:rPr>
+          <w:color w:val="auto"/>
+          <w:lang w:val="pt-BR"/>
+        </w:rPr>
+      </w:pPr>
+    </w:p>
+    <w:p>
+      <w:pPr>
+        <w:jc w:val="center"/>
+        <w:rPr>
+          <w:color w:val="auto"/>
+          <w:lang w:val="pt-BR"/>
+        </w:rPr>
+      </w:pPr>
+    </w:p>
+    <w:p>
+      <w:pPr>
+        <w:jc w:val="center"/>
+        <w:rPr>
+          <w:color w:val="auto"/>
+          <w:lang w:val="pt-BR"/>
+        </w:rPr>
+      </w:pPr>
+    </w:p>
+    <w:p>
+      <w:pPr>
+        <w:jc w:val="center"/>
+        <w:rPr>
+          <w:color w:val="auto"/>
+          <w:lang w:val="pt-BR"/>
+        </w:rPr>
+      </w:pPr>
+    </w:p>
+    <w:p>
+      <w:pPr>
+        <w:jc w:val="center"/>
+        <w:rPr>
+          <w:color w:val="auto"/>
+          <w:lang w:val="pt-BR"/>
+        </w:rPr>
+      </w:pPr>
+    </w:p>
+    <w:p>
+      <w:pPr>
+        <w:jc w:val="center"/>
+        <w:rPr>
+          <w:color w:val="auto"/>
+          <w:lang w:val="pt-BR"/>
         </w:rPr>
       </w:pPr>
     </w:p>
@@ -363,6 +377,13 @@
           <w:color w:val="auto"/>
           <w:lang w:val="pt-BR"/>
         </w:rPr>
+        <w:sectPr>
+          <w:headerReference w:type="default" r:id="rId8"/>
+          <w:pgSz w:w="11906" w:h="16838"/>
+          <w:pgMar w:top="1417" w:right="1701" w:bottom="1417" w:left="1701" w:header="708" w:footer="708" w:gutter="0"/>
+          <w:cols w:space="708"/>
+          <w:docGrid w:linePitch="360"/>
+        </w:sectPr>
       </w:pPr>
       <w:r>
         <w:rPr>
@@ -384,13 +405,13 @@
         <w:jc w:val="center"/>
         <w:rPr>
           <w:color w:val="auto"/>
-          <w:lang w:val="nl-NL"/>
-        </w:rPr>
-      </w:pPr>
-      <w:r>
-        <w:rPr>
-          <w:color w:val="auto"/>
-          <w:lang w:val="nl-NL"/>
+          <w:lang w:val="pt-BR"/>
+        </w:rPr>
+      </w:pPr>
+      <w:r>
+        <w:rPr>
+          <w:color w:val="auto"/>
+          <w:lang w:val="pt-BR"/>
         </w:rPr>
         <w:lastRenderedPageBreak/>
         <w:t>THAIS YURIKO DE GROOT MIDORIKAWA</w:t>
@@ -616,7 +637,6 @@
                                 <w:lang w:val="pt-BR"/>
                               </w:rPr>
                             </w:pPr>
-                            <w:bookmarkStart w:id="1" w:name="_GoBack"/>
                             <w:r>
                               <w:rPr>
                                 <w:sz w:val="20"/>
@@ -733,7 +753,6 @@
                               <w:t>.</w:t>
                             </w:r>
                           </w:p>
-                          <w:bookmarkEnd w:id="1"/>
                           <w:p>
                             <w:pPr>
                               <w:rPr>
@@ -777,7 +796,6 @@
                           <w:lang w:val="pt-BR"/>
                         </w:rPr>
                       </w:pPr>
-                      <w:bookmarkStart w:id="2" w:name="_GoBack"/>
                       <w:r>
                         <w:rPr>
                           <w:sz w:val="20"/>
@@ -894,7 +912,6 @@
                         <w:t>.</w:t>
                       </w:r>
                     </w:p>
-                    <w:bookmarkEnd w:id="2"/>
                     <w:p>
                       <w:pPr>
                         <w:rPr>
@@ -1186,11 +1203,10 @@
             </w:rPr>
             <w:fldChar w:fldCharType="separate"/>
           </w:r>
-          <w:hyperlink w:anchor="_Toc483438269" w:history="1">
+          <w:hyperlink w:anchor="_Toc484109448" w:history="1">
             <w:r>
               <w:rPr>
                 <w:rStyle w:val="Hyperlink"/>
-                <w:color w:val="auto"/>
               </w:rPr>
               <w:t>1</w:t>
             </w:r>
@@ -1208,55 +1224,127 @@
             <w:r>
               <w:rPr>
                 <w:rStyle w:val="Hyperlink"/>
-                <w:color w:val="auto"/>
               </w:rPr>
               <w:t>INTRODUÇÃO</w:t>
             </w:r>
             <w:r>
               <w:rPr>
                 <w:webHidden/>
-                <w:color w:val="auto"/>
               </w:rPr>
               <w:tab/>
             </w:r>
             <w:r>
               <w:rPr>
                 <w:webHidden/>
-                <w:color w:val="auto"/>
               </w:rPr>
               <w:fldChar w:fldCharType="begin"/>
             </w:r>
             <w:r>
               <w:rPr>
                 <w:webHidden/>
-                <w:color w:val="auto"/>
               </w:rPr>
-              <w:instrText xml:space="preserve"> PAGEREF _Toc483438269 \h </w:instrText>
+              <w:instrText xml:space="preserve"> PAGEREF _Toc484109448 \h </w:instrText>
             </w:r>
             <w:r>
               <w:rPr>
                 <w:webHidden/>
-                <w:color w:val="auto"/>
               </w:rPr>
             </w:r>
             <w:r>
               <w:rPr>
                 <w:webHidden/>
-                <w:color w:val="auto"/>
               </w:rPr>
               <w:fldChar w:fldCharType="separate"/>
             </w:r>
             <w:r>
               <w:rPr>
                 <w:webHidden/>
-                <w:color w:val="auto"/>
               </w:rPr>
               <w:t>4</w:t>
             </w:r>
             <w:r>
               <w:rPr>
                 <w:webHidden/>
+              </w:rPr>
+              <w:fldChar w:fldCharType="end"/>
+            </w:r>
+          </w:hyperlink>
+        </w:p>
+        <w:p>
+          <w:pPr>
+            <w:pStyle w:val="TOC2"/>
+            <w:tabs>
+              <w:tab w:val="left" w:pos="720"/>
+            </w:tabs>
+            <w:rPr>
+              <w:rFonts w:asciiTheme="minorHAnsi" w:eastAsiaTheme="minorEastAsia" w:hAnsiTheme="minorHAnsi" w:cstheme="minorBidi"/>
+              <w:color w:val="auto"/>
+              <w:sz w:val="22"/>
+              <w:szCs w:val="22"/>
+              <w:lang w:val="en-GB"/>
+            </w:rPr>
+          </w:pPr>
+          <w:hyperlink w:anchor="_Toc484109449" w:history="1">
+            <w:r>
+              <w:rPr>
+                <w:rStyle w:val="Hyperlink"/>
+              </w:rPr>
+              <w:t>1.1</w:t>
+            </w:r>
+            <w:r>
+              <w:rPr>
+                <w:rFonts w:asciiTheme="minorHAnsi" w:eastAsiaTheme="minorEastAsia" w:hAnsiTheme="minorHAnsi" w:cstheme="minorBidi"/>
                 <w:color w:val="auto"/>
+                <w:sz w:val="22"/>
+                <w:szCs w:val="22"/>
+                <w:lang w:val="en-GB"/>
+              </w:rPr>
+              <w:tab/>
+            </w:r>
+            <w:r>
+              <w:rPr>
+                <w:rStyle w:val="Hyperlink"/>
+              </w:rPr>
+              <w:t>MOTIVAÇÃO</w:t>
+            </w:r>
+            <w:r>
+              <w:rPr>
+                <w:webHidden/>
+              </w:rPr>
+              <w:tab/>
+            </w:r>
+            <w:r>
+              <w:rPr>
+                <w:webHidden/>
+              </w:rPr>
+              <w:fldChar w:fldCharType="begin"/>
+            </w:r>
+            <w:r>
+              <w:rPr>
+                <w:webHidden/>
+              </w:rPr>
+              <w:instrText xml:space="preserve"> PAGEREF _Toc484109449 \h </w:instrText>
+            </w:r>
+            <w:r>
+              <w:rPr>
+                <w:webHidden/>
+              </w:rPr>
+            </w:r>
+            <w:r>
+              <w:rPr>
+                <w:webHidden/>
+              </w:rPr>
+              <w:fldChar w:fldCharType="separate"/>
+            </w:r>
+            <w:r>
+              <w:rPr>
+                <w:webHidden/>
+              </w:rPr>
+              <w:t>4</w:t>
+            </w:r>
+            <w:r>
+              <w:rPr>
+                <w:webHidden/>
               </w:rPr>
               <w:fldChar w:fldCharType="end"/>
             </w:r>
@@ -1277,11 +1365,10 @@
               <w:lang w:val="en-GB"/>
             </w:rPr>
           </w:pPr>
-          <w:hyperlink w:anchor="_Toc483438270" w:history="1">
+          <w:hyperlink w:anchor="_Toc484109450" w:history="1">
             <w:r>
               <w:rPr>
                 <w:rStyle w:val="Hyperlink"/>
-                <w:color w:val="auto"/>
               </w:rPr>
               <w:t>2</w:t>
             </w:r>
@@ -1299,55 +1386,127 @@
             <w:r>
               <w:rPr>
                 <w:rStyle w:val="Hyperlink"/>
-                <w:color w:val="auto"/>
               </w:rPr>
               <w:t>DESCRIÇÃO DO PROBLEMA</w:t>
             </w:r>
             <w:r>
               <w:rPr>
                 <w:webHidden/>
-                <w:color w:val="auto"/>
               </w:rPr>
               <w:tab/>
             </w:r>
             <w:r>
               <w:rPr>
                 <w:webHidden/>
-                <w:color w:val="auto"/>
               </w:rPr>
               <w:fldChar w:fldCharType="begin"/>
             </w:r>
             <w:r>
               <w:rPr>
                 <w:webHidden/>
-                <w:color w:val="auto"/>
               </w:rPr>
-              <w:instrText xml:space="preserve"> PAGEREF _Toc483438270 \h </w:instrText>
+              <w:instrText xml:space="preserve"> PAGEREF _Toc484109450 \h </w:instrText>
             </w:r>
             <w:r>
               <w:rPr>
                 <w:webHidden/>
-                <w:color w:val="auto"/>
               </w:rPr>
             </w:r>
             <w:r>
               <w:rPr>
                 <w:webHidden/>
-                <w:color w:val="auto"/>
               </w:rPr>
               <w:fldChar w:fldCharType="separate"/>
             </w:r>
             <w:r>
               <w:rPr>
                 <w:webHidden/>
-                <w:color w:val="auto"/>
               </w:rPr>
               <w:t>4</w:t>
             </w:r>
             <w:r>
               <w:rPr>
                 <w:webHidden/>
+              </w:rPr>
+              <w:fldChar w:fldCharType="end"/>
+            </w:r>
+          </w:hyperlink>
+        </w:p>
+        <w:p>
+          <w:pPr>
+            <w:pStyle w:val="TOC2"/>
+            <w:tabs>
+              <w:tab w:val="left" w:pos="720"/>
+            </w:tabs>
+            <w:rPr>
+              <w:rFonts w:asciiTheme="minorHAnsi" w:eastAsiaTheme="minorEastAsia" w:hAnsiTheme="minorHAnsi" w:cstheme="minorBidi"/>
+              <w:color w:val="auto"/>
+              <w:sz w:val="22"/>
+              <w:szCs w:val="22"/>
+              <w:lang w:val="en-GB"/>
+            </w:rPr>
+          </w:pPr>
+          <w:hyperlink w:anchor="_Toc484109451" w:history="1">
+            <w:r>
+              <w:rPr>
+                <w:rStyle w:val="Hyperlink"/>
+              </w:rPr>
+              <w:t>2.1</w:t>
+            </w:r>
+            <w:r>
+              <w:rPr>
+                <w:rFonts w:asciiTheme="minorHAnsi" w:eastAsiaTheme="minorEastAsia" w:hAnsiTheme="minorHAnsi" w:cstheme="minorBidi"/>
                 <w:color w:val="auto"/>
+                <w:sz w:val="22"/>
+                <w:szCs w:val="22"/>
+                <w:lang w:val="en-GB"/>
+              </w:rPr>
+              <w:tab/>
+            </w:r>
+            <w:r>
+              <w:rPr>
+                <w:rStyle w:val="Hyperlink"/>
+              </w:rPr>
+              <w:t>RELAÇÃO COM A MATÉRIA</w:t>
+            </w:r>
+            <w:r>
+              <w:rPr>
+                <w:webHidden/>
+              </w:rPr>
+              <w:tab/>
+            </w:r>
+            <w:r>
+              <w:rPr>
+                <w:webHidden/>
+              </w:rPr>
+              <w:fldChar w:fldCharType="begin"/>
+            </w:r>
+            <w:r>
+              <w:rPr>
+                <w:webHidden/>
+              </w:rPr>
+              <w:instrText xml:space="preserve"> PAGEREF _Toc484109451 \h </w:instrText>
+            </w:r>
+            <w:r>
+              <w:rPr>
+                <w:webHidden/>
+              </w:rPr>
+            </w:r>
+            <w:r>
+              <w:rPr>
+                <w:webHidden/>
+              </w:rPr>
+              <w:fldChar w:fldCharType="separate"/>
+            </w:r>
+            <w:r>
+              <w:rPr>
+                <w:webHidden/>
+              </w:rPr>
+              <w:t>6</w:t>
+            </w:r>
+            <w:r>
+              <w:rPr>
+                <w:webHidden/>
               </w:rPr>
               <w:fldChar w:fldCharType="end"/>
             </w:r>
@@ -1368,6 +1527,15 @@
             </w:rPr>
             <w:fldChar w:fldCharType="end"/>
           </w:r>
+          <w:r>
+            <w:rPr>
+              <w:b/>
+              <w:bCs/>
+              <w:noProof/>
+              <w:color w:val="auto"/>
+            </w:rPr>
+            <w:t xml:space="preserve"> </w:t>
+          </w:r>
         </w:p>
       </w:sdtContent>
     </w:sdt>
@@ -1376,9 +1544,81 @@
         <w:spacing w:after="160" w:line="259" w:lineRule="auto"/>
         <w:jc w:val="left"/>
         <w:rPr>
-          <w:color w:val="auto"/>
-        </w:rPr>
-      </w:pPr>
+          <w:b/>
+          <w:color w:val="auto"/>
+        </w:rPr>
+      </w:pPr>
+      <w:r>
+        <w:rPr>
+          <w:b/>
+          <w:color w:val="auto"/>
+        </w:rPr>
+        <w:t>REFERÊNCIAS</w:t>
+      </w:r>
+      <w:r>
+        <w:rPr>
+          <w:b/>
+          <w:color w:val="auto"/>
+        </w:rPr>
+        <w:tab/>
+      </w:r>
+      <w:r>
+        <w:rPr>
+          <w:b/>
+          <w:color w:val="auto"/>
+        </w:rPr>
+        <w:tab/>
+      </w:r>
+      <w:r>
+        <w:rPr>
+          <w:b/>
+          <w:color w:val="auto"/>
+        </w:rPr>
+        <w:tab/>
+      </w:r>
+      <w:r>
+        <w:rPr>
+          <w:b/>
+          <w:color w:val="auto"/>
+        </w:rPr>
+        <w:tab/>
+      </w:r>
+      <w:r>
+        <w:rPr>
+          <w:b/>
+          <w:color w:val="auto"/>
+        </w:rPr>
+        <w:tab/>
+      </w:r>
+      <w:r>
+        <w:rPr>
+          <w:b/>
+          <w:color w:val="auto"/>
+        </w:rPr>
+        <w:tab/>
+      </w:r>
+      <w:r>
+        <w:rPr>
+          <w:b/>
+          <w:color w:val="auto"/>
+        </w:rPr>
+        <w:tab/>
+      </w:r>
+      <w:r>
+        <w:rPr>
+          <w:b/>
+          <w:color w:val="auto"/>
+        </w:rPr>
+        <w:tab/>
+      </w:r>
+      <w:r>
+        <w:rPr>
+          <w:b/>
+          <w:color w:val="auto"/>
+        </w:rPr>
+        <w:tab/>
+        <w:t xml:space="preserve">      7</w:t>
+      </w:r>
     </w:p>
     <w:p>
       <w:pPr>
@@ -1430,12 +1670,12 @@
       <w:pPr>
         <w:pStyle w:val="Title"/>
       </w:pPr>
-      <w:bookmarkStart w:id="3" w:name="_Toc483438269"/>
+      <w:bookmarkStart w:id="1" w:name="_Toc484109448"/>
       <w:r>
         <w:lastRenderedPageBreak/>
         <w:t>INTRODUÇÃO</w:t>
       </w:r>
-      <w:bookmarkEnd w:id="3"/>
+      <w:bookmarkEnd w:id="1"/>
     </w:p>
     <w:p>
       <w:pPr>
@@ -1450,76 +1690,88 @@
         <w:ind w:firstLine="567"/>
         <w:rPr>
           <w:color w:val="auto"/>
-        </w:rPr>
-      </w:pPr>
-      <w:bookmarkStart w:id="4" w:name="_Toc483438143"/>
-      <w:r>
-        <w:rPr>
-          <w:color w:val="auto"/>
+          <w:lang w:val="pt-BR"/>
+        </w:rPr>
+      </w:pPr>
+      <w:bookmarkStart w:id="2" w:name="_Toc483438143"/>
+      <w:r>
+        <w:rPr>
+          <w:color w:val="auto"/>
+          <w:lang w:val="pt-BR"/>
         </w:rPr>
         <w:t>Máquinas de estados finitos consistem em</w:t>
       </w:r>
       <w:r>
         <w:rPr>
           <w:color w:val="auto"/>
+          <w:lang w:val="pt-BR"/>
         </w:rPr>
         <w:t>, basicamente,</w:t>
       </w:r>
       <w:r>
         <w:rPr>
           <w:color w:val="auto"/>
+          <w:lang w:val="pt-BR"/>
         </w:rPr>
         <w:t xml:space="preserve"> </w:t>
       </w:r>
       <w:r>
         <w:rPr>
           <w:color w:val="auto"/>
+          <w:lang w:val="pt-BR"/>
         </w:rPr>
         <w:t xml:space="preserve">representações </w:t>
       </w:r>
       <w:r>
         <w:rPr>
           <w:color w:val="auto"/>
+          <w:lang w:val="pt-BR"/>
         </w:rPr>
         <w:t xml:space="preserve">dos estados </w:t>
       </w:r>
       <w:r>
         <w:rPr>
           <w:color w:val="auto"/>
+          <w:lang w:val="pt-BR"/>
         </w:rPr>
         <w:t xml:space="preserve">de um problema </w:t>
       </w:r>
       <w:r>
         <w:rPr>
           <w:color w:val="auto"/>
+          <w:lang w:val="pt-BR"/>
         </w:rPr>
         <w:t>e como estes estão relacionados entre si</w:t>
       </w:r>
       <w:r>
         <w:rPr>
           <w:color w:val="auto"/>
+          <w:lang w:val="pt-BR"/>
         </w:rPr>
         <w:t xml:space="preserve"> a partir de ações</w:t>
       </w:r>
       <w:r>
         <w:rPr>
           <w:color w:val="auto"/>
+          <w:lang w:val="pt-BR"/>
         </w:rPr>
         <w:t>.</w:t>
       </w:r>
       <w:r>
         <w:rPr>
           <w:color w:val="auto"/>
+          <w:lang w:val="pt-BR"/>
         </w:rPr>
         <w:t xml:space="preserve"> Assim, tais máquinas podem ser utilizadas para se modelar problemas lógicos complexos de forma a dividir as tarefas a serem resolvidas em problemas meno</w:t>
       </w:r>
       <w:r>
         <w:rPr>
           <w:color w:val="auto"/>
+          <w:lang w:val="pt-BR"/>
         </w:rPr>
         <w:t>res de uma maneira sistemática. Estas máquinas variam quanto aos tipos de saída gerada, podendo ser aceitadoras ou transdutoras, além de poderem ser distinguidas quanto à quantidade de transições para cada entrada, sendo classificadas como determinísticas ou não-determinísticas.</w:t>
       </w:r>
-      <w:bookmarkEnd w:id="4"/>
+      <w:bookmarkEnd w:id="2"/>
     </w:p>
     <w:p>
       <w:pPr>
@@ -1528,35 +1780,41 @@
         <w:ind w:firstLine="567"/>
         <w:rPr>
           <w:color w:val="auto"/>
-        </w:rPr>
-      </w:pPr>
-      <w:r>
-        <w:rPr>
-          <w:color w:val="auto"/>
+          <w:lang w:val="pt-BR"/>
+        </w:rPr>
+      </w:pPr>
+      <w:r>
+        <w:rPr>
+          <w:color w:val="auto"/>
+          <w:lang w:val="pt-BR"/>
         </w:rPr>
         <w:t>As máquinas de estados finitos determinísticas, ou autômatos finitos determinísticos (AFD), consistem em máquinas que possuam apenas um estado correspondente a uma determinada entrada</w:t>
       </w:r>
       <w:r>
         <w:rPr>
           <w:color w:val="auto"/>
+          <w:lang w:val="pt-BR"/>
         </w:rPr>
         <w:t xml:space="preserve">, sendo os autômatos finitos não-determinísticas </w:t>
       </w:r>
       <w:r>
         <w:rPr>
           <w:color w:val="auto"/>
+          <w:lang w:val="pt-BR"/>
         </w:rPr>
         <w:t xml:space="preserve">(AFN) </w:t>
       </w:r>
       <w:r>
         <w:rPr>
           <w:color w:val="auto"/>
+          <w:lang w:val="pt-BR"/>
         </w:rPr>
         <w:t>o oposto.</w:t>
       </w:r>
       <w:r>
         <w:rPr>
           <w:color w:val="auto"/>
+          <w:lang w:val="pt-BR"/>
         </w:rPr>
         <w:t xml:space="preserve"> Apesar de possuir uma complexidade de inferior aos </w:t>
       </w:r>
@@ -1564,6 +1822,7 @@
       <w:r>
         <w:rPr>
           <w:color w:val="auto"/>
+          <w:lang w:val="pt-BR"/>
         </w:rPr>
         <w:t>AFNs</w:t>
       </w:r>
@@ -1571,12 +1830,14 @@
       <w:r>
         <w:rPr>
           <w:color w:val="auto"/>
+          <w:lang w:val="pt-BR"/>
         </w:rPr>
         <w:t xml:space="preserve">, </w:t>
       </w:r>
       <w:r>
         <w:rPr>
           <w:color w:val="auto"/>
+          <w:lang w:val="pt-BR"/>
         </w:rPr>
         <w:t xml:space="preserve">os </w:t>
       </w:r>
@@ -1584,6 +1845,7 @@
       <w:r>
         <w:rPr>
           <w:color w:val="auto"/>
+          <w:lang w:val="pt-BR"/>
         </w:rPr>
         <w:t>AFDs</w:t>
       </w:r>
@@ -1591,42 +1853,49 @@
       <w:r>
         <w:rPr>
           <w:color w:val="auto"/>
+          <w:lang w:val="pt-BR"/>
         </w:rPr>
         <w:t xml:space="preserve"> pode</w:t>
       </w:r>
       <w:r>
         <w:rPr>
           <w:color w:val="auto"/>
+          <w:lang w:val="pt-BR"/>
         </w:rPr>
         <w:t>m</w:t>
       </w:r>
       <w:r>
         <w:rPr>
           <w:color w:val="auto"/>
+          <w:lang w:val="pt-BR"/>
         </w:rPr>
         <w:t xml:space="preserve"> ser aplicado</w:t>
       </w:r>
       <w:r>
         <w:rPr>
           <w:color w:val="auto"/>
+          <w:lang w:val="pt-BR"/>
         </w:rPr>
         <w:t>s</w:t>
       </w:r>
       <w:r>
         <w:rPr>
           <w:color w:val="auto"/>
+          <w:lang w:val="pt-BR"/>
         </w:rPr>
         <w:t xml:space="preserve"> em </w:t>
       </w:r>
       <w:r>
         <w:rPr>
           <w:color w:val="auto"/>
+          <w:lang w:val="pt-BR"/>
         </w:rPr>
         <w:t>inúmeros problemas de diferentes áreas</w:t>
       </w:r>
       <w:r>
         <w:rPr>
           <w:color w:val="auto"/>
+          <w:lang w:val="pt-BR"/>
         </w:rPr>
         <w:t>, cobrindo a maior parte das necessidades cotidianas que possam vir a necessitar o uso destas máquinas.</w:t>
       </w:r>
@@ -1638,65 +1907,36 @@
         <w:ind w:firstLine="567"/>
         <w:rPr>
           <w:color w:val="auto"/>
-        </w:rPr>
-      </w:pPr>
-      <w:r>
-        <w:rPr>
-          <w:color w:val="auto"/>
-        </w:rPr>
-        <w:t xml:space="preserve">Visto isso, este </w:t>
-      </w:r>
-      <w:r>
-        <w:rPr>
-          <w:color w:val="auto"/>
-        </w:rPr>
-        <w:t>estudo</w:t>
-      </w:r>
-      <w:r>
-        <w:rPr>
-          <w:color w:val="auto"/>
-        </w:rPr>
-        <w:t xml:space="preserve"> tem como </w:t>
-      </w:r>
-      <w:r>
-        <w:rPr>
-          <w:color w:val="auto"/>
-        </w:rPr>
-        <w:t>motivação principal a sua utilização posterior em projetos pessoais envolvendo eletrônica e microcontroladores, além de experiências passadas com o conceito de máquinas de estados em disciplinas cursadas anteriormente. Assim, objetiva a implementação de um simulador não-visual de máquinas de estados finitos em linguagem C.</w:t>
-      </w:r>
-    </w:p>
-    <w:p>
-      <w:pPr>
-        <w:pStyle w:val="Heading3"/>
-      </w:pPr>
-    </w:p>
-    <w:p>
-      <w:pPr>
-        <w:rPr>
-          <w:color w:val="auto"/>
-          <w:lang w:val="pt-BR"/>
-        </w:rPr>
-      </w:pPr>
-    </w:p>
-    <w:p>
-      <w:pPr>
-        <w:pStyle w:val="Title"/>
-        <w:rPr>
-          <w:lang w:val="pt-BR"/>
-        </w:rPr>
-      </w:pPr>
-      <w:bookmarkStart w:id="5" w:name="_Toc483438270"/>
-      <w:r>
-        <w:rPr>
-          <w:lang w:val="pt-BR"/>
-        </w:rPr>
-        <w:t>DESCRIÇÃO DO PROBLEMA</w:t>
-      </w:r>
-      <w:bookmarkEnd w:id="5"/>
-    </w:p>
-    <w:p>
-      <w:pPr>
-        <w:pStyle w:val="Heading3"/>
+          <w:lang w:val="pt-BR"/>
+        </w:rPr>
+      </w:pPr>
+    </w:p>
+    <w:p>
+      <w:pPr>
+        <w:pStyle w:val="Subtitle"/>
+        <w:numPr>
+          <w:ilvl w:val="1"/>
+          <w:numId w:val="2"/>
+        </w:numPr>
+        <w:ind w:left="0" w:firstLine="0"/>
+        <w:rPr>
+          <w:lang w:val="pt-BR"/>
+        </w:rPr>
+      </w:pPr>
+      <w:bookmarkStart w:id="3" w:name="_Toc484109449"/>
+      <w:r>
+        <w:rPr>
+          <w:lang w:val="pt-BR"/>
+        </w:rPr>
+        <w:t>MOTIVAÇÃO</w:t>
+      </w:r>
+      <w:bookmarkEnd w:id="3"/>
+    </w:p>
+    <w:p>
+      <w:pPr>
+        <w:rPr>
+          <w:lang w:val="pt-BR"/>
+        </w:rPr>
       </w:pPr>
     </w:p>
     <w:p>
@@ -1706,113 +1946,85 @@
         <w:ind w:firstLine="567"/>
         <w:rPr>
           <w:color w:val="auto"/>
-        </w:rPr>
-      </w:pPr>
-      <w:r>
-        <w:rPr>
-          <w:color w:val="auto"/>
-        </w:rPr>
-        <w:t>O conceito de máquinas de estados finitos é bastante antigo e popular, havendo hoje diversas implementações</w:t>
-      </w:r>
-      <w:r>
-        <w:rPr>
-          <w:color w:val="auto"/>
-        </w:rPr>
-        <w:t xml:space="preserve"> de simuladores destas máquinas</w:t>
-      </w:r>
-      <w:r>
-        <w:rPr>
-          <w:color w:val="auto"/>
-        </w:rPr>
-        <w:t xml:space="preserve"> em diferentes linguagens de programação</w:t>
-      </w:r>
-      <w:r>
-        <w:rPr>
-          <w:color w:val="auto"/>
-        </w:rPr>
-        <w:t xml:space="preserve"> e com formas diferentes de construção destas máquinas</w:t>
-      </w:r>
-      <w:r>
-        <w:rPr>
-          <w:color w:val="auto"/>
-        </w:rPr>
-        <w:t>, como pode ser visto em</w:t>
-      </w:r>
-      <w:r>
-        <w:rPr>
-          <w:color w:val="auto"/>
-        </w:rPr>
-        <w:t xml:space="preserve"> [1</w:t>
-      </w:r>
-      <w:r>
-        <w:rPr>
-          <w:color w:val="auto"/>
-        </w:rPr>
-        <w:t>-</w:t>
-      </w:r>
-      <w:r>
-        <w:rPr>
-          <w:color w:val="auto"/>
-        </w:rPr>
-        <w:t>4</w:t>
-      </w:r>
-      <w:r>
-        <w:rPr>
-          <w:color w:val="auto"/>
-        </w:rPr>
-        <w:t>].</w:t>
-      </w:r>
-      <w:r>
-        <w:rPr>
-          <w:color w:val="auto"/>
-        </w:rPr>
-        <w:t xml:space="preserve"> Em [1], a implementação visual da máquina é obtida a partir de uma expressão regular inserida pelo usuário</w:t>
-      </w:r>
-      <w:r>
-        <w:rPr>
-          <w:color w:val="auto"/>
-        </w:rPr>
-        <w:t>, de forma que os estados podem ser percorridos dado uma entrada pelo usuário</w:t>
-      </w:r>
-      <w:r>
-        <w:rPr>
-          <w:color w:val="auto"/>
-        </w:rPr>
-        <w:t xml:space="preserve">. Já em [2], </w:t>
-      </w:r>
-      <w:r>
-        <w:rPr>
-          <w:color w:val="auto"/>
-        </w:rPr>
-        <w:t xml:space="preserve">o usuário manipula graficamente os elementos da página a fim de se montar um diagrama de blocos correspondente à máquina desejada, podendo </w:t>
-      </w:r>
-      <w:r>
-        <w:rPr>
-          <w:color w:val="auto"/>
-        </w:rPr>
-        <w:lastRenderedPageBreak/>
-        <w:t xml:space="preserve">inicia-la ou percorrê-la passo-a-passo. Por sua vez, o simulador de [3] consiste em um arquivo </w:t>
-      </w:r>
-      <w:r>
-        <w:rPr>
-          <w:color w:val="auto"/>
-        </w:rPr>
-        <w:t xml:space="preserve">executável, no qual o usuário, assim como em [2], </w:t>
-      </w:r>
-      <w:proofErr w:type="spellStart"/>
-      <w:r>
-        <w:rPr>
-          <w:color w:val="auto"/>
-        </w:rPr>
-        <w:t>deve</w:t>
-      </w:r>
-      <w:proofErr w:type="spellEnd"/>
-      <w:r>
-        <w:rPr>
-          <w:color w:val="auto"/>
-        </w:rPr>
-        <w:t xml:space="preserve"> utilizar-se de elementos gráficos para criar a máquina desejada, porém sua representação visual é a partir de grafos. Já [4] consiste no código fonte de um simulador de máquinas de estados finitos na linguagem Python. </w:t>
-      </w:r>
+          <w:lang w:val="pt-BR"/>
+        </w:rPr>
+      </w:pPr>
+      <w:r>
+        <w:rPr>
+          <w:color w:val="auto"/>
+          <w:lang w:val="pt-BR"/>
+        </w:rPr>
+        <w:t xml:space="preserve">Visto isso, este </w:t>
+      </w:r>
+      <w:r>
+        <w:rPr>
+          <w:color w:val="auto"/>
+          <w:lang w:val="pt-BR"/>
+        </w:rPr>
+        <w:t>estudo</w:t>
+      </w:r>
+      <w:r>
+        <w:rPr>
+          <w:color w:val="auto"/>
+          <w:lang w:val="pt-BR"/>
+        </w:rPr>
+        <w:t xml:space="preserve"> tem como </w:t>
+      </w:r>
+      <w:r>
+        <w:rPr>
+          <w:color w:val="auto"/>
+          <w:lang w:val="pt-BR"/>
+        </w:rPr>
+        <w:t xml:space="preserve">motivação principal a sua utilização posterior em projetos pessoais envolvendo eletrônica e microcontroladores, além de experiências com o conceito de máquinas de estados em disciplinas cursadas anteriormente. Assim, objetiva a implementação de um simulador </w:t>
+      </w:r>
+      <w:r>
+        <w:rPr>
+          <w:color w:val="auto"/>
+          <w:lang w:val="pt-BR"/>
+        </w:rPr>
+        <w:t>não-gráfico</w:t>
+      </w:r>
+      <w:r>
+        <w:rPr>
+          <w:color w:val="auto"/>
+          <w:lang w:val="pt-BR"/>
+        </w:rPr>
+        <w:t xml:space="preserve"> de máquinas de estados finitos em linguagem C.</w:t>
+      </w:r>
+    </w:p>
+    <w:p>
+      <w:pPr>
+        <w:pStyle w:val="Heading3"/>
+      </w:pPr>
+    </w:p>
+    <w:p>
+      <w:pPr>
+        <w:rPr>
+          <w:color w:val="auto"/>
+          <w:lang w:val="pt-BR"/>
+        </w:rPr>
+      </w:pPr>
+    </w:p>
+    <w:p>
+      <w:pPr>
+        <w:pStyle w:val="Title"/>
+        <w:rPr>
+          <w:lang w:val="pt-BR"/>
+        </w:rPr>
+      </w:pPr>
+      <w:bookmarkStart w:id="4" w:name="_Toc484109450"/>
+      <w:r>
+        <w:rPr>
+          <w:lang w:val="pt-BR"/>
+        </w:rPr>
+        <w:t>DESCRIÇÃO DO PROBLEMA</w:t>
+      </w:r>
+      <w:bookmarkEnd w:id="4"/>
+    </w:p>
+    <w:p>
+      <w:pPr>
+        <w:pStyle w:val="Heading3"/>
+      </w:pPr>
     </w:p>
     <w:p>
       <w:pPr>
@@ -1821,68 +2033,535 @@
         <w:ind w:firstLine="567"/>
         <w:rPr>
           <w:color w:val="auto"/>
-        </w:rPr>
-      </w:pPr>
-      <w:r>
-        <w:rPr>
-          <w:color w:val="auto"/>
-        </w:rPr>
-        <w:t xml:space="preserve">Assim, o simulador a ser implementado neste projeto visa cobrir um pequeno número de estados a fim de, além da elaboração de um simulador de AFD virtual, pôr em prática os conhecimentos aprendidos ao longo do curso. </w:t>
-      </w:r>
-      <w:r>
-        <w:rPr>
-          <w:color w:val="auto"/>
-        </w:rPr>
-        <w:t xml:space="preserve">O usuário deverá inicialmente definir a quantidade de estados de sua máquina e </w:t>
-      </w:r>
-      <w:r>
-        <w:rPr>
-          <w:color w:val="auto"/>
-        </w:rPr>
-        <w:t xml:space="preserve">as entradas correspondentes de cada estado. Assim, </w:t>
-      </w:r>
-      <w:r>
-        <w:rPr>
-          <w:color w:val="auto"/>
+          <w:lang w:val="pt-BR"/>
+        </w:rPr>
+      </w:pPr>
+      <w:r>
+        <w:rPr>
+          <w:color w:val="auto"/>
+          <w:lang w:val="pt-BR"/>
+        </w:rPr>
+        <w:t>O conceito de máquinas de estados finitos é bastante antigo e popular, havendo hoje diversas implementações</w:t>
+      </w:r>
+      <w:r>
+        <w:rPr>
+          <w:color w:val="auto"/>
+          <w:lang w:val="pt-BR"/>
+        </w:rPr>
+        <w:t xml:space="preserve"> de simuladores destas máquinas</w:t>
+      </w:r>
+      <w:r>
+        <w:rPr>
+          <w:color w:val="auto"/>
+          <w:lang w:val="pt-BR"/>
+        </w:rPr>
+        <w:t xml:space="preserve"> em diferentes linguagens de programação</w:t>
+      </w:r>
+      <w:r>
+        <w:rPr>
+          <w:color w:val="auto"/>
+          <w:lang w:val="pt-BR"/>
+        </w:rPr>
+        <w:t xml:space="preserve"> e com formas diferentes de construção destas máquinas</w:t>
+      </w:r>
+      <w:r>
+        <w:rPr>
+          <w:color w:val="auto"/>
+          <w:lang w:val="pt-BR"/>
+        </w:rPr>
+        <w:t>, como pode ser visto em</w:t>
+      </w:r>
+      <w:r>
+        <w:rPr>
+          <w:color w:val="auto"/>
+          <w:lang w:val="pt-BR"/>
+        </w:rPr>
+        <w:t xml:space="preserve"> [1</w:t>
+      </w:r>
+      <w:r>
+        <w:rPr>
+          <w:color w:val="auto"/>
+          <w:lang w:val="pt-BR"/>
+        </w:rPr>
+        <w:t>-</w:t>
+      </w:r>
+      <w:r>
+        <w:rPr>
+          <w:color w:val="auto"/>
+          <w:lang w:val="pt-BR"/>
+        </w:rPr>
+        <w:t>4</w:t>
+      </w:r>
+      <w:r>
+        <w:rPr>
+          <w:color w:val="auto"/>
+          <w:lang w:val="pt-BR"/>
+        </w:rPr>
+        <w:t>].</w:t>
+      </w:r>
+      <w:r>
+        <w:rPr>
+          <w:color w:val="auto"/>
+          <w:lang w:val="pt-BR"/>
+        </w:rPr>
+        <w:t xml:space="preserve"> </w:t>
+      </w:r>
+    </w:p>
+    <w:p>
+      <w:pPr>
+        <w:pStyle w:val="NoSpacing"/>
+        <w:spacing w:line="360" w:lineRule="auto"/>
+        <w:ind w:firstLine="567"/>
+        <w:rPr>
+          <w:color w:val="auto"/>
+          <w:lang w:val="pt-BR"/>
+        </w:rPr>
+      </w:pPr>
+    </w:p>
+    <w:p>
+      <w:pPr>
+        <w:pStyle w:val="NoSpacing"/>
+        <w:spacing w:line="360" w:lineRule="auto"/>
+        <w:ind w:firstLine="567"/>
+        <w:rPr>
+          <w:color w:val="auto"/>
+          <w:lang w:val="pt-BR"/>
+        </w:rPr>
+      </w:pPr>
+      <w:r>
+        <w:rPr>
+          <w:color w:val="auto"/>
+          <w:lang w:val="pt-BR"/>
+        </w:rPr>
+        <w:lastRenderedPageBreak/>
+        <w:t>Em [1], a implementação visual da máquina é obtida a partir de uma expressão regular inserida pelo usuário</w:t>
+      </w:r>
+      <w:r>
+        <w:rPr>
+          <w:color w:val="auto"/>
+          <w:lang w:val="pt-BR"/>
+        </w:rPr>
+        <w:t>, de forma que os estados podem ser percorridos dado uma entrada pelo usuário</w:t>
+      </w:r>
+      <w:r>
+        <w:rPr>
+          <w:color w:val="auto"/>
+          <w:lang w:val="pt-BR"/>
+        </w:rPr>
+        <w:t xml:space="preserve">. Já em [2], </w:t>
+      </w:r>
+      <w:r>
+        <w:rPr>
+          <w:color w:val="auto"/>
+          <w:lang w:val="pt-BR"/>
+        </w:rPr>
+        <w:t xml:space="preserve">o usuário manipula graficamente os elementos da página a fim de se montar um diagrama de blocos correspondente à máquina desejada, podendo inicia-la ou percorrê-la passo-a-passo. Por sua vez, o simulador de [3] consiste em um arquivo </w:t>
+      </w:r>
+      <w:r>
+        <w:rPr>
+          <w:color w:val="auto"/>
+          <w:lang w:val="pt-BR"/>
+        </w:rPr>
+        <w:t xml:space="preserve">executável, no qual o usuário, assim como em [2], </w:t>
+      </w:r>
+      <w:proofErr w:type="spellStart"/>
+      <w:r>
+        <w:rPr>
+          <w:color w:val="auto"/>
+          <w:lang w:val="pt-BR"/>
+        </w:rPr>
+        <w:t>deve</w:t>
+      </w:r>
+      <w:proofErr w:type="spellEnd"/>
+      <w:r>
+        <w:rPr>
+          <w:color w:val="auto"/>
+          <w:lang w:val="pt-BR"/>
+        </w:rPr>
+        <w:t xml:space="preserve"> utilizar-se de elementos gráficos para criar a máquina desejada, porém sua representação visual é a partir de grafos. Já [4] consiste no código fonte de um simulador de máquinas de estados finitos na linguagem Python. </w:t>
+      </w:r>
+      <w:r>
+        <w:rPr>
+          <w:color w:val="auto"/>
+          <w:lang w:val="pt-BR"/>
+        </w:rPr>
+        <w:t xml:space="preserve">Por fim, [5] </w:t>
+      </w:r>
+      <w:r>
+        <w:rPr>
+          <w:color w:val="auto"/>
+          <w:lang w:val="pt-BR"/>
+        </w:rPr>
+        <w:t xml:space="preserve">e [6] </w:t>
+      </w:r>
+      <w:r>
+        <w:rPr>
+          <w:color w:val="auto"/>
+          <w:lang w:val="pt-BR"/>
+        </w:rPr>
+        <w:t>apresenta</w:t>
+      </w:r>
+      <w:r>
+        <w:rPr>
+          <w:color w:val="auto"/>
+          <w:lang w:val="pt-BR"/>
+        </w:rPr>
+        <w:t>m</w:t>
+      </w:r>
+      <w:r>
+        <w:rPr>
+          <w:color w:val="auto"/>
+          <w:lang w:val="pt-BR"/>
+        </w:rPr>
+        <w:t xml:space="preserve"> simulador</w:t>
+      </w:r>
+      <w:r>
+        <w:rPr>
+          <w:color w:val="auto"/>
+          <w:lang w:val="pt-BR"/>
+        </w:rPr>
+        <w:t>es</w:t>
+      </w:r>
+      <w:r>
+        <w:rPr>
+          <w:color w:val="auto"/>
+          <w:lang w:val="pt-BR"/>
+        </w:rPr>
+        <w:t xml:space="preserve"> de AFD em C, no</w:t>
+      </w:r>
+      <w:r>
+        <w:rPr>
+          <w:color w:val="auto"/>
+          <w:lang w:val="pt-BR"/>
+        </w:rPr>
+        <w:t>s quais</w:t>
+      </w:r>
+      <w:r>
+        <w:rPr>
+          <w:color w:val="auto"/>
+          <w:lang w:val="pt-BR"/>
+        </w:rPr>
+        <w:t xml:space="preserve"> o usuário fornece ao programa todos os dados necessários para a criação da AFD e, no fim, este pode inserir uma sequência de símbolos e obter o estado resultante desta sequência.</w:t>
+      </w:r>
+    </w:p>
+    <w:p>
+      <w:pPr>
+        <w:pStyle w:val="NoSpacing"/>
+        <w:spacing w:line="360" w:lineRule="auto"/>
+        <w:jc w:val="center"/>
+        <w:rPr>
+          <w:color w:val="auto"/>
+          <w:lang w:val="pt-BR"/>
+        </w:rPr>
+      </w:pPr>
+      <w:r>
+        <w:rPr>
+          <w:noProof/>
+        </w:rPr>
+        <w:drawing>
+          <wp:inline distT="0" distB="0" distL="0" distR="0" wp14:anchorId="01549606" wp14:editId="5F907595">
+            <wp:extent cx="5400040" cy="4484370"/>
+            <wp:effectExtent l="0" t="0" r="0" b="0"/>
+            <wp:docPr id="1" name="Picture 1"/>
+            <wp:cNvGraphicFramePr>
+              <a:graphicFrameLocks xmlns:a="http://schemas.openxmlformats.org/drawingml/2006/main" noChangeAspect="1"/>
+            </wp:cNvGraphicFramePr>
+            <a:graphic xmlns:a="http://schemas.openxmlformats.org/drawingml/2006/main">
+              <a:graphicData uri="http://schemas.openxmlformats.org/drawingml/2006/picture">
+                <pic:pic xmlns:pic="http://schemas.openxmlformats.org/drawingml/2006/picture">
+                  <pic:nvPicPr>
+                    <pic:cNvPr id="1" name=""/>
+                    <pic:cNvPicPr/>
+                  </pic:nvPicPr>
+                  <pic:blipFill>
+                    <a:blip r:embed="rId9"/>
+                    <a:stretch>
+                      <a:fillRect/>
+                    </a:stretch>
+                  </pic:blipFill>
+                  <pic:spPr>
+                    <a:xfrm>
+                      <a:off x="0" y="0"/>
+                      <a:ext cx="5400040" cy="4484370"/>
+                    </a:xfrm>
+                    <a:prstGeom prst="rect">
+                      <a:avLst/>
+                    </a:prstGeom>
+                  </pic:spPr>
+                </pic:pic>
+              </a:graphicData>
+            </a:graphic>
+          </wp:inline>
+        </w:drawing>
+      </w:r>
+    </w:p>
+    <w:p>
+      <w:pPr>
+        <w:pStyle w:val="NoSpacing"/>
+        <w:spacing w:line="360" w:lineRule="auto"/>
+        <w:jc w:val="center"/>
+        <w:rPr>
+          <w:color w:val="auto"/>
+          <w:sz w:val="20"/>
+          <w:lang w:val="pt-BR"/>
+        </w:rPr>
+      </w:pPr>
+      <w:r>
+        <w:rPr>
+          <w:color w:val="auto"/>
+          <w:sz w:val="20"/>
+          <w:lang w:val="pt-BR"/>
+        </w:rPr>
+        <w:t>Figura 1. (a) Tela do programa em [6]; (b) Grafo do programa em [3]; (c) Diagrama de blocos de [2]; (d) Grafos a partir de expressão regular em [1]; (e) Tela do programa em [5].</w:t>
+      </w:r>
+    </w:p>
+    <w:p>
+      <w:pPr>
+        <w:pStyle w:val="NoSpacing"/>
+        <w:spacing w:line="360" w:lineRule="auto"/>
+        <w:ind w:firstLine="567"/>
+        <w:rPr>
+          <w:color w:val="auto"/>
+          <w:lang w:val="pt-BR"/>
+        </w:rPr>
+      </w:pPr>
+    </w:p>
+    <w:p>
+      <w:pPr>
+        <w:pStyle w:val="NoSpacing"/>
+        <w:spacing w:line="360" w:lineRule="auto"/>
+        <w:ind w:firstLine="567"/>
+        <w:rPr>
+          <w:color w:val="auto"/>
+          <w:lang w:val="pt-BR"/>
+        </w:rPr>
+      </w:pPr>
+      <w:r>
+        <w:rPr>
+          <w:color w:val="auto"/>
+          <w:lang w:val="pt-BR"/>
+        </w:rPr>
+        <w:lastRenderedPageBreak/>
+        <w:t xml:space="preserve">Assim, o simulador a ser implementado neste projeto visa cobrir um </w:t>
+      </w:r>
+      <w:r>
+        <w:rPr>
+          <w:color w:val="auto"/>
+          <w:lang w:val="pt-BR"/>
+        </w:rPr>
+        <w:t xml:space="preserve">determinado </w:t>
+      </w:r>
+      <w:r>
+        <w:rPr>
+          <w:color w:val="auto"/>
+          <w:lang w:val="pt-BR"/>
+        </w:rPr>
+        <w:t>número de estados a fim de, além da e</w:t>
+      </w:r>
+      <w:r>
+        <w:rPr>
+          <w:color w:val="auto"/>
+          <w:lang w:val="pt-BR"/>
+        </w:rPr>
+        <w:t>laboração de um simulador de AFD</w:t>
+      </w:r>
+      <w:r>
+        <w:rPr>
+          <w:color w:val="auto"/>
+          <w:lang w:val="pt-BR"/>
+        </w:rPr>
+        <w:t xml:space="preserve">, pôr em prática os conhecimentos aprendidos ao longo do curso. </w:t>
+      </w:r>
+      <w:r>
+        <w:rPr>
+          <w:color w:val="auto"/>
+          <w:lang w:val="pt-BR"/>
+        </w:rPr>
+        <w:t>O usuário deverá inicialmente definir a quantidade de estados de sua máquina</w:t>
+      </w:r>
+      <w:r>
+        <w:rPr>
+          <w:color w:val="auto"/>
+          <w:lang w:val="pt-BR"/>
+        </w:rPr>
+        <w:t xml:space="preserve"> e</w:t>
+      </w:r>
+      <w:r>
+        <w:rPr>
+          <w:color w:val="auto"/>
+          <w:lang w:val="pt-BR"/>
+        </w:rPr>
+        <w:t xml:space="preserve"> </w:t>
+      </w:r>
+      <w:r>
+        <w:rPr>
+          <w:color w:val="auto"/>
+          <w:lang w:val="pt-BR"/>
+        </w:rPr>
+        <w:t>as entradas correspondentes de cada estado</w:t>
+      </w:r>
+      <w:r>
+        <w:rPr>
+          <w:color w:val="auto"/>
+          <w:lang w:val="pt-BR"/>
+        </w:rPr>
+        <w:t>, bem como o estado inicial da máquina</w:t>
+      </w:r>
+      <w:r>
+        <w:rPr>
+          <w:color w:val="auto"/>
+          <w:lang w:val="pt-BR"/>
+        </w:rPr>
+        <w:t xml:space="preserve">. Assim, </w:t>
+      </w:r>
+      <w:r>
+        <w:rPr>
+          <w:color w:val="auto"/>
+          <w:lang w:val="pt-BR"/>
         </w:rPr>
         <w:t xml:space="preserve">para cada entrada (previamente </w:t>
       </w:r>
       <w:r>
         <w:rPr>
           <w:color w:val="auto"/>
+          <w:lang w:val="pt-BR"/>
         </w:rPr>
         <w:t>registrada</w:t>
       </w:r>
       <w:r>
         <w:rPr>
           <w:color w:val="auto"/>
+          <w:lang w:val="pt-BR"/>
         </w:rPr>
         <w:t>)</w:t>
       </w:r>
       <w:r>
         <w:rPr>
           <w:color w:val="auto"/>
+          <w:lang w:val="pt-BR"/>
         </w:rPr>
         <w:t xml:space="preserve">, </w:t>
       </w:r>
       <w:r>
         <w:rPr>
           <w:color w:val="auto"/>
+          <w:lang w:val="pt-BR"/>
         </w:rPr>
         <w:t>o</w:t>
       </w:r>
       <w:r>
         <w:rPr>
           <w:color w:val="auto"/>
+          <w:lang w:val="pt-BR"/>
         </w:rPr>
         <w:t xml:space="preserve"> AFD deverá informar ao usuário em qual estado se encontra até que lhe seja fornecido um critério de parada.</w:t>
       </w:r>
+    </w:p>
+    <w:p>
+      <w:pPr>
+        <w:pStyle w:val="NoSpacing"/>
+        <w:spacing w:line="360" w:lineRule="auto"/>
+        <w:ind w:firstLine="567"/>
+        <w:rPr>
+          <w:color w:val="auto"/>
+          <w:lang w:val="pt-BR"/>
+        </w:rPr>
+      </w:pPr>
     </w:p>
     <w:p>
       <w:pPr>
         <w:spacing w:after="160" w:line="259" w:lineRule="auto"/>
         <w:jc w:val="left"/>
         <w:rPr>
+          <w:color w:val="auto"/>
+          <w:lang w:val="pt-BR"/>
+        </w:rPr>
+      </w:pPr>
+    </w:p>
+    <w:p>
+      <w:pPr>
+        <w:pStyle w:val="Subtitle"/>
+        <w:numPr>
+          <w:ilvl w:val="1"/>
+          <w:numId w:val="2"/>
+        </w:numPr>
+        <w:ind w:left="0" w:firstLine="0"/>
+        <w:rPr>
+          <w:lang w:val="pt-BR"/>
+        </w:rPr>
+      </w:pPr>
+      <w:bookmarkStart w:id="5" w:name="_Toc484109451"/>
+      <w:r>
+        <w:rPr>
+          <w:lang w:val="pt-BR"/>
+        </w:rPr>
+        <w:t xml:space="preserve">RELAÇÃO COM A </w:t>
+      </w:r>
+      <w:bookmarkEnd w:id="5"/>
+      <w:r>
+        <w:rPr>
+          <w:lang w:val="pt-BR"/>
+        </w:rPr>
+        <w:t>DISCIPLINA</w:t>
+      </w:r>
+    </w:p>
+    <w:p>
+      <w:pPr>
+        <w:spacing w:after="160" w:line="259" w:lineRule="auto"/>
+        <w:jc w:val="left"/>
+        <w:rPr>
+          <w:color w:val="auto"/>
+          <w:lang w:val="pt-BR"/>
+        </w:rPr>
+      </w:pPr>
+    </w:p>
+    <w:p>
+      <w:pPr>
+        <w:pStyle w:val="NoSpacing"/>
+        <w:spacing w:line="360" w:lineRule="auto"/>
+        <w:ind w:firstLine="720"/>
+        <w:rPr>
+          <w:lang w:val="pt-BR"/>
+        </w:rPr>
+      </w:pPr>
+      <w:r>
+        <w:rPr>
+          <w:lang w:val="pt-BR"/>
+        </w:rPr>
+        <w:t>O</w:t>
+      </w:r>
+      <w:r>
+        <w:rPr>
+          <w:lang w:val="pt-BR"/>
+        </w:rPr>
+        <w:t xml:space="preserve">s conceitos aprendidos em sala que serão explorados </w:t>
+      </w:r>
+      <w:r>
+        <w:rPr>
+          <w:lang w:val="pt-BR"/>
+        </w:rPr>
+        <w:t>no decorrer deste trabalho compreendem listas encadeadas</w:t>
+      </w:r>
+      <w:r>
+        <w:rPr>
+          <w:lang w:val="pt-BR"/>
+        </w:rPr>
+        <w:t>, recursões</w:t>
+      </w:r>
+      <w:r>
+        <w:rPr>
+          <w:lang w:val="pt-BR"/>
+        </w:rPr>
+        <w:t xml:space="preserve"> e grafos.</w:t>
+      </w:r>
+      <w:bookmarkStart w:id="6" w:name="_GoBack"/>
+      <w:bookmarkEnd w:id="6"/>
+    </w:p>
+    <w:p>
+      <w:pPr>
+        <w:spacing w:after="160" w:line="259" w:lineRule="auto"/>
+        <w:jc w:val="left"/>
+        <w:rPr>
           <w:rFonts w:eastAsiaTheme="majorEastAsia" w:cstheme="majorBidi"/>
           <w:color w:val="auto"/>
           <w:lang w:val="pt-BR"/>
@@ -1890,6 +2569,7 @@
       </w:pPr>
       <w:r>
         <w:rPr>
+          <w:rFonts w:eastAsiaTheme="majorEastAsia" w:cstheme="majorBidi"/>
           <w:color w:val="auto"/>
           <w:lang w:val="pt-BR"/>
         </w:rPr>
@@ -1903,12 +2583,14 @@
         <w:rPr>
           <w:b/>
           <w:color w:val="auto"/>
+          <w:lang w:val="pt-BR"/>
         </w:rPr>
       </w:pPr>
       <w:r>
         <w:rPr>
           <w:b/>
           <w:color w:val="auto"/>
+          <w:lang w:val="pt-BR"/>
         </w:rPr>
         <w:lastRenderedPageBreak/>
         <w:t>REFERÊNCIAS</w:t>
@@ -1936,11 +2618,12 @@
         </w:rPr>
         <w:t xml:space="preserve">[1] </w:t>
       </w:r>
-      <w:hyperlink r:id="rId8" w:history="1">
+      <w:hyperlink r:id="rId10" w:history="1">
         <w:r>
           <w:rPr>
             <w:rStyle w:val="Hyperlink"/>
             <w:color w:val="auto"/>
+            <w:u w:val="none"/>
             <w:lang w:val="pt-BR"/>
           </w:rPr>
           <w:t>http://ivanzuzak.info/noam/webapps/fsm_simulator/</w:t>
@@ -1961,11 +2644,12 @@
         </w:rPr>
         <w:t xml:space="preserve">[2] </w:t>
       </w:r>
-      <w:hyperlink r:id="rId9" w:history="1">
+      <w:hyperlink r:id="rId11" w:history="1">
         <w:r>
           <w:rPr>
             <w:rStyle w:val="Hyperlink"/>
             <w:color w:val="auto"/>
+            <w:u w:val="none"/>
             <w:lang w:val="pt-BR"/>
           </w:rPr>
           <w:t>http://web.mit.edu/6.mitx/www/6.01-statemachine/mvc.html</w:t>
@@ -1986,11 +2670,12 @@
         </w:rPr>
         <w:t xml:space="preserve">[3] </w:t>
       </w:r>
-      <w:hyperlink r:id="rId10" w:history="1">
+      <w:hyperlink r:id="rId12" w:history="1">
         <w:r>
           <w:rPr>
             <w:rStyle w:val="Hyperlink"/>
             <w:color w:val="auto"/>
+            <w:u w:val="none"/>
             <w:lang w:val="pt-BR"/>
           </w:rPr>
           <w:t>http://www.simuladordeautomatos.com/</w:t>
@@ -2000,7 +2685,9 @@
     <w:p>
       <w:pPr>
         <w:rPr>
-          <w:color w:val="auto"/>
+          <w:rStyle w:val="Hyperlink"/>
+          <w:color w:val="auto"/>
+          <w:u w:val="none"/>
           <w:lang w:val="pt-BR"/>
         </w:rPr>
       </w:pPr>
@@ -2011,21 +2698,97 @@
         </w:rPr>
         <w:t xml:space="preserve">[4] </w:t>
       </w:r>
-      <w:hyperlink r:id="rId11" w:history="1">
+      <w:hyperlink r:id="rId13" w:history="1">
         <w:r>
           <w:rPr>
             <w:rStyle w:val="Hyperlink"/>
-            <w:color w:val="auto"/>
             <w:lang w:val="pt-BR"/>
           </w:rPr>
           <w:t>https://gist.github.com/hoodwink73/11165659</w:t>
         </w:r>
       </w:hyperlink>
     </w:p>
+    <w:p>
+      <w:pPr>
+        <w:rPr>
+          <w:rStyle w:val="Hyperlink"/>
+          <w:color w:val="auto"/>
+          <w:u w:val="none"/>
+          <w:lang w:val="pt-BR"/>
+        </w:rPr>
+      </w:pPr>
+      <w:r>
+        <w:rPr>
+          <w:rStyle w:val="Hyperlink"/>
+          <w:color w:val="auto"/>
+          <w:u w:val="none"/>
+          <w:lang w:val="pt-BR"/>
+        </w:rPr>
+        <w:t xml:space="preserve">[5] </w:t>
+      </w:r>
+      <w:hyperlink r:id="rId14" w:history="1">
+        <w:r>
+          <w:rPr>
+            <w:rStyle w:val="Hyperlink"/>
+            <w:u w:val="none"/>
+            <w:lang w:val="pt-BR"/>
+          </w:rPr>
+          <w:t>https://wowmoron.wordpress.com/2015/02/14/simulating-a-dfa-in-c/</w:t>
+        </w:r>
+      </w:hyperlink>
+    </w:p>
+    <w:p>
+      <w:pPr>
+        <w:rPr>
+          <w:rStyle w:val="Hyperlink"/>
+          <w:color w:val="auto"/>
+          <w:u w:val="none"/>
+          <w:lang w:val="pt-BR"/>
+        </w:rPr>
+      </w:pPr>
+      <w:r>
+        <w:rPr>
+          <w:rStyle w:val="Hyperlink"/>
+          <w:color w:val="auto"/>
+          <w:u w:val="none"/>
+          <w:lang w:val="pt-BR"/>
+        </w:rPr>
+        <w:t xml:space="preserve">[6] </w:t>
+      </w:r>
+      <w:hyperlink r:id="rId15" w:history="1">
+        <w:r>
+          <w:rPr>
+            <w:rStyle w:val="Hyperlink"/>
+            <w:u w:val="none"/>
+            <w:lang w:val="pt-BR"/>
+          </w:rPr>
+          <w:t>http://www.cprogramto.com/c-program-for-dfa/</w:t>
+        </w:r>
+      </w:hyperlink>
+    </w:p>
+    <w:p>
+      <w:pPr>
+        <w:rPr>
+          <w:color w:val="auto"/>
+          <w:lang w:val="pt-BR"/>
+        </w:rPr>
+      </w:pPr>
+    </w:p>
+    <w:p>
+      <w:pPr>
+        <w:rPr>
+          <w:color w:val="auto"/>
+          <w:lang w:val="pt-BR"/>
+        </w:rPr>
+      </w:pPr>
+    </w:p>
     <w:sectPr>
+      <w:headerReference w:type="default" r:id="rId16"/>
       <w:pgSz w:w="11906" w:h="16838"/>
       <w:pgMar w:top="1417" w:right="1701" w:bottom="1417" w:left="1701" w:header="708" w:footer="708" w:gutter="0"/>
+      <w:pgNumType w:start="2"/>
       <w:cols w:space="708"/>
+      <w:titlePg/>
       <w:docGrid w:linePitch="360"/>
     </w:sectPr>
   </w:body>
@@ -2033,7 +2796,7 @@
 </file>
 
 <file path=word/endnotes.xml><?xml version="1.0" encoding="utf-8"?>
-<w:endnotes xmlns:wpc="http://schemas.microsoft.com/office/word/2010/wordprocessingCanvas" xmlns:cx="http://schemas.microsoft.com/office/drawing/2014/chartex" xmlns:cx1="http://schemas.microsoft.com/office/drawing/2015/9/8/chartex" xmlns:cx2="http://schemas.microsoft.com/office/drawing/2015/10/21/chartex" xmlns:cx3="http://schemas.microsoft.com/office/drawing/2016/5/9/chartex" xmlns:cx4="http://schemas.microsoft.com/office/drawing/2016/5/10/chartex" xmlns:cx5="http://schemas.microsoft.com/office/drawing/2016/5/11/chartex" xmlns:cx6="http://schemas.microsoft.com/office/drawing/2016/5/12/chartex" xmlns:cx7="http://schemas.microsoft.com/office/drawing/2016/5/13/chartex" xmlns:cx8="http://schemas.microsoft.com/office/drawing/2016/5/14/chartex" xmlns:mc="http://schemas.openxmlformats.org/markup-compatibility/2006" xmlns:o="urn:schemas-microsoft-com:office:office" xmlns:r="http://schemas.openxmlformats.org/officeDocument/2006/relationships" xmlns:m="http://schemas.openxmlformats.org/officeDocument/2006/math" xmlns:v="urn:schemas-microsoft-com:vml" xmlns:wp14="http://schemas.microsoft.com/office/word/2010/wordprocessingDrawing" xmlns:wp="http://schemas.openxmlformats.org/drawingml/2006/wordprocessingDrawing" xmlns:w10="urn:schemas-microsoft-com:office:word" xmlns:w="http://schemas.openxmlformats.org/wordprocessingml/2006/main" xmlns:w14="http://schemas.microsoft.com/office/word/2010/wordml" xmlns:w15="http://schemas.microsoft.com/office/word/2012/wordml" xmlns:w16se="http://schemas.microsoft.com/office/word/2015/wordml/symex" xmlns:wpg="http://schemas.microsoft.com/office/word/2010/wordprocessingGroup" xmlns:wpi="http://schemas.microsoft.com/office/word/2010/wordprocessingInk" xmlns:wne="http://schemas.microsoft.com/office/word/2006/wordml" xmlns:wps="http://schemas.microsoft.com/office/word/2010/wordprocessingShape" mc:Ignorable="w14 w15 w16se wp14">
+<w:endnotes xmlns:wpc="http://schemas.microsoft.com/office/word/2010/wordprocessingCanvas" xmlns:cx="http://schemas.microsoft.com/office/drawing/2014/chartex" xmlns:cx1="http://schemas.microsoft.com/office/drawing/2015/9/8/chartex" xmlns:cx2="http://schemas.microsoft.com/office/drawing/2015/10/21/chartex" xmlns:cx3="http://schemas.microsoft.com/office/drawing/2016/5/9/chartex" xmlns:cx4="http://schemas.microsoft.com/office/drawing/2016/5/10/chartex" xmlns:cx5="http://schemas.microsoft.com/office/drawing/2016/5/11/chartex" xmlns:cx6="http://schemas.microsoft.com/office/drawing/2016/5/12/chartex" xmlns:cx7="http://schemas.microsoft.com/office/drawing/2016/5/13/chartex" xmlns:cx8="http://schemas.microsoft.com/office/drawing/2016/5/14/chartex" xmlns:mc="http://schemas.openxmlformats.org/markup-compatibility/2006" xmlns:aink="http://schemas.microsoft.com/office/drawing/2016/ink" xmlns:o="urn:schemas-microsoft-com:office:office" xmlns:r="http://schemas.openxmlformats.org/officeDocument/2006/relationships" xmlns:m="http://schemas.openxmlformats.org/officeDocument/2006/math" xmlns:v="urn:schemas-microsoft-com:vml" xmlns:wp14="http://schemas.microsoft.com/office/word/2010/wordprocessingDrawing" xmlns:wp="http://schemas.openxmlformats.org/drawingml/2006/wordprocessingDrawing" xmlns:w10="urn:schemas-microsoft-com:office:word" xmlns:w="http://schemas.openxmlformats.org/wordprocessingml/2006/main" xmlns:w14="http://schemas.microsoft.com/office/word/2010/wordml" xmlns:w15="http://schemas.microsoft.com/office/word/2012/wordml" xmlns:w16se="http://schemas.microsoft.com/office/word/2015/wordml/symex" xmlns:wpg="http://schemas.microsoft.com/office/word/2010/wordprocessingGroup" xmlns:wpi="http://schemas.microsoft.com/office/word/2010/wordprocessingInk" xmlns:wne="http://schemas.microsoft.com/office/word/2006/wordml" xmlns:wps="http://schemas.microsoft.com/office/word/2010/wordprocessingShape" mc:Ignorable="w14 w15 w16se wp14">
   <w:endnote w:type="separator" w:id="-1">
     <w:p>
       <w:pPr>
@@ -2058,7 +2821,7 @@
 </file>
 
 <file path=word/footnotes.xml><?xml version="1.0" encoding="utf-8"?>
-<w:footnotes xmlns:wpc="http://schemas.microsoft.com/office/word/2010/wordprocessingCanvas" xmlns:cx="http://schemas.microsoft.com/office/drawing/2014/chartex" xmlns:cx1="http://schemas.microsoft.com/office/drawing/2015/9/8/chartex" xmlns:cx2="http://schemas.microsoft.com/office/drawing/2015/10/21/chartex" xmlns:cx3="http://schemas.microsoft.com/office/drawing/2016/5/9/chartex" xmlns:cx4="http://schemas.microsoft.com/office/drawing/2016/5/10/chartex" xmlns:cx5="http://schemas.microsoft.com/office/drawing/2016/5/11/chartex" xmlns:cx6="http://schemas.microsoft.com/office/drawing/2016/5/12/chartex" xmlns:cx7="http://schemas.microsoft.com/office/drawing/2016/5/13/chartex" xmlns:cx8="http://schemas.microsoft.com/office/drawing/2016/5/14/chartex" xmlns:mc="http://schemas.openxmlformats.org/markup-compatibility/2006" xmlns:o="urn:schemas-microsoft-com:office:office" xmlns:r="http://schemas.openxmlformats.org/officeDocument/2006/relationships" xmlns:m="http://schemas.openxmlformats.org/officeDocument/2006/math" xmlns:v="urn:schemas-microsoft-com:vml" xmlns:wp14="http://schemas.microsoft.com/office/word/2010/wordprocessingDrawing" xmlns:wp="http://schemas.openxmlformats.org/drawingml/2006/wordprocessingDrawing" xmlns:w10="urn:schemas-microsoft-com:office:word" xmlns:w="http://schemas.openxmlformats.org/wordprocessingml/2006/main" xmlns:w14="http://schemas.microsoft.com/office/word/2010/wordml" xmlns:w15="http://schemas.microsoft.com/office/word/2012/wordml" xmlns:w16se="http://schemas.microsoft.com/office/word/2015/wordml/symex" xmlns:wpg="http://schemas.microsoft.com/office/word/2010/wordprocessingGroup" xmlns:wpi="http://schemas.microsoft.com/office/word/2010/wordprocessingInk" xmlns:wne="http://schemas.microsoft.com/office/word/2006/wordml" xmlns:wps="http://schemas.microsoft.com/office/word/2010/wordprocessingShape" mc:Ignorable="w14 w15 w16se wp14">
+<w:footnotes xmlns:wpc="http://schemas.microsoft.com/office/word/2010/wordprocessingCanvas" xmlns:cx="http://schemas.microsoft.com/office/drawing/2014/chartex" xmlns:cx1="http://schemas.microsoft.com/office/drawing/2015/9/8/chartex" xmlns:cx2="http://schemas.microsoft.com/office/drawing/2015/10/21/chartex" xmlns:cx3="http://schemas.microsoft.com/office/drawing/2016/5/9/chartex" xmlns:cx4="http://schemas.microsoft.com/office/drawing/2016/5/10/chartex" xmlns:cx5="http://schemas.microsoft.com/office/drawing/2016/5/11/chartex" xmlns:cx6="http://schemas.microsoft.com/office/drawing/2016/5/12/chartex" xmlns:cx7="http://schemas.microsoft.com/office/drawing/2016/5/13/chartex" xmlns:cx8="http://schemas.microsoft.com/office/drawing/2016/5/14/chartex" xmlns:mc="http://schemas.openxmlformats.org/markup-compatibility/2006" xmlns:aink="http://schemas.microsoft.com/office/drawing/2016/ink" xmlns:o="urn:schemas-microsoft-com:office:office" xmlns:r="http://schemas.openxmlformats.org/officeDocument/2006/relationships" xmlns:m="http://schemas.openxmlformats.org/officeDocument/2006/math" xmlns:v="urn:schemas-microsoft-com:vml" xmlns:wp14="http://schemas.microsoft.com/office/word/2010/wordprocessingDrawing" xmlns:wp="http://schemas.openxmlformats.org/drawingml/2006/wordprocessingDrawing" xmlns:w10="urn:schemas-microsoft-com:office:word" xmlns:w="http://schemas.openxmlformats.org/wordprocessingml/2006/main" xmlns:w14="http://schemas.microsoft.com/office/word/2010/wordml" xmlns:w15="http://schemas.microsoft.com/office/word/2012/wordml" xmlns:w16se="http://schemas.microsoft.com/office/word/2015/wordml/symex" xmlns:wpg="http://schemas.microsoft.com/office/word/2010/wordprocessingGroup" xmlns:wpi="http://schemas.microsoft.com/office/word/2010/wordprocessingInk" xmlns:wne="http://schemas.microsoft.com/office/word/2006/wordml" xmlns:wps="http://schemas.microsoft.com/office/word/2010/wordprocessingShape" mc:Ignorable="w14 w15 w16se wp14">
   <w:footnote w:type="separator" w:id="-1">
     <w:p>
       <w:pPr>
@@ -2082,8 +2845,77 @@
 </w:footnotes>
 </file>
 
+<file path=word/header1.xml><?xml version="1.0" encoding="utf-8"?>
+<w:hdr xmlns:wpc="http://schemas.microsoft.com/office/word/2010/wordprocessingCanvas" xmlns:cx="http://schemas.microsoft.com/office/drawing/2014/chartex" xmlns:cx1="http://schemas.microsoft.com/office/drawing/2015/9/8/chartex" xmlns:cx2="http://schemas.microsoft.com/office/drawing/2015/10/21/chartex" xmlns:cx3="http://schemas.microsoft.com/office/drawing/2016/5/9/chartex" xmlns:cx4="http://schemas.microsoft.com/office/drawing/2016/5/10/chartex" xmlns:cx5="http://schemas.microsoft.com/office/drawing/2016/5/11/chartex" xmlns:cx6="http://schemas.microsoft.com/office/drawing/2016/5/12/chartex" xmlns:cx7="http://schemas.microsoft.com/office/drawing/2016/5/13/chartex" xmlns:cx8="http://schemas.microsoft.com/office/drawing/2016/5/14/chartex" xmlns:mc="http://schemas.openxmlformats.org/markup-compatibility/2006" xmlns:aink="http://schemas.microsoft.com/office/drawing/2016/ink" xmlns:o="urn:schemas-microsoft-com:office:office" xmlns:r="http://schemas.openxmlformats.org/officeDocument/2006/relationships" xmlns:m="http://schemas.openxmlformats.org/officeDocument/2006/math" xmlns:v="urn:schemas-microsoft-com:vml" xmlns:wp14="http://schemas.microsoft.com/office/word/2010/wordprocessingDrawing" xmlns:wp="http://schemas.openxmlformats.org/drawingml/2006/wordprocessingDrawing" xmlns:w10="urn:schemas-microsoft-com:office:word" xmlns:w="http://schemas.openxmlformats.org/wordprocessingml/2006/main" xmlns:w14="http://schemas.microsoft.com/office/word/2010/wordml" xmlns:w15="http://schemas.microsoft.com/office/word/2012/wordml" xmlns:w16se="http://schemas.microsoft.com/office/word/2015/wordml/symex" xmlns:wpg="http://schemas.microsoft.com/office/word/2010/wordprocessingGroup" xmlns:wpi="http://schemas.microsoft.com/office/word/2010/wordprocessingInk" xmlns:wne="http://schemas.microsoft.com/office/word/2006/wordml" xmlns:wps="http://schemas.microsoft.com/office/word/2010/wordprocessingShape" mc:Ignorable="w14 w15 w16se wp14">
+  <w:p>
+    <w:pPr>
+      <w:pStyle w:val="Header"/>
+      <w:jc w:val="right"/>
+    </w:pPr>
+  </w:p>
+  <w:p>
+    <w:pPr>
+      <w:pStyle w:val="Header"/>
+    </w:pPr>
+  </w:p>
+</w:hdr>
+</file>
+
+<file path=word/header2.xml><?xml version="1.0" encoding="utf-8"?>
+<w:hdr xmlns:wpc="http://schemas.microsoft.com/office/word/2010/wordprocessingCanvas" xmlns:cx="http://schemas.microsoft.com/office/drawing/2014/chartex" xmlns:cx1="http://schemas.microsoft.com/office/drawing/2015/9/8/chartex" xmlns:cx2="http://schemas.microsoft.com/office/drawing/2015/10/21/chartex" xmlns:cx3="http://schemas.microsoft.com/office/drawing/2016/5/9/chartex" xmlns:cx4="http://schemas.microsoft.com/office/drawing/2016/5/10/chartex" xmlns:cx5="http://schemas.microsoft.com/office/drawing/2016/5/11/chartex" xmlns:cx6="http://schemas.microsoft.com/office/drawing/2016/5/12/chartex" xmlns:cx7="http://schemas.microsoft.com/office/drawing/2016/5/13/chartex" xmlns:cx8="http://schemas.microsoft.com/office/drawing/2016/5/14/chartex" xmlns:mc="http://schemas.openxmlformats.org/markup-compatibility/2006" xmlns:aink="http://schemas.microsoft.com/office/drawing/2016/ink" xmlns:o="urn:schemas-microsoft-com:office:office" xmlns:r="http://schemas.openxmlformats.org/officeDocument/2006/relationships" xmlns:m="http://schemas.openxmlformats.org/officeDocument/2006/math" xmlns:v="urn:schemas-microsoft-com:vml" xmlns:wp14="http://schemas.microsoft.com/office/word/2010/wordprocessingDrawing" xmlns:wp="http://schemas.openxmlformats.org/drawingml/2006/wordprocessingDrawing" xmlns:w10="urn:schemas-microsoft-com:office:word" xmlns:w="http://schemas.openxmlformats.org/wordprocessingml/2006/main" xmlns:w14="http://schemas.microsoft.com/office/word/2010/wordml" xmlns:w15="http://schemas.microsoft.com/office/word/2012/wordml" xmlns:w16se="http://schemas.microsoft.com/office/word/2015/wordml/symex" xmlns:wpg="http://schemas.microsoft.com/office/word/2010/wordprocessingGroup" xmlns:wpi="http://schemas.microsoft.com/office/word/2010/wordprocessingInk" xmlns:wne="http://schemas.microsoft.com/office/word/2006/wordml" xmlns:wps="http://schemas.microsoft.com/office/word/2010/wordprocessingShape" mc:Ignorable="w14 w15 w16se wp14">
+  <w:sdt>
+    <w:sdtPr>
+      <w:id w:val="-2031940065"/>
+      <w:docPartObj>
+        <w:docPartGallery w:val="Page Numbers (Top of Page)"/>
+        <w:docPartUnique/>
+      </w:docPartObj>
+    </w:sdtPr>
+    <w:sdtEndPr>
+      <w:rPr>
+        <w:noProof/>
+      </w:rPr>
+    </w:sdtEndPr>
+    <w:sdtContent>
+      <w:p>
+        <w:pPr>
+          <w:pStyle w:val="Header"/>
+          <w:jc w:val="right"/>
+        </w:pPr>
+        <w:r>
+          <w:fldChar w:fldCharType="begin"/>
+        </w:r>
+        <w:r>
+          <w:instrText xml:space="preserve"> PAGE   \* MERGEFORMAT </w:instrText>
+        </w:r>
+        <w:r>
+          <w:fldChar w:fldCharType="separate"/>
+        </w:r>
+        <w:r>
+          <w:rPr>
+            <w:noProof/>
+          </w:rPr>
+          <w:t>7</w:t>
+        </w:r>
+        <w:r>
+          <w:rPr>
+            <w:noProof/>
+          </w:rPr>
+          <w:fldChar w:fldCharType="end"/>
+        </w:r>
+      </w:p>
+    </w:sdtContent>
+  </w:sdt>
+  <w:p>
+    <w:pPr>
+      <w:pStyle w:val="Header"/>
+    </w:pPr>
+  </w:p>
+</w:hdr>
+</file>
+
 <file path=word/numbering.xml><?xml version="1.0" encoding="utf-8"?>
-<w:numbering xmlns:wpc="http://schemas.microsoft.com/office/word/2010/wordprocessingCanvas" xmlns:cx="http://schemas.microsoft.com/office/drawing/2014/chartex" xmlns:cx1="http://schemas.microsoft.com/office/drawing/2015/9/8/chartex" xmlns:cx2="http://schemas.microsoft.com/office/drawing/2015/10/21/chartex" xmlns:cx3="http://schemas.microsoft.com/office/drawing/2016/5/9/chartex" xmlns:cx4="http://schemas.microsoft.com/office/drawing/2016/5/10/chartex" xmlns:cx5="http://schemas.microsoft.com/office/drawing/2016/5/11/chartex" xmlns:cx6="http://schemas.microsoft.com/office/drawing/2016/5/12/chartex" xmlns:cx7="http://schemas.microsoft.com/office/drawing/2016/5/13/chartex" xmlns:cx8="http://schemas.microsoft.com/office/drawing/2016/5/14/chartex" xmlns:mc="http://schemas.openxmlformats.org/markup-compatibility/2006" xmlns:o="urn:schemas-microsoft-com:office:office" xmlns:r="http://schemas.openxmlformats.org/officeDocument/2006/relationships" xmlns:m="http://schemas.openxmlformats.org/officeDocument/2006/math" xmlns:v="urn:schemas-microsoft-com:vml" xmlns:wp14="http://schemas.microsoft.com/office/word/2010/wordprocessingDrawing" xmlns:wp="http://schemas.openxmlformats.org/drawingml/2006/wordprocessingDrawing" xmlns:w10="urn:schemas-microsoft-com:office:word" xmlns:w="http://schemas.openxmlformats.org/wordprocessingml/2006/main" xmlns:w14="http://schemas.microsoft.com/office/word/2010/wordml" xmlns:w15="http://schemas.microsoft.com/office/word/2012/wordml" xmlns:w16se="http://schemas.microsoft.com/office/word/2015/wordml/symex" xmlns:wpg="http://schemas.microsoft.com/office/word/2010/wordprocessingGroup" xmlns:wpi="http://schemas.microsoft.com/office/word/2010/wordprocessingInk" xmlns:wne="http://schemas.microsoft.com/office/word/2006/wordml" xmlns:wps="http://schemas.microsoft.com/office/word/2010/wordprocessingShape" mc:Ignorable="w14 w15 w16se wp14">
+<w:numbering xmlns:wpc="http://schemas.microsoft.com/office/word/2010/wordprocessingCanvas" xmlns:cx="http://schemas.microsoft.com/office/drawing/2014/chartex" xmlns:cx1="http://schemas.microsoft.com/office/drawing/2015/9/8/chartex" xmlns:cx2="http://schemas.microsoft.com/office/drawing/2015/10/21/chartex" xmlns:cx3="http://schemas.microsoft.com/office/drawing/2016/5/9/chartex" xmlns:cx4="http://schemas.microsoft.com/office/drawing/2016/5/10/chartex" xmlns:cx5="http://schemas.microsoft.com/office/drawing/2016/5/11/chartex" xmlns:cx6="http://schemas.microsoft.com/office/drawing/2016/5/12/chartex" xmlns:cx7="http://schemas.microsoft.com/office/drawing/2016/5/13/chartex" xmlns:cx8="http://schemas.microsoft.com/office/drawing/2016/5/14/chartex" xmlns:mc="http://schemas.openxmlformats.org/markup-compatibility/2006" xmlns:aink="http://schemas.microsoft.com/office/drawing/2016/ink" xmlns:o="urn:schemas-microsoft-com:office:office" xmlns:r="http://schemas.openxmlformats.org/officeDocument/2006/relationships" xmlns:m="http://schemas.openxmlformats.org/officeDocument/2006/math" xmlns:v="urn:schemas-microsoft-com:vml" xmlns:wp14="http://schemas.microsoft.com/office/word/2010/wordprocessingDrawing" xmlns:wp="http://schemas.openxmlformats.org/drawingml/2006/wordprocessingDrawing" xmlns:w10="urn:schemas-microsoft-com:office:word" xmlns:w="http://schemas.openxmlformats.org/wordprocessingml/2006/main" xmlns:w14="http://schemas.microsoft.com/office/word/2010/wordml" xmlns:w15="http://schemas.microsoft.com/office/word/2012/wordml" xmlns:w16se="http://schemas.microsoft.com/office/word/2015/wordml/symex" xmlns:wpg="http://schemas.microsoft.com/office/word/2010/wordprocessingGroup" xmlns:wpi="http://schemas.microsoft.com/office/word/2010/wordprocessingInk" xmlns:wne="http://schemas.microsoft.com/office/word/2006/wordml" xmlns:wps="http://schemas.microsoft.com/office/word/2010/wordprocessingShape" mc:Ignorable="w14 w15 w16se wp14">
   <w:abstractNum w:abstractNumId="0" w15:restartNumberingAfterBreak="0">
     <w:nsid w:val="2D415259"/>
     <w:multiLevelType w:val="hybridMultilevel"/>
@@ -2177,9 +3009,9 @@
   </w:abstractNum>
   <w:abstractNum w:abstractNumId="1" w15:restartNumberingAfterBreak="0">
     <w:nsid w:val="4462253F"/>
-    <w:multiLevelType w:val="hybridMultilevel"/>
-    <w:tmpl w:val="36AA93CA"/>
-    <w:lvl w:ilvl="0" w:tplc="42FE8116">
+    <w:multiLevelType w:val="multilevel"/>
+    <w:tmpl w:val="290C283C"/>
+    <w:lvl w:ilvl="0">
       <w:start w:val="1"/>
       <w:numFmt w:val="decimal"/>
       <w:pStyle w:val="Title"/>
@@ -2193,77 +3025,109 @@
         <w:sz w:val="20"/>
       </w:rPr>
     </w:lvl>
-    <w:lvl w:ilvl="1" w:tplc="08090019" w:tentative="1">
-      <w:start w:val="1"/>
-      <w:numFmt w:val="lowerLetter"/>
-      <w:lvlText w:val="%2."/>
-      <w:lvlJc w:val="left"/>
-      <w:pPr>
-        <w:ind w:left="1440" w:hanging="360"/>
-      </w:pPr>
-    </w:lvl>
-    <w:lvl w:ilvl="2" w:tplc="0809001B" w:tentative="1">
-      <w:start w:val="1"/>
-      <w:numFmt w:val="lowerRoman"/>
-      <w:lvlText w:val="%3."/>
-      <w:lvlJc w:val="right"/>
-      <w:pPr>
-        <w:ind w:left="2160" w:hanging="180"/>
-      </w:pPr>
-    </w:lvl>
-    <w:lvl w:ilvl="3" w:tplc="0809000F" w:tentative="1">
+    <w:lvl w:ilvl="1">
       <w:start w:val="1"/>
       <w:numFmt w:val="decimal"/>
-      <w:lvlText w:val="%4."/>
+      <w:isLgl/>
+      <w:lvlText w:val="%1.%2"/>
       <w:lvlJc w:val="left"/>
       <w:pPr>
-        <w:ind w:left="2880" w:hanging="360"/>
-      </w:pPr>
+        <w:ind w:left="1080" w:hanging="720"/>
+      </w:pPr>
+      <w:rPr>
+        <w:rFonts w:hint="default"/>
+      </w:rPr>
     </w:lvl>
-    <w:lvl w:ilvl="4" w:tplc="08090019" w:tentative="1">
-      <w:start w:val="1"/>
-      <w:numFmt w:val="lowerLetter"/>
-      <w:lvlText w:val="%5."/>
-      <w:lvlJc w:val="left"/>
-      <w:pPr>
-        <w:ind w:left="3600" w:hanging="360"/>
-      </w:pPr>
-    </w:lvl>
-    <w:lvl w:ilvl="5" w:tplc="0809001B" w:tentative="1">
-      <w:start w:val="1"/>
-      <w:numFmt w:val="lowerRoman"/>
-      <w:lvlText w:val="%6."/>
-      <w:lvlJc w:val="right"/>
-      <w:pPr>
-        <w:ind w:left="4320" w:hanging="180"/>
-      </w:pPr>
-    </w:lvl>
-    <w:lvl w:ilvl="6" w:tplc="0809000F" w:tentative="1">
+    <w:lvl w:ilvl="2">
       <w:start w:val="1"/>
       <w:numFmt w:val="decimal"/>
-      <w:lvlText w:val="%7."/>
+      <w:isLgl/>
+      <w:lvlText w:val="%1.%2.%3"/>
       <w:lvlJc w:val="left"/>
       <w:pPr>
-        <w:ind w:left="5040" w:hanging="360"/>
-      </w:pPr>
+        <w:ind w:left="1080" w:hanging="720"/>
+      </w:pPr>
+      <w:rPr>
+        <w:rFonts w:hint="default"/>
+      </w:rPr>
     </w:lvl>
-    <w:lvl w:ilvl="7" w:tplc="08090019" w:tentative="1">
+    <w:lvl w:ilvl="3">
       <w:start w:val="1"/>
-      <w:numFmt w:val="lowerLetter"/>
-      <w:lvlText w:val="%8."/>
+      <w:numFmt w:val="decimal"/>
+      <w:isLgl/>
+      <w:lvlText w:val="%1.%2.%3.%4"/>
       <w:lvlJc w:val="left"/>
       <w:pPr>
-        <w:ind w:left="5760" w:hanging="360"/>
-      </w:pPr>
+        <w:ind w:left="1440" w:hanging="1080"/>
+      </w:pPr>
+      <w:rPr>
+        <w:rFonts w:hint="default"/>
+      </w:rPr>
     </w:lvl>
-    <w:lvl w:ilvl="8" w:tplc="0809001B" w:tentative="1">
+    <w:lvl w:ilvl="4">
       <w:start w:val="1"/>
-      <w:numFmt w:val="lowerRoman"/>
-      <w:lvlText w:val="%9."/>
-      <w:lvlJc w:val="right"/>
-      <w:pPr>
-        <w:ind w:left="6480" w:hanging="180"/>
-      </w:pPr>
+      <w:numFmt w:val="decimal"/>
+      <w:isLgl/>
+      <w:lvlText w:val="%1.%2.%3.%4.%5"/>
+      <w:lvlJc w:val="left"/>
+      <w:pPr>
+        <w:ind w:left="1440" w:hanging="1080"/>
+      </w:pPr>
+      <w:rPr>
+        <w:rFonts w:hint="default"/>
+      </w:rPr>
+    </w:lvl>
+    <w:lvl w:ilvl="5">
+      <w:start w:val="1"/>
+      <w:numFmt w:val="decimal"/>
+      <w:isLgl/>
+      <w:lvlText w:val="%1.%2.%3.%4.%5.%6"/>
+      <w:lvlJc w:val="left"/>
+      <w:pPr>
+        <w:ind w:left="1800" w:hanging="1440"/>
+      </w:pPr>
+      <w:rPr>
+        <w:rFonts w:hint="default"/>
+      </w:rPr>
+    </w:lvl>
+    <w:lvl w:ilvl="6">
+      <w:start w:val="1"/>
+      <w:numFmt w:val="decimal"/>
+      <w:isLgl/>
+      <w:lvlText w:val="%1.%2.%3.%4.%5.%6.%7"/>
+      <w:lvlJc w:val="left"/>
+      <w:pPr>
+        <w:ind w:left="2160" w:hanging="1800"/>
+      </w:pPr>
+      <w:rPr>
+        <w:rFonts w:hint="default"/>
+      </w:rPr>
+    </w:lvl>
+    <w:lvl w:ilvl="7">
+      <w:start w:val="1"/>
+      <w:numFmt w:val="decimal"/>
+      <w:isLgl/>
+      <w:lvlText w:val="%1.%2.%3.%4.%5.%6.%7.%8"/>
+      <w:lvlJc w:val="left"/>
+      <w:pPr>
+        <w:ind w:left="2160" w:hanging="1800"/>
+      </w:pPr>
+      <w:rPr>
+        <w:rFonts w:hint="default"/>
+      </w:rPr>
+    </w:lvl>
+    <w:lvl w:ilvl="8">
+      <w:start w:val="1"/>
+      <w:numFmt w:val="decimal"/>
+      <w:isLgl/>
+      <w:lvlText w:val="%1.%2.%3.%4.%5.%6.%7.%8.%9"/>
+      <w:lvlJc w:val="left"/>
+      <w:pPr>
+        <w:ind w:left="2520" w:hanging="2160"/>
+      </w:pPr>
+      <w:rPr>
+        <w:rFonts w:hint="default"/>
+      </w:rPr>
     </w:lvl>
   </w:abstractNum>
   <w:abstractNum w:abstractNumId="2" w15:restartNumberingAfterBreak="0">
@@ -3161,541 +4025,19 @@
       <w:lang w:eastAsia="en-GB"/>
     </w:rPr>
   </w:style>
-</w:styles>
-</file>
-
-<file path=word/glossary/document.xml><?xml version="1.0" encoding="utf-8"?>
-<w:glossaryDocument xmlns:wpc="http://schemas.microsoft.com/office/word/2010/wordprocessingCanvas" xmlns:cx="http://schemas.microsoft.com/office/drawing/2014/chartex" xmlns:cx1="http://schemas.microsoft.com/office/drawing/2015/9/8/chartex" xmlns:cx2="http://schemas.microsoft.com/office/drawing/2015/10/21/chartex" xmlns:cx3="http://schemas.microsoft.com/office/drawing/2016/5/9/chartex" xmlns:cx4="http://schemas.microsoft.com/office/drawing/2016/5/10/chartex" xmlns:cx5="http://schemas.microsoft.com/office/drawing/2016/5/11/chartex" xmlns:cx6="http://schemas.microsoft.com/office/drawing/2016/5/12/chartex" xmlns:cx7="http://schemas.microsoft.com/office/drawing/2016/5/13/chartex" xmlns:cx8="http://schemas.microsoft.com/office/drawing/2016/5/14/chartex" xmlns:mc="http://schemas.openxmlformats.org/markup-compatibility/2006" xmlns:o="urn:schemas-microsoft-com:office:office" xmlns:r="http://schemas.openxmlformats.org/officeDocument/2006/relationships" xmlns:m="http://schemas.openxmlformats.org/officeDocument/2006/math" xmlns:v="urn:schemas-microsoft-com:vml" xmlns:wp14="http://schemas.microsoft.com/office/word/2010/wordprocessingDrawing" xmlns:wp="http://schemas.openxmlformats.org/drawingml/2006/wordprocessingDrawing" xmlns:w10="urn:schemas-microsoft-com:office:word" xmlns:w="http://schemas.openxmlformats.org/wordprocessingml/2006/main" xmlns:w14="http://schemas.microsoft.com/office/word/2010/wordml" xmlns:w15="http://schemas.microsoft.com/office/word/2012/wordml" xmlns:w16se="http://schemas.microsoft.com/office/word/2015/wordml/symex" xmlns:wpg="http://schemas.microsoft.com/office/word/2010/wordprocessingGroup" xmlns:wpi="http://schemas.microsoft.com/office/word/2010/wordprocessingInk" xmlns:wne="http://schemas.microsoft.com/office/word/2006/wordml" xmlns:wps="http://schemas.microsoft.com/office/word/2010/wordprocessingShape" mc:Ignorable="w14 w15 w16se wp14"/>
-</file>
-
-<file path=word/glossary/fontTable.xml><?xml version="1.0" encoding="utf-8"?>
-<w:fonts xmlns:mc="http://schemas.openxmlformats.org/markup-compatibility/2006" xmlns:r="http://schemas.openxmlformats.org/officeDocument/2006/relationships" xmlns:w="http://schemas.openxmlformats.org/wordprocessingml/2006/main" xmlns:w14="http://schemas.microsoft.com/office/word/2010/wordml" xmlns:w15="http://schemas.microsoft.com/office/word/2012/wordml" xmlns:w16se="http://schemas.microsoft.com/office/word/2015/wordml/symex" mc:Ignorable="w14 w15 w16se">
-  <w:font w:name="Arial">
-    <w:panose1 w:val="020B0604020202020204"/>
-    <w:charset w:val="00"/>
-    <w:family w:val="swiss"/>
-    <w:pitch w:val="variable"/>
-    <w:sig w:usb0="E0002EFF" w:usb1="C0007843" w:usb2="00000009" w:usb3="00000000" w:csb0="000001FF" w:csb1="00000000"/>
-  </w:font>
-  <w:font w:name="Times New Roman">
-    <w:panose1 w:val="02020603050405020304"/>
-    <w:charset w:val="00"/>
-    <w:family w:val="roman"/>
-    <w:pitch w:val="variable"/>
-    <w:sig w:usb0="E0002EFF" w:usb1="C0007843" w:usb2="00000009" w:usb3="00000000" w:csb0="000001FF" w:csb1="00000000"/>
-  </w:font>
-  <w:font w:name="Calibri">
-    <w:panose1 w:val="020F0502020204030204"/>
-    <w:charset w:val="00"/>
-    <w:family w:val="swiss"/>
-    <w:pitch w:val="variable"/>
-    <w:sig w:usb0="E0002AFF" w:usb1="C000247B" w:usb2="00000009" w:usb3="00000000" w:csb0="000001FF" w:csb1="00000000"/>
-  </w:font>
-  <w:font w:name="Calibri Light">
-    <w:panose1 w:val="020F0302020204030204"/>
-    <w:charset w:val="00"/>
-    <w:family w:val="swiss"/>
-    <w:pitch w:val="variable"/>
-    <w:sig w:usb0="E0002AFF" w:usb1="C000247B" w:usb2="00000009" w:usb3="00000000" w:csb0="000001FF" w:csb1="00000000"/>
-  </w:font>
-</w:fonts>
-</file>
-
-<file path=word/glossary/settings.xml><?xml version="1.0" encoding="utf-8"?>
-<w:settings xmlns:mc="http://schemas.openxmlformats.org/markup-compatibility/2006" xmlns:o="urn:schemas-microsoft-com:office:office" xmlns:r="http://schemas.openxmlformats.org/officeDocument/2006/relationships" xmlns:m="http://schemas.openxmlformats.org/officeDocument/2006/math" xmlns:v="urn:schemas-microsoft-com:vml" xmlns:w10="urn:schemas-microsoft-com:office:word" xmlns:w="http://schemas.openxmlformats.org/wordprocessingml/2006/main" xmlns:w14="http://schemas.microsoft.com/office/word/2010/wordml" xmlns:w15="http://schemas.microsoft.com/office/word/2012/wordml" xmlns:w16se="http://schemas.microsoft.com/office/word/2015/wordml/symex" xmlns:sl="http://schemas.openxmlformats.org/schemaLibrary/2006/main" mc:Ignorable="w14 w15 w16se">
-  <w:view w:val="normal"/>
-  <w:defaultTabStop w:val="720"/>
-  <w:characterSpacingControl w:val="doNotCompress"/>
-  <w:compat>
-    <w:useFELayout/>
-    <w:compatSetting w:name="compatibilityMode" w:uri="http://schemas.microsoft.com/office/word" w:val="15"/>
-    <w:compatSetting w:name="overrideTableStyleFontSizeAndJustification" w:uri="http://schemas.microsoft.com/office/word" w:val="1"/>
-    <w:compatSetting w:name="enableOpenTypeFeatures" w:uri="http://schemas.microsoft.com/office/word" w:val="1"/>
-    <w:compatSetting w:name="doNotFlipMirrorIndents" w:uri="http://schemas.microsoft.com/office/word" w:val="1"/>
-    <w:compatSetting w:name="differentiateMultirowTableHeaders" w:uri="http://schemas.microsoft.com/office/word" w:val="1"/>
-  </w:compat>
-  <w:rsids>
-    <w:rsidRoot w:val="001C4A10"/>
-    <w:rsid w:val="00194A77"/>
-    <w:rsid w:val="001C4A10"/>
-  </w:rsids>
-  <m:mathPr>
-    <m:mathFont m:val="Cambria Math"/>
-    <m:brkBin m:val="before"/>
-    <m:brkBinSub m:val="--"/>
-    <m:smallFrac m:val="0"/>
-    <m:dispDef/>
-    <m:lMargin m:val="0"/>
-    <m:rMargin m:val="0"/>
-    <m:defJc m:val="centerGroup"/>
-    <m:wrapIndent m:val="1440"/>
-    <m:intLim m:val="subSup"/>
-    <m:naryLim m:val="undOvr"/>
-  </m:mathPr>
-  <w:themeFontLang w:val="en-GB"/>
-  <w:clrSchemeMapping w:bg1="light1" w:t1="dark1" w:bg2="light2" w:t2="dark2" w:accent1="accent1" w:accent2="accent2" w:accent3="accent3" w:accent4="accent4" w:accent5="accent5" w:accent6="accent6" w:hyperlink="hyperlink" w:followedHyperlink="followedHyperlink"/>
-  <w:decimalSymbol w:val="."/>
-  <w:listSeparator w:val=","/>
-  <w15:chartTrackingRefBased/>
-</w:settings>
-</file>
-
-<file path=word/glossary/styles.xml><?xml version="1.0" encoding="utf-8"?>
-<w:styles xmlns:mc="http://schemas.openxmlformats.org/markup-compatibility/2006" xmlns:r="http://schemas.openxmlformats.org/officeDocument/2006/relationships" xmlns:w="http://schemas.openxmlformats.org/wordprocessingml/2006/main" xmlns:w14="http://schemas.microsoft.com/office/word/2010/wordml" xmlns:w15="http://schemas.microsoft.com/office/word/2012/wordml" xmlns:w16se="http://schemas.microsoft.com/office/word/2015/wordml/symex" mc:Ignorable="w14 w15 w16se">
-  <w:docDefaults>
-    <w:rPrDefault>
-      <w:rPr>
-        <w:rFonts w:asciiTheme="minorHAnsi" w:eastAsiaTheme="minorEastAsia" w:hAnsiTheme="minorHAnsi" w:cstheme="minorBidi"/>
-        <w:sz w:val="22"/>
-        <w:szCs w:val="22"/>
-        <w:lang w:val="en-GB" w:eastAsia="en-GB" w:bidi="ar-SA"/>
-      </w:rPr>
-    </w:rPrDefault>
-    <w:pPrDefault>
-      <w:pPr>
-        <w:spacing w:after="160" w:line="259" w:lineRule="auto"/>
-      </w:pPr>
-    </w:pPrDefault>
-  </w:docDefaults>
-  <w:latentStyles w:defLockedState="0" w:defUIPriority="99" w:defSemiHidden="0" w:defUnhideWhenUsed="0" w:defQFormat="0" w:count="374">
-    <w:lsdException w:name="Normal" w:uiPriority="0" w:qFormat="1"/>
-    <w:lsdException w:name="heading 1" w:uiPriority="9" w:qFormat="1"/>
-    <w:lsdException w:name="heading 2" w:semiHidden="1" w:uiPriority="9" w:unhideWhenUsed="1" w:qFormat="1"/>
-    <w:lsdException w:name="heading 3" w:semiHidden="1" w:uiPriority="9" w:unhideWhenUsed="1" w:qFormat="1"/>
-    <w:lsdException w:name="heading 4" w:semiHidden="1" w:uiPriority="9" w:unhideWhenUsed="1" w:qFormat="1"/>
-    <w:lsdException w:name="heading 5" w:semiHidden="1" w:uiPriority="9" w:unhideWhenUsed="1" w:qFormat="1"/>
-    <w:lsdException w:name="heading 6" w:semiHidden="1" w:uiPriority="9" w:unhideWhenUsed="1" w:qFormat="1"/>
-    <w:lsdException w:name="heading 7" w:semiHidden="1" w:uiPriority="9" w:unhideWhenUsed="1" w:qFormat="1"/>
-    <w:lsdException w:name="heading 8" w:semiHidden="1" w:uiPriority="9" w:unhideWhenUsed="1" w:qFormat="1"/>
-    <w:lsdException w:name="heading 9" w:semiHidden="1" w:uiPriority="9" w:unhideWhenUsed="1" w:qFormat="1"/>
-    <w:lsdException w:name="index 1" w:semiHidden="1" w:unhideWhenUsed="1"/>
-    <w:lsdException w:name="index 2" w:semiHidden="1" w:unhideWhenUsed="1"/>
-    <w:lsdException w:name="index 3" w:semiHidden="1" w:unhideWhenUsed="1"/>
-    <w:lsdException w:name="index 4" w:semiHidden="1" w:unhideWhenUsed="1"/>
-    <w:lsdException w:name="index 5" w:semiHidden="1" w:unhideWhenUsed="1"/>
-    <w:lsdException w:name="index 6" w:semiHidden="1" w:unhideWhenUsed="1"/>
-    <w:lsdException w:name="index 7" w:semiHidden="1" w:unhideWhenUsed="1"/>
-    <w:lsdException w:name="index 8" w:semiHidden="1" w:unhideWhenUsed="1"/>
-    <w:lsdException w:name="index 9" w:semiHidden="1" w:unhideWhenUsed="1"/>
-    <w:lsdException w:name="toc 1" w:semiHidden="1" w:uiPriority="39" w:unhideWhenUsed="1"/>
-    <w:lsdException w:name="toc 2" w:semiHidden="1" w:uiPriority="39" w:unhideWhenUsed="1"/>
-    <w:lsdException w:name="toc 3" w:semiHidden="1" w:uiPriority="39" w:unhideWhenUsed="1"/>
-    <w:lsdException w:name="toc 4" w:semiHidden="1" w:uiPriority="39" w:unhideWhenUsed="1"/>
-    <w:lsdException w:name="toc 5" w:semiHidden="1" w:uiPriority="39" w:unhideWhenUsed="1"/>
-    <w:lsdException w:name="toc 6" w:semiHidden="1" w:uiPriority="39" w:unhideWhenUsed="1"/>
-    <w:lsdException w:name="toc 7" w:semiHidden="1" w:uiPriority="39" w:unhideWhenUsed="1"/>
-    <w:lsdException w:name="toc 8" w:semiHidden="1" w:uiPriority="39" w:unhideWhenUsed="1"/>
-    <w:lsdException w:name="toc 9" w:semiHidden="1" w:uiPriority="39" w:unhideWhenUsed="1"/>
-    <w:lsdException w:name="Normal Indent" w:semiHidden="1" w:unhideWhenUsed="1"/>
-    <w:lsdException w:name="footnote text" w:semiHidden="1" w:unhideWhenUsed="1"/>
-    <w:lsdException w:name="annotation text" w:semiHidden="1" w:unhideWhenUsed="1"/>
-    <w:lsdException w:name="header" w:semiHidden="1" w:unhideWhenUsed="1"/>
-    <w:lsdException w:name="footer" w:semiHidden="1" w:unhideWhenUsed="1"/>
-    <w:lsdException w:name="index heading" w:semiHidden="1" w:unhideWhenUsed="1"/>
-    <w:lsdException w:name="caption" w:semiHidden="1" w:uiPriority="35" w:unhideWhenUsed="1" w:qFormat="1"/>
-    <w:lsdException w:name="table of figures" w:semiHidden="1" w:unhideWhenUsed="1"/>
-    <w:lsdException w:name="envelope address" w:semiHidden="1" w:unhideWhenUsed="1"/>
-    <w:lsdException w:name="envelope return" w:semiHidden="1" w:unhideWhenUsed="1"/>
-    <w:lsdException w:name="footnote reference" w:semiHidden="1" w:unhideWhenUsed="1"/>
-    <w:lsdException w:name="annotation reference" w:semiHidden="1" w:unhideWhenUsed="1"/>
-    <w:lsdException w:name="line number" w:semiHidden="1" w:unhideWhenUsed="1"/>
-    <w:lsdException w:name="page number" w:semiHidden="1" w:unhideWhenUsed="1"/>
-    <w:lsdException w:name="endnote reference" w:semiHidden="1" w:unhideWhenUsed="1"/>
-    <w:lsdException w:name="endnote text" w:semiHidden="1" w:unhideWhenUsed="1"/>
-    <w:lsdException w:name="table of authorities" w:semiHidden="1" w:unhideWhenUsed="1"/>
-    <w:lsdException w:name="macro" w:semiHidden="1" w:unhideWhenUsed="1"/>
-    <w:lsdException w:name="toa heading" w:semiHidden="1" w:unhideWhenUsed="1"/>
-    <w:lsdException w:name="List" w:semiHidden="1" w:unhideWhenUsed="1"/>
-    <w:lsdException w:name="List Bullet" w:semiHidden="1" w:unhideWhenUsed="1"/>
-    <w:lsdException w:name="List Number" w:semiHidden="1" w:unhideWhenUsed="1"/>
-    <w:lsdException w:name="List 2" w:semiHidden="1" w:unhideWhenUsed="1"/>
-    <w:lsdException w:name="List 3" w:semiHidden="1" w:unhideWhenUsed="1"/>
-    <w:lsdException w:name="List 4" w:semiHidden="1" w:unhideWhenUsed="1"/>
-    <w:lsdException w:name="List 5" w:semiHidden="1" w:unhideWhenUsed="1"/>
-    <w:lsdException w:name="List Bullet 2" w:semiHidden="1" w:unhideWhenUsed="1"/>
-    <w:lsdException w:name="List Bullet 3" w:semiHidden="1" w:unhideWhenUsed="1"/>
-    <w:lsdException w:name="List Bullet 4" w:semiHidden="1" w:unhideWhenUsed="1"/>
-    <w:lsdException w:name="List Bullet 5" w:semiHidden="1" w:unhideWhenUsed="1"/>
-    <w:lsdException w:name="List Number 2" w:semiHidden="1" w:unhideWhenUsed="1"/>
-    <w:lsdException w:name="List Number 3" w:semiHidden="1" w:unhideWhenUsed="1"/>
-    <w:lsdException w:name="List Number 4" w:semiHidden="1" w:unhideWhenUsed="1"/>
-    <w:lsdException w:name="List Number 5" w:semiHidden="1" w:unhideWhenUsed="1"/>
-    <w:lsdException w:name="Title" w:uiPriority="10" w:qFormat="1"/>
-    <w:lsdException w:name="Closing" w:semiHidden="1" w:unhideWhenUsed="1"/>
-    <w:lsdException w:name="Signature" w:semiHidden="1" w:unhideWhenUsed="1"/>
-    <w:lsdException w:name="Default Paragraph Font" w:semiHidden="1" w:uiPriority="1" w:unhideWhenUsed="1"/>
-    <w:lsdException w:name="Body Text" w:semiHidden="1" w:unhideWhenUsed="1"/>
-    <w:lsdException w:name="Body Text Indent" w:semiHidden="1" w:unhideWhenUsed="1"/>
-    <w:lsdException w:name="List Continue" w:semiHidden="1" w:unhideWhenUsed="1"/>
-    <w:lsdException w:name="List Continue 2" w:semiHidden="1" w:unhideWhenUsed="1"/>
-    <w:lsdException w:name="List Continue 3" w:semiHidden="1" w:unhideWhenUsed="1"/>
-    <w:lsdException w:name="List Continue 4" w:semiHidden="1" w:unhideWhenUsed="1"/>
-    <w:lsdException w:name="List Continue 5" w:semiHidden="1" w:unhideWhenUsed="1"/>
-    <w:lsdException w:name="Message Header" w:semiHidden="1" w:unhideWhenUsed="1"/>
-    <w:lsdException w:name="Subtitle" w:uiPriority="11" w:qFormat="1"/>
-    <w:lsdException w:name="Salutation" w:semiHidden="1" w:unhideWhenUsed="1"/>
-    <w:lsdException w:name="Date" w:semiHidden="1" w:unhideWhenUsed="1"/>
-    <w:lsdException w:name="Body Text First Indent" w:semiHidden="1" w:unhideWhenUsed="1"/>
-    <w:lsdException w:name="Body Text First Indent 2" w:semiHidden="1" w:unhideWhenUsed="1"/>
-    <w:lsdException w:name="Note Heading" w:semiHidden="1" w:unhideWhenUsed="1"/>
-    <w:lsdException w:name="Body Text 2" w:semiHidden="1" w:unhideWhenUsed="1"/>
-    <w:lsdException w:name="Body Text 3" w:semiHidden="1" w:unhideWhenUsed="1"/>
-    <w:lsdException w:name="Body Text Indent 2" w:semiHidden="1" w:unhideWhenUsed="1"/>
-    <w:lsdException w:name="Body Text Indent 3" w:semiHidden="1" w:unhideWhenUsed="1"/>
-    <w:lsdException w:name="Block Text" w:semiHidden="1" w:unhideWhenUsed="1"/>
-    <w:lsdException w:name="Hyperlink" w:semiHidden="1" w:unhideWhenUsed="1"/>
-    <w:lsdException w:name="FollowedHyperlink" w:semiHidden="1" w:unhideWhenUsed="1"/>
-    <w:lsdException w:name="Strong" w:uiPriority="22" w:qFormat="1"/>
-    <w:lsdException w:name="Emphasis" w:uiPriority="20" w:qFormat="1"/>
-    <w:lsdException w:name="Document Map" w:semiHidden="1" w:unhideWhenUsed="1"/>
-    <w:lsdException w:name="Plain Text" w:semiHidden="1" w:unhideWhenUsed="1"/>
-    <w:lsdException w:name="E-mail Signature" w:semiHidden="1" w:unhideWhenUsed="1"/>
-    <w:lsdException w:name="HTML Top of Form" w:semiHidden="1" w:unhideWhenUsed="1"/>
-    <w:lsdException w:name="HTML Bottom of Form" w:semiHidden="1" w:unhideWhenUsed="1"/>
-    <w:lsdException w:name="Normal (Web)" w:semiHidden="1" w:unhideWhenUsed="1"/>
-    <w:lsdException w:name="HTML Acronym" w:semiHidden="1" w:unhideWhenUsed="1"/>
-    <w:lsdException w:name="HTML Address" w:semiHidden="1" w:unhideWhenUsed="1"/>
-    <w:lsdException w:name="HTML Cite" w:semiHidden="1" w:unhideWhenUsed="1"/>
-    <w:lsdException w:name="HTML Code" w:semiHidden="1" w:unhideWhenUsed="1"/>
-    <w:lsdException w:name="HTML Definition" w:semiHidden="1" w:unhideWhenUsed="1"/>
-    <w:lsdException w:name="HTML Keyboard" w:semiHidden="1" w:unhideWhenUsed="1"/>
-    <w:lsdException w:name="HTML Preformatted" w:semiHidden="1" w:unhideWhenUsed="1"/>
-    <w:lsdException w:name="HTML Sample" w:semiHidden="1" w:unhideWhenUsed="1"/>
-    <w:lsdException w:name="HTML Typewriter" w:semiHidden="1" w:unhideWhenUsed="1"/>
-    <w:lsdException w:name="HTML Variable" w:semiHidden="1" w:unhideWhenUsed="1"/>
-    <w:lsdException w:name="Normal Table" w:semiHidden="1" w:unhideWhenUsed="1"/>
-    <w:lsdException w:name="annotation subject" w:semiHidden="1" w:unhideWhenUsed="1"/>
-    <w:lsdException w:name="No List" w:semiHidden="1" w:unhideWhenUsed="1"/>
-    <w:lsdException w:name="Outline List 1" w:semiHidden="1" w:unhideWhenUsed="1"/>
-    <w:lsdException w:name="Outline List 2" w:semiHidden="1" w:unhideWhenUsed="1"/>
-    <w:lsdException w:name="Outline List 3" w:semiHidden="1" w:unhideWhenUsed="1"/>
-    <w:lsdException w:name="Table Simple 1" w:semiHidden="1" w:unhideWhenUsed="1"/>
-    <w:lsdException w:name="Table Simple 2" w:semiHidden="1" w:unhideWhenUsed="1"/>
-    <w:lsdException w:name="Table Simple 3" w:semiHidden="1" w:unhideWhenUsed="1"/>
-    <w:lsdException w:name="Table Classic 1" w:semiHidden="1" w:unhideWhenUsed="1"/>
-    <w:lsdException w:name="Table Classic 2" w:semiHidden="1" w:unhideWhenUsed="1"/>
-    <w:lsdException w:name="Table Classic 3" w:semiHidden="1" w:unhideWhenUsed="1"/>
-    <w:lsdException w:name="Table Classic 4" w:semiHidden="1" w:unhideWhenUsed="1"/>
-    <w:lsdException w:name="Table Colorful 1" w:semiHidden="1" w:unhideWhenUsed="1"/>
-    <w:lsdException w:name="Table Colorful 2" w:semiHidden="1" w:unhideWhenUsed="1"/>
-    <w:lsdException w:name="Table Colorful 3" w:semiHidden="1" w:unhideWhenUsed="1"/>
-    <w:lsdException w:name="Table Columns 1" w:semiHidden="1" w:unhideWhenUsed="1"/>
-    <w:lsdException w:name="Table Columns 2" w:semiHidden="1" w:unhideWhenUsed="1"/>
-    <w:lsdException w:name="Table Columns 3" w:semiHidden="1" w:unhideWhenUsed="1"/>
-    <w:lsdException w:name="Table Columns 4" w:semiHidden="1" w:unhideWhenUsed="1"/>
-    <w:lsdException w:name="Table Columns 5" w:semiHidden="1" w:unhideWhenUsed="1"/>
-    <w:lsdException w:name="Table Grid 1" w:semiHidden="1" w:unhideWhenUsed="1"/>
-    <w:lsdException w:name="Table Grid 2" w:semiHidden="1" w:unhideWhenUsed="1"/>
-    <w:lsdException w:name="Table Grid 3" w:semiHidden="1" w:unhideWhenUsed="1"/>
-    <w:lsdException w:name="Table Grid 4" w:semiHidden="1" w:unhideWhenUsed="1"/>
-    <w:lsdException w:name="Table Grid 5" w:semiHidden="1" w:unhideWhenUsed="1"/>
-    <w:lsdException w:name="Table Grid 6" w:semiHidden="1" w:unhideWhenUsed="1"/>
-    <w:lsdException w:name="Table Grid 7" w:semiHidden="1" w:unhideWhenUsed="1"/>
-    <w:lsdException w:name="Table Grid 8" w:semiHidden="1" w:unhideWhenUsed="1"/>
-    <w:lsdException w:name="Table List 1" w:semiHidden="1" w:unhideWhenUsed="1"/>
-    <w:lsdException w:name="Table List 2" w:semiHidden="1" w:unhideWhenUsed="1"/>
-    <w:lsdException w:name="Table List 3" w:semiHidden="1" w:unhideWhenUsed="1"/>
-    <w:lsdException w:name="Table List 4" w:semiHidden="1" w:unhideWhenUsed="1"/>
-    <w:lsdException w:name="Table List 5" w:semiHidden="1" w:unhideWhenUsed="1"/>
-    <w:lsdException w:name="Table List 6" w:semiHidden="1" w:unhideWhenUsed="1"/>
-    <w:lsdException w:name="Table List 7" w:semiHidden="1" w:unhideWhenUsed="1"/>
-    <w:lsdException w:name="Table List 8" w:semiHidden="1" w:unhideWhenUsed="1"/>
-    <w:lsdException w:name="Table 3D effects 1" w:semiHidden="1" w:unhideWhenUsed="1"/>
-    <w:lsdException w:name="Table 3D effects 2" w:semiHidden="1" w:unhideWhenUsed="1"/>
-    <w:lsdException w:name="Table 3D effects 3" w:semiHidden="1" w:unhideWhenUsed="1"/>
-    <w:lsdException w:name="Table Contemporary" w:semiHidden="1" w:unhideWhenUsed="1"/>
-    <w:lsdException w:name="Table Elegant" w:semiHidden="1" w:unhideWhenUsed="1"/>
-    <w:lsdException w:name="Table Professional" w:semiHidden="1" w:unhideWhenUsed="1"/>
-    <w:lsdException w:name="Table Subtle 1" w:semiHidden="1" w:unhideWhenUsed="1"/>
-    <w:lsdException w:name="Table Subtle 2" w:semiHidden="1" w:unhideWhenUsed="1"/>
-    <w:lsdException w:name="Table Web 1" w:semiHidden="1" w:unhideWhenUsed="1"/>
-    <w:lsdException w:name="Table Web 2" w:semiHidden="1" w:unhideWhenUsed="1"/>
-    <w:lsdException w:name="Table Web 3" w:semiHidden="1" w:unhideWhenUsed="1"/>
-    <w:lsdException w:name="Balloon Text" w:semiHidden="1" w:unhideWhenUsed="1"/>
-    <w:lsdException w:name="Table Grid" w:uiPriority="39"/>
-    <w:lsdException w:name="Table Theme" w:semiHidden="1" w:unhideWhenUsed="1"/>
-    <w:lsdException w:name="Placeholder Text" w:semiHidden="1"/>
-    <w:lsdException w:name="No Spacing" w:uiPriority="1" w:qFormat="1"/>
-    <w:lsdException w:name="Light Shading" w:uiPriority="60"/>
-    <w:lsdException w:name="Light List" w:uiPriority="61"/>
-    <w:lsdException w:name="Light Grid" w:uiPriority="62"/>
-    <w:lsdException w:name="Medium Shading 1" w:uiPriority="63"/>
-    <w:lsdException w:name="Medium Shading 2" w:uiPriority="64"/>
-    <w:lsdException w:name="Medium List 1" w:uiPriority="65"/>
-    <w:lsdException w:name="Medium List 2" w:uiPriority="66"/>
-    <w:lsdException w:name="Medium Grid 1" w:uiPriority="67"/>
-    <w:lsdException w:name="Medium Grid 2" w:uiPriority="68"/>
-    <w:lsdException w:name="Medium Grid 3" w:uiPriority="69"/>
-    <w:lsdException w:name="Dark List" w:uiPriority="70"/>
-    <w:lsdException w:name="Colorful Shading" w:uiPriority="71"/>
-    <w:lsdException w:name="Colorful List" w:uiPriority="72"/>
-    <w:lsdException w:name="Colorful Grid" w:uiPriority="73"/>
-    <w:lsdException w:name="Light Shading Accent 1" w:uiPriority="60"/>
-    <w:lsdException w:name="Light List Accent 1" w:uiPriority="61"/>
-    <w:lsdException w:name="Light Grid Accent 1" w:uiPriority="62"/>
-    <w:lsdException w:name="Medium Shading 1 Accent 1" w:uiPriority="63"/>
-    <w:lsdException w:name="Medium Shading 2 Accent 1" w:uiPriority="64"/>
-    <w:lsdException w:name="Medium List 1 Accent 1" w:uiPriority="65"/>
-    <w:lsdException w:name="Revision" w:semiHidden="1"/>
-    <w:lsdException w:name="List Paragraph" w:uiPriority="34" w:qFormat="1"/>
-    <w:lsdException w:name="Quote" w:uiPriority="29" w:qFormat="1"/>
-    <w:lsdException w:name="Intense Quote" w:uiPriority="30" w:qFormat="1"/>
-    <w:lsdException w:name="Medium List 2 Accent 1" w:uiPriority="66"/>
-    <w:lsdException w:name="Medium Grid 1 Accent 1" w:uiPriority="67"/>
-    <w:lsdException w:name="Medium Grid 2 Accent 1" w:uiPriority="68"/>
-    <w:lsdException w:name="Medium Grid 3 Accent 1" w:uiPriority="69"/>
-    <w:lsdException w:name="Dark List Accent 1" w:uiPriority="70"/>
-    <w:lsdException w:name="Colorful Shading Accent 1" w:uiPriority="71"/>
-    <w:lsdException w:name="Colorful List Accent 1" w:uiPriority="72"/>
-    <w:lsdException w:name="Colorful Grid Accent 1" w:uiPriority="73"/>
-    <w:lsdException w:name="Light Shading Accent 2" w:uiPriority="60"/>
-    <w:lsdException w:name="Light List Accent 2" w:uiPriority="61"/>
-    <w:lsdException w:name="Light Grid Accent 2" w:uiPriority="62"/>
-    <w:lsdException w:name="Medium Shading 1 Accent 2" w:uiPriority="63"/>
-    <w:lsdException w:name="Medium Shading 2 Accent 2" w:uiPriority="64"/>
-    <w:lsdException w:name="Medium List 1 Accent 2" w:uiPriority="65"/>
-    <w:lsdException w:name="Medium List 2 Accent 2" w:uiPriority="66"/>
-    <w:lsdException w:name="Medium Grid 1 Accent 2" w:uiPriority="67"/>
-    <w:lsdException w:name="Medium Grid 2 Accent 2" w:uiPriority="68"/>
-    <w:lsdException w:name="Medium Grid 3 Accent 2" w:uiPriority="69"/>
-    <w:lsdException w:name="Dark List Accent 2" w:uiPriority="70"/>
-    <w:lsdException w:name="Colorful Shading Accent 2" w:uiPriority="71"/>
-    <w:lsdException w:name="Colorful List Accent 2" w:uiPriority="72"/>
-    <w:lsdException w:name="Colorful Grid Accent 2" w:uiPriority="73"/>
-    <w:lsdException w:name="Light Shading Accent 3" w:uiPriority="60"/>
-    <w:lsdException w:name="Light List Accent 3" w:uiPriority="61"/>
-    <w:lsdException w:name="Light Grid Accent 3" w:uiPriority="62"/>
-    <w:lsdException w:name="Medium Shading 1 Accent 3" w:uiPriority="63"/>
-    <w:lsdException w:name="Medium Shading 2 Accent 3" w:uiPriority="64"/>
-    <w:lsdException w:name="Medium List 1 Accent 3" w:uiPriority="65"/>
-    <w:lsdException w:name="Medium List 2 Accent 3" w:uiPriority="66"/>
-    <w:lsdException w:name="Medium Grid 1 Accent 3" w:uiPriority="67"/>
-    <w:lsdException w:name="Medium Grid 2 Accent 3" w:uiPriority="68"/>
-    <w:lsdException w:name="Medium Grid 3 Accent 3" w:uiPriority="69"/>
-    <w:lsdException w:name="Dark List Accent 3" w:uiPriority="70"/>
-    <w:lsdException w:name="Colorful Shading Accent 3" w:uiPriority="71"/>
-    <w:lsdException w:name="Colorful List Accent 3" w:uiPriority="72"/>
-    <w:lsdException w:name="Colorful Grid Accent 3" w:uiPriority="73"/>
-    <w:lsdException w:name="Light Shading Accent 4" w:uiPriority="60"/>
-    <w:lsdException w:name="Light List Accent 4" w:uiPriority="61"/>
-    <w:lsdException w:name="Light Grid Accent 4" w:uiPriority="62"/>
-    <w:lsdException w:name="Medium Shading 1 Accent 4" w:uiPriority="63"/>
-    <w:lsdException w:name="Medium Shading 2 Accent 4" w:uiPriority="64"/>
-    <w:lsdException w:name="Medium List 1 Accent 4" w:uiPriority="65"/>
-    <w:lsdException w:name="Medium List 2 Accent 4" w:uiPriority="66"/>
-    <w:lsdException w:name="Medium Grid 1 Accent 4" w:uiPriority="67"/>
-    <w:lsdException w:name="Medium Grid 2 Accent 4" w:uiPriority="68"/>
-    <w:lsdException w:name="Medium Grid 3 Accent 4" w:uiPriority="69"/>
-    <w:lsdException w:name="Dark List Accent 4" w:uiPriority="70"/>
-    <w:lsdException w:name="Colorful Shading Accent 4" w:uiPriority="71"/>
-    <w:lsdException w:name="Colorful List Accent 4" w:uiPriority="72"/>
-    <w:lsdException w:name="Colorful Grid Accent 4" w:uiPriority="73"/>
-    <w:lsdException w:name="Light Shading Accent 5" w:uiPriority="60"/>
-    <w:lsdException w:name="Light List Accent 5" w:uiPriority="61"/>
-    <w:lsdException w:name="Light Grid Accent 5" w:uiPriority="62"/>
-    <w:lsdException w:name="Medium Shading 1 Accent 5" w:uiPriority="63"/>
-    <w:lsdException w:name="Medium Shading 2 Accent 5" w:uiPriority="64"/>
-    <w:lsdException w:name="Medium List 1 Accent 5" w:uiPriority="65"/>
-    <w:lsdException w:name="Medium List 2 Accent 5" w:uiPriority="66"/>
-    <w:lsdException w:name="Medium Grid 1 Accent 5" w:uiPriority="67"/>
-    <w:lsdException w:name="Medium Grid 2 Accent 5" w:uiPriority="68"/>
-    <w:lsdException w:name="Medium Grid 3 Accent 5" w:uiPriority="69"/>
-    <w:lsdException w:name="Dark List Accent 5" w:uiPriority="70"/>
-    <w:lsdException w:name="Colorful Shading Accent 5" w:uiPriority="71"/>
-    <w:lsdException w:name="Colorful List Accent 5" w:uiPriority="72"/>
-    <w:lsdException w:name="Colorful Grid Accent 5" w:uiPriority="73"/>
-    <w:lsdException w:name="Light Shading Accent 6" w:uiPriority="60"/>
-    <w:lsdException w:name="Light List Accent 6" w:uiPriority="61"/>
-    <w:lsdException w:name="Light Grid Accent 6" w:uiPriority="62"/>
-    <w:lsdException w:name="Medium Shading 1 Accent 6" w:uiPriority="63"/>
-    <w:lsdException w:name="Medium Shading 2 Accent 6" w:uiPriority="64"/>
-    <w:lsdException w:name="Medium List 1 Accent 6" w:uiPriority="65"/>
-    <w:lsdException w:name="Medium List 2 Accent 6" w:uiPriority="66"/>
-    <w:lsdException w:name="Medium Grid 1 Accent 6" w:uiPriority="67"/>
-    <w:lsdException w:name="Medium Grid 2 Accent 6" w:uiPriority="68"/>
-    <w:lsdException w:name="Medium Grid 3 Accent 6" w:uiPriority="69"/>
-    <w:lsdException w:name="Dark List Accent 6" w:uiPriority="70"/>
-    <w:lsdException w:name="Colorful Shading Accent 6" w:uiPriority="71"/>
-    <w:lsdException w:name="Colorful List Accent 6" w:uiPriority="72"/>
-    <w:lsdException w:name="Colorful Grid Accent 6" w:uiPriority="73"/>
-    <w:lsdException w:name="Subtle Emphasis" w:uiPriority="19" w:qFormat="1"/>
-    <w:lsdException w:name="Intense Emphasis" w:uiPriority="21" w:qFormat="1"/>
-    <w:lsdException w:name="Subtle Reference" w:uiPriority="31" w:qFormat="1"/>
-    <w:lsdException w:name="Intense Reference" w:uiPriority="32" w:qFormat="1"/>
-    <w:lsdException w:name="Book Title" w:uiPriority="33" w:qFormat="1"/>
-    <w:lsdException w:name="Bibliography" w:semiHidden="1" w:uiPriority="37" w:unhideWhenUsed="1"/>
-    <w:lsdException w:name="TOC Heading" w:semiHidden="1" w:uiPriority="39" w:unhideWhenUsed="1" w:qFormat="1"/>
-    <w:lsdException w:name="Plain Table 1" w:uiPriority="41"/>
-    <w:lsdException w:name="Plain Table 2" w:uiPriority="42"/>
-    <w:lsdException w:name="Plain Table 3" w:uiPriority="43"/>
-    <w:lsdException w:name="Plain Table 4" w:uiPriority="44"/>
-    <w:lsdException w:name="Plain Table 5" w:uiPriority="45"/>
-    <w:lsdException w:name="Grid Table Light" w:uiPriority="40"/>
-    <w:lsdException w:name="Grid Table 1 Light" w:uiPriority="46"/>
-    <w:lsdException w:name="Grid Table 2" w:uiPriority="47"/>
-    <w:lsdException w:name="Grid Table 3" w:uiPriority="48"/>
-    <w:lsdException w:name="Grid Table 4" w:uiPriority="49"/>
-    <w:lsdException w:name="Grid Table 5 Dark" w:uiPriority="50"/>
-    <w:lsdException w:name="Grid Table 6 Colorful" w:uiPriority="51"/>
-    <w:lsdException w:name="Grid Table 7 Colorful" w:uiPriority="52"/>
-    <w:lsdException w:name="Grid Table 1 Light Accent 1" w:uiPriority="46"/>
-    <w:lsdException w:name="Grid Table 2 Accent 1" w:uiPriority="47"/>
-    <w:lsdException w:name="Grid Table 3 Accent 1" w:uiPriority="48"/>
-    <w:lsdException w:name="Grid Table 4 Accent 1" w:uiPriority="49"/>
-    <w:lsdException w:name="Grid Table 5 Dark Accent 1" w:uiPriority="50"/>
-    <w:lsdException w:name="Grid Table 6 Colorful Accent 1" w:uiPriority="51"/>
-    <w:lsdException w:name="Grid Table 7 Colorful Accent 1" w:uiPriority="52"/>
-    <w:lsdException w:name="Grid Table 1 Light Accent 2" w:uiPriority="46"/>
-    <w:lsdException w:name="Grid Table 2 Accent 2" w:uiPriority="47"/>
-    <w:lsdException w:name="Grid Table 3 Accent 2" w:uiPriority="48"/>
-    <w:lsdException w:name="Grid Table 4 Accent 2" w:uiPriority="49"/>
-    <w:lsdException w:name="Grid Table 5 Dark Accent 2" w:uiPriority="50"/>
-    <w:lsdException w:name="Grid Table 6 Colorful Accent 2" w:uiPriority="51"/>
-    <w:lsdException w:name="Grid Table 7 Colorful Accent 2" w:uiPriority="52"/>
-    <w:lsdException w:name="Grid Table 1 Light Accent 3" w:uiPriority="46"/>
-    <w:lsdException w:name="Grid Table 2 Accent 3" w:uiPriority="47"/>
-    <w:lsdException w:name="Grid Table 3 Accent 3" w:uiPriority="48"/>
-    <w:lsdException w:name="Grid Table 4 Accent 3" w:uiPriority="49"/>
-    <w:lsdException w:name="Grid Table 5 Dark Accent 3" w:uiPriority="50"/>
-    <w:lsdException w:name="Grid Table 6 Colorful Accent 3" w:uiPriority="51"/>
-    <w:lsdException w:name="Grid Table 7 Colorful Accent 3" w:uiPriority="52"/>
-    <w:lsdException w:name="Grid Table 1 Light Accent 4" w:uiPriority="46"/>
-    <w:lsdException w:name="Grid Table 2 Accent 4" w:uiPriority="47"/>
-    <w:lsdException w:name="Grid Table 3 Accent 4" w:uiPriority="48"/>
-    <w:lsdException w:name="Grid Table 4 Accent 4" w:uiPriority="49"/>
-    <w:lsdException w:name="Grid Table 5 Dark Accent 4" w:uiPriority="50"/>
-    <w:lsdException w:name="Grid Table 6 Colorful Accent 4" w:uiPriority="51"/>
-    <w:lsdException w:name="Grid Table 7 Colorful Accent 4" w:uiPriority="52"/>
-    <w:lsdException w:name="Grid Table 1 Light Accent 5" w:uiPriority="46"/>
-    <w:lsdException w:name="Grid Table 2 Accent 5" w:uiPriority="47"/>
-    <w:lsdException w:name="Grid Table 3 Accent 5" w:uiPriority="48"/>
-    <w:lsdException w:name="Grid Table 4 Accent 5" w:uiPriority="49"/>
-    <w:lsdException w:name="Grid Table 5 Dark Accent 5" w:uiPriority="50"/>
-    <w:lsdException w:name="Grid Table 6 Colorful Accent 5" w:uiPriority="51"/>
-    <w:lsdException w:name="Grid Table 7 Colorful Accent 5" w:uiPriority="52"/>
-    <w:lsdException w:name="Grid Table 1 Light Accent 6" w:uiPriority="46"/>
-    <w:lsdException w:name="Grid Table 2 Accent 6" w:uiPriority="47"/>
-    <w:lsdException w:name="Grid Table 3 Accent 6" w:uiPriority="48"/>
-    <w:lsdException w:name="Grid Table 4 Accent 6" w:uiPriority="49"/>
-    <w:lsdException w:name="Grid Table 5 Dark Accent 6" w:uiPriority="50"/>
-    <w:lsdException w:name="Grid Table 6 Colorful Accent 6" w:uiPriority="51"/>
-    <w:lsdException w:name="Grid Table 7 Colorful Accent 6" w:uiPriority="52"/>
-    <w:lsdException w:name="List Table 1 Light" w:uiPriority="46"/>
-    <w:lsdException w:name="List Table 2" w:uiPriority="47"/>
-    <w:lsdException w:name="List Table 3" w:uiPriority="48"/>
-    <w:lsdException w:name="List Table 4" w:uiPriority="49"/>
-    <w:lsdException w:name="List Table 5 Dark" w:uiPriority="50"/>
-    <w:lsdException w:name="List Table 6 Colorful" w:uiPriority="51"/>
-    <w:lsdException w:name="List Table 7 Colorful" w:uiPriority="52"/>
-    <w:lsdException w:name="List Table 1 Light Accent 1" w:uiPriority="46"/>
-    <w:lsdException w:name="List Table 2 Accent 1" w:uiPriority="47"/>
-    <w:lsdException w:name="List Table 3 Accent 1" w:uiPriority="48"/>
-    <w:lsdException w:name="List Table 4 Accent 1" w:uiPriority="49"/>
-    <w:lsdException w:name="List Table 5 Dark Accent 1" w:uiPriority="50"/>
-    <w:lsdException w:name="List Table 6 Colorful Accent 1" w:uiPriority="51"/>
-    <w:lsdException w:name="List Table 7 Colorful Accent 1" w:uiPriority="52"/>
-    <w:lsdException w:name="List Table 1 Light Accent 2" w:uiPriority="46"/>
-    <w:lsdException w:name="List Table 2 Accent 2" w:uiPriority="47"/>
-    <w:lsdException w:name="List Table 3 Accent 2" w:uiPriority="48"/>
-    <w:lsdException w:name="List Table 4 Accent 2" w:uiPriority="49"/>
-    <w:lsdException w:name="List Table 5 Dark Accent 2" w:uiPriority="50"/>
-    <w:lsdException w:name="List Table 6 Colorful Accent 2" w:uiPriority="51"/>
-    <w:lsdException w:name="List Table 7 Colorful Accent 2" w:uiPriority="52"/>
-    <w:lsdException w:name="List Table 1 Light Accent 3" w:uiPriority="46"/>
-    <w:lsdException w:name="List Table 2 Accent 3" w:uiPriority="47"/>
-    <w:lsdException w:name="List Table 3 Accent 3" w:uiPriority="48"/>
-    <w:lsdException w:name="List Table 4 Accent 3" w:uiPriority="49"/>
-    <w:lsdException w:name="List Table 5 Dark Accent 3" w:uiPriority="50"/>
-    <w:lsdException w:name="List Table 6 Colorful Accent 3" w:uiPriority="51"/>
-    <w:lsdException w:name="List Table 7 Colorful Accent 3" w:uiPriority="52"/>
-    <w:lsdException w:name="List Table 1 Light Accent 4" w:uiPriority="46"/>
-    <w:lsdException w:name="List Table 2 Accent 4" w:uiPriority="47"/>
-    <w:lsdException w:name="List Table 3 Accent 4" w:uiPriority="48"/>
-    <w:lsdException w:name="List Table 4 Accent 4" w:uiPriority="49"/>
-    <w:lsdException w:name="List Table 5 Dark Accent 4" w:uiPriority="50"/>
-    <w:lsdException w:name="List Table 6 Colorful Accent 4" w:uiPriority="51"/>
-    <w:lsdException w:name="List Table 7 Colorful Accent 4" w:uiPriority="52"/>
-    <w:lsdException w:name="List Table 1 Light Accent 5" w:uiPriority="46"/>
-    <w:lsdException w:name="List Table 2 Accent 5" w:uiPriority="47"/>
-    <w:lsdException w:name="List Table 3 Accent 5" w:uiPriority="48"/>
-    <w:lsdException w:name="List Table 4 Accent 5" w:uiPriority="49"/>
-    <w:lsdException w:name="List Table 5 Dark Accent 5" w:uiPriority="50"/>
-    <w:lsdException w:name="List Table 6 Colorful Accent 5" w:uiPriority="51"/>
-    <w:lsdException w:name="List Table 7 Colorful Accent 5" w:uiPriority="52"/>
-    <w:lsdException w:name="List Table 1 Light Accent 6" w:uiPriority="46"/>
-    <w:lsdException w:name="List Table 2 Accent 6" w:uiPriority="47"/>
-    <w:lsdException w:name="List Table 3 Accent 6" w:uiPriority="48"/>
-    <w:lsdException w:name="List Table 4 Accent 6" w:uiPriority="49"/>
-    <w:lsdException w:name="List Table 5 Dark Accent 6" w:uiPriority="50"/>
-    <w:lsdException w:name="List Table 6 Colorful Accent 6" w:uiPriority="51"/>
-    <w:lsdException w:name="List Table 7 Colorful Accent 6" w:uiPriority="52"/>
-    <w:lsdException w:name="Mention" w:semiHidden="1" w:unhideWhenUsed="1"/>
-    <w:lsdException w:name="Smart Hyperlink" w:semiHidden="1" w:unhideWhenUsed="1"/>
-    <w:lsdException w:name="Hashtag" w:semiHidden="1" w:unhideWhenUsed="1"/>
-  </w:latentStyles>
-  <w:style w:type="paragraph" w:default="1" w:styleId="Normal">
-    <w:name w:val="Normal"/>
-    <w:qFormat/>
-  </w:style>
-  <w:style w:type="character" w:default="1" w:styleId="DefaultParagraphFont">
-    <w:name w:val="Default Paragraph Font"/>
-    <w:uiPriority w:val="1"/>
-    <w:semiHidden/>
-    <w:unhideWhenUsed/>
-  </w:style>
-  <w:style w:type="table" w:default="1" w:styleId="TableNormal">
-    <w:name w:val="Normal Table"/>
+  <w:style w:type="character" w:styleId="FollowedHyperlink">
+    <w:name w:val="FollowedHyperlink"/>
+    <w:basedOn w:val="DefaultParagraphFont"/>
     <w:uiPriority w:val="99"/>
     <w:semiHidden/>
     <w:unhideWhenUsed/>
-    <w:tblPr>
-      <w:tblInd w:w="0" w:type="dxa"/>
-      <w:tblCellMar>
-        <w:top w:w="0" w:type="dxa"/>
-        <w:left w:w="108" w:type="dxa"/>
-        <w:bottom w:w="0" w:type="dxa"/>
-        <w:right w:w="108" w:type="dxa"/>
-      </w:tblCellMar>
-    </w:tblPr>
-  </w:style>
-  <w:style w:type="numbering" w:default="1" w:styleId="NoList">
-    <w:name w:val="No List"/>
-    <w:uiPriority w:val="99"/>
-    <w:semiHidden/>
-    <w:unhideWhenUsed/>
-  </w:style>
-  <w:style w:type="paragraph" w:customStyle="1" w:styleId="3FE530FFEAE042C8A874C63173E4F0AD">
-    <w:name w:val="3FE530FFEAE042C8A874C63173E4F0AD"/>
-    <w:rsid w:val="001C4A10"/>
-  </w:style>
-  <w:style w:type="paragraph" w:customStyle="1" w:styleId="212643EA167246F6BE82DAB132F5C573">
-    <w:name w:val="212643EA167246F6BE82DAB132F5C573"/>
-    <w:rsid w:val="001C4A10"/>
-  </w:style>
-  <w:style w:type="paragraph" w:customStyle="1" w:styleId="77457A3F1138447D85AC501406B6F7D0">
-    <w:name w:val="77457A3F1138447D85AC501406B6F7D0"/>
-    <w:rsid w:val="001C4A10"/>
-  </w:style>
-  <w:style w:type="paragraph" w:customStyle="1" w:styleId="DF24F5D0F74A4D18A501415CB6DEE068">
-    <w:name w:val="DF24F5D0F74A4D18A501415CB6DEE068"/>
-    <w:rsid w:val="001C4A10"/>
-  </w:style>
-  <w:style w:type="paragraph" w:customStyle="1" w:styleId="8601C6030DCB4D58A85749D15EE49916">
-    <w:name w:val="8601C6030DCB4D58A85749D15EE49916"/>
-    <w:rsid w:val="001C4A10"/>
-  </w:style>
-  <w:style w:type="paragraph" w:customStyle="1" w:styleId="28B5DD1414D44EB28BD4189F1FBDC86D">
-    <w:name w:val="28B5DD1414D44EB28BD4189F1FBDC86D"/>
-    <w:rsid w:val="001C4A10"/>
+    <w:rsid w:val="00362C9D"/>
+    <w:rPr>
+      <w:color w:val="954F72" w:themeColor="followedHyperlink"/>
+      <w:u w:val="single"/>
+    </w:rPr>
   </w:style>
 </w:styles>
-</file>
-
-<file path=word/glossary/webSettings.xml><?xml version="1.0" encoding="utf-8"?>
-<w:webSettings xmlns:mc="http://schemas.openxmlformats.org/markup-compatibility/2006" xmlns:r="http://schemas.openxmlformats.org/officeDocument/2006/relationships" xmlns:w="http://schemas.openxmlformats.org/wordprocessingml/2006/main" xmlns:w14="http://schemas.microsoft.com/office/word/2010/wordml" xmlns:w15="http://schemas.microsoft.com/office/word/2012/wordml" xmlns:w16se="http://schemas.microsoft.com/office/word/2015/wordml/symex" mc:Ignorable="w14 w15 w16se">
-  <w:optimizeForBrowser/>
-  <w:allowPNG/>
-</w:webSettings>
 </file>
 
 <file path=word/theme/theme1.xml><?xml version="1.0" encoding="utf-8"?>
@@ -3964,7 +4306,7 @@
 </file>
 
 <file path=customXml/itemProps1.xml><?xml version="1.0" encoding="utf-8"?>
-<ds:datastoreItem xmlns:ds="http://schemas.openxmlformats.org/officeDocument/2006/customXml" ds:itemID="{25ADBF03-CED1-4054-8572-935848987FD8}">
+<ds:datastoreItem xmlns:ds="http://schemas.openxmlformats.org/officeDocument/2006/customXml" ds:itemID="{21DD37A3-35EE-42F7-9CD7-34B9E5CE7DEE}">
   <ds:schemaRefs>
     <ds:schemaRef ds:uri="http://schemas.openxmlformats.org/officeDocument/2006/bibliography"/>
   </ds:schemaRefs>

</xml_diff>

<commit_message>
HashTable working and coursework completed + report
</commit_message>
<xml_diff>
--- a/Simulador de Máquina de Estados.docx
+++ b/Simulador de Máquina de Estados.docx
@@ -883,25 +883,7 @@
                           <w:szCs w:val="20"/>
                           <w:lang w:val="pt-BR"/>
                         </w:rPr>
-                        <w:t xml:space="preserve">Dr. Bruno </w:t>
-                      </w:r>
-                      <w:proofErr w:type="spellStart"/>
-                      <w:r>
-                        <w:rPr>
-                          <w:sz w:val="20"/>
-                          <w:szCs w:val="20"/>
-                          <w:lang w:val="pt-BR"/>
-                        </w:rPr>
-                        <w:t>Sens</w:t>
-                      </w:r>
-                      <w:proofErr w:type="spellEnd"/>
-                      <w:r>
-                        <w:rPr>
-                          <w:sz w:val="20"/>
-                          <w:szCs w:val="20"/>
-                          <w:lang w:val="pt-BR"/>
-                        </w:rPr>
-                        <w:t xml:space="preserve"> Chang</w:t>
+                        <w:t>Dr. Bruno Sens Chang</w:t>
                       </w:r>
                       <w:r>
                         <w:rPr>
@@ -1203,7 +1185,7 @@
             </w:rPr>
             <w:fldChar w:fldCharType="separate"/>
           </w:r>
-          <w:hyperlink w:anchor="_Toc484109448" w:history="1">
+          <w:hyperlink w:anchor="_Toc484526412" w:history="1">
             <w:r>
               <w:rPr>
                 <w:rStyle w:val="Hyperlink"/>
@@ -1243,7 +1225,7 @@
               <w:rPr>
                 <w:webHidden/>
               </w:rPr>
-              <w:instrText xml:space="preserve"> PAGEREF _Toc484109448 \h </w:instrText>
+              <w:instrText xml:space="preserve"> PAGEREF _Toc484526412 \h </w:instrText>
             </w:r>
             <w:r>
               <w:rPr>
@@ -1284,7 +1266,7 @@
               <w:lang w:val="en-GB"/>
             </w:rPr>
           </w:pPr>
-          <w:hyperlink w:anchor="_Toc484109449" w:history="1">
+          <w:hyperlink w:anchor="_Toc484526413" w:history="1">
             <w:r>
               <w:rPr>
                 <w:rStyle w:val="Hyperlink"/>
@@ -1323,7 +1305,7 @@
               <w:rPr>
                 <w:webHidden/>
               </w:rPr>
-              <w:instrText xml:space="preserve"> PAGEREF _Toc484109449 \h </w:instrText>
+              <w:instrText xml:space="preserve"> PAGEREF _Toc484526413 \h </w:instrText>
             </w:r>
             <w:r>
               <w:rPr>
@@ -1365,7 +1347,7 @@
               <w:lang w:val="en-GB"/>
             </w:rPr>
           </w:pPr>
-          <w:hyperlink w:anchor="_Toc484109450" w:history="1">
+          <w:hyperlink w:anchor="_Toc484526414" w:history="1">
             <w:r>
               <w:rPr>
                 <w:rStyle w:val="Hyperlink"/>
@@ -1405,7 +1387,7 @@
               <w:rPr>
                 <w:webHidden/>
               </w:rPr>
-              <w:instrText xml:space="preserve"> PAGEREF _Toc484109450 \h </w:instrText>
+              <w:instrText xml:space="preserve"> PAGEREF _Toc484526414 \h </w:instrText>
             </w:r>
             <w:r>
               <w:rPr>
@@ -1446,7 +1428,7 @@
               <w:lang w:val="en-GB"/>
             </w:rPr>
           </w:pPr>
-          <w:hyperlink w:anchor="_Toc484109451" w:history="1">
+          <w:hyperlink w:anchor="_Toc484526415" w:history="1">
             <w:r>
               <w:rPr>
                 <w:rStyle w:val="Hyperlink"/>
@@ -1467,7 +1449,7 @@
               <w:rPr>
                 <w:rStyle w:val="Hyperlink"/>
               </w:rPr>
-              <w:t>RELAÇÃO COM A MATÉRIA</w:t>
+              <w:t>RELAÇÃO COM A DISCIPLINA</w:t>
             </w:r>
             <w:r>
               <w:rPr>
@@ -1485,7 +1467,87 @@
               <w:rPr>
                 <w:webHidden/>
               </w:rPr>
-              <w:instrText xml:space="preserve"> PAGEREF _Toc484109451 \h </w:instrText>
+              <w:instrText xml:space="preserve"> PAGEREF _Toc484526415 \h </w:instrText>
+            </w:r>
+            <w:r>
+              <w:rPr>
+                <w:webHidden/>
+              </w:rPr>
+            </w:r>
+            <w:r>
+              <w:rPr>
+                <w:webHidden/>
+              </w:rPr>
+              <w:fldChar w:fldCharType="separate"/>
+            </w:r>
+            <w:r>
+              <w:rPr>
+                <w:webHidden/>
+              </w:rPr>
+              <w:t>6</w:t>
+            </w:r>
+            <w:r>
+              <w:rPr>
+                <w:webHidden/>
+              </w:rPr>
+              <w:fldChar w:fldCharType="end"/>
+            </w:r>
+          </w:hyperlink>
+        </w:p>
+        <w:p>
+          <w:pPr>
+            <w:pStyle w:val="TOC2"/>
+            <w:tabs>
+              <w:tab w:val="left" w:pos="720"/>
+            </w:tabs>
+            <w:rPr>
+              <w:rFonts w:asciiTheme="minorHAnsi" w:eastAsiaTheme="minorEastAsia" w:hAnsiTheme="minorHAnsi" w:cstheme="minorBidi"/>
+              <w:color w:val="auto"/>
+              <w:sz w:val="22"/>
+              <w:szCs w:val="22"/>
+              <w:lang w:val="en-GB"/>
+            </w:rPr>
+          </w:pPr>
+          <w:hyperlink w:anchor="_Toc484526416" w:history="1">
+            <w:r>
+              <w:rPr>
+                <w:rStyle w:val="Hyperlink"/>
+              </w:rPr>
+              <w:t>2.2</w:t>
+            </w:r>
+            <w:r>
+              <w:rPr>
+                <w:rFonts w:asciiTheme="minorHAnsi" w:eastAsiaTheme="minorEastAsia" w:hAnsiTheme="minorHAnsi" w:cstheme="minorBidi"/>
+                <w:color w:val="auto"/>
+                <w:sz w:val="22"/>
+                <w:szCs w:val="22"/>
+                <w:lang w:val="en-GB"/>
+              </w:rPr>
+              <w:tab/>
+            </w:r>
+            <w:r>
+              <w:rPr>
+                <w:rStyle w:val="Hyperlink"/>
+              </w:rPr>
+              <w:t>FLUXOGRAMA</w:t>
+            </w:r>
+            <w:r>
+              <w:rPr>
+                <w:webHidden/>
+              </w:rPr>
+              <w:tab/>
+            </w:r>
+            <w:r>
+              <w:rPr>
+                <w:webHidden/>
+              </w:rPr>
+              <w:fldChar w:fldCharType="begin"/>
+            </w:r>
+            <w:r>
+              <w:rPr>
+                <w:webHidden/>
+              </w:rPr>
+              <w:instrText xml:space="preserve"> PAGEREF _Toc484526416 \h </w:instrText>
             </w:r>
             <w:r>
               <w:rPr>
@@ -1617,7 +1679,7 @@
           <w:color w:val="auto"/>
         </w:rPr>
         <w:tab/>
-        <w:t xml:space="preserve">      7</w:t>
+        <w:t xml:space="preserve">      9</w:t>
       </w:r>
     </w:p>
     <w:p>
@@ -1670,7 +1732,7 @@
       <w:pPr>
         <w:pStyle w:val="Title"/>
       </w:pPr>
-      <w:bookmarkStart w:id="1" w:name="_Toc484109448"/>
+      <w:bookmarkStart w:id="1" w:name="_Toc484526412"/>
       <w:r>
         <w:lastRenderedPageBreak/>
         <w:t>INTRODUÇÃO</w:t>
@@ -1923,7 +1985,7 @@
           <w:lang w:val="pt-BR"/>
         </w:rPr>
       </w:pPr>
-      <w:bookmarkStart w:id="3" w:name="_Toc484109449"/>
+      <w:bookmarkStart w:id="3" w:name="_Toc484526413"/>
       <w:r>
         <w:rPr>
           <w:lang w:val="pt-BR"/>
@@ -2012,7 +2074,7 @@
           <w:lang w:val="pt-BR"/>
         </w:rPr>
       </w:pPr>
-      <w:bookmarkStart w:id="4" w:name="_Toc484109450"/>
+      <w:bookmarkStart w:id="4" w:name="_Toc484526414"/>
       <w:r>
         <w:rPr>
           <w:lang w:val="pt-BR"/>
@@ -2062,7 +2124,23 @@
           <w:color w:val="auto"/>
           <w:lang w:val="pt-BR"/>
         </w:rPr>
-        <w:t xml:space="preserve"> e com formas diferentes de construção destas máquinas</w:t>
+        <w:t xml:space="preserve"> e com formas diferentes de construção </w:t>
+      </w:r>
+      <w:proofErr w:type="gramStart"/>
+      <w:r>
+        <w:rPr>
+          <w:color w:val="auto"/>
+          <w:lang w:val="pt-BR"/>
+        </w:rPr>
+        <w:t>destas</w:t>
+      </w:r>
+      <w:proofErr w:type="gramEnd"/>
+      <w:r>
+        <w:rPr>
+          <w:color w:val="auto"/>
+          <w:lang w:val="pt-BR"/>
+        </w:rPr>
+        <w:t xml:space="preserve"> máquinas</w:t>
       </w:r>
       <w:r>
         <w:rPr>
@@ -2243,6 +2321,17 @@
         </w:rPr>
         <w:t xml:space="preserve"> o usuário fornece ao programa todos os dados necessários para a criação da AFD e, no fim, este pode inserir uma sequência de símbolos e obter o estado resultante desta sequência.</w:t>
       </w:r>
+    </w:p>
+    <w:p>
+      <w:pPr>
+        <w:pStyle w:val="NoSpacing"/>
+        <w:spacing w:line="360" w:lineRule="auto"/>
+        <w:ind w:firstLine="567"/>
+        <w:rPr>
+          <w:color w:val="auto"/>
+          <w:lang w:val="pt-BR"/>
+        </w:rPr>
+      </w:pPr>
     </w:p>
     <w:p>
       <w:pPr>
@@ -2377,6 +2466,244 @@
           <w:color w:val="auto"/>
           <w:lang w:val="pt-BR"/>
         </w:rPr>
+        <w:t>O programa segue a fórmula:</w:t>
+      </w:r>
+    </w:p>
+    <w:p>
+      <w:pPr>
+        <w:pStyle w:val="NoSpacing"/>
+        <w:spacing w:line="360" w:lineRule="auto"/>
+        <w:ind w:firstLine="567"/>
+        <w:rPr>
+          <w:color w:val="auto"/>
+          <w:lang w:val="pt-BR"/>
+        </w:rPr>
+      </w:pPr>
+      <m:oMathPara>
+        <m:oMath>
+          <m:r>
+            <w:rPr>
+              <w:rFonts w:ascii="Cambria Math" w:hAnsi="Cambria Math"/>
+              <w:color w:val="auto"/>
+              <w:lang w:val="pt-BR"/>
+            </w:rPr>
+            <m:t>M=(Q, Σ, δ,</m:t>
+          </m:r>
+          <m:sSub>
+            <m:sSubPr>
+              <m:ctrlPr>
+                <w:rPr>
+                  <w:rFonts w:ascii="Cambria Math" w:hAnsi="Cambria Math"/>
+                  <w:i/>
+                  <w:color w:val="auto"/>
+                  <w:lang w:val="pt-BR"/>
+                </w:rPr>
+              </m:ctrlPr>
+            </m:sSubPr>
+            <m:e>
+              <m:r>
+                <w:rPr>
+                  <w:rFonts w:ascii="Cambria Math" w:hAnsi="Cambria Math"/>
+                  <w:color w:val="auto"/>
+                  <w:lang w:val="pt-BR"/>
+                </w:rPr>
+                <m:t>q</m:t>
+              </m:r>
+            </m:e>
+            <m:sub>
+              <m:r>
+                <w:rPr>
+                  <w:rFonts w:ascii="Cambria Math" w:hAnsi="Cambria Math"/>
+                  <w:color w:val="auto"/>
+                  <w:lang w:val="pt-BR"/>
+                </w:rPr>
+                <m:t>0</m:t>
+              </m:r>
+            </m:sub>
+          </m:sSub>
+          <m:r>
+            <w:rPr>
+              <w:rFonts w:ascii="Cambria Math" w:hAnsi="Cambria Math"/>
+              <w:color w:val="auto"/>
+              <w:lang w:val="pt-BR"/>
+            </w:rPr>
+            <m:t>,F)</m:t>
+          </m:r>
+        </m:oMath>
+      </m:oMathPara>
+    </w:p>
+    <w:p>
+      <w:pPr>
+        <w:pStyle w:val="NoSpacing"/>
+        <w:spacing w:line="360" w:lineRule="auto"/>
+        <w:ind w:firstLine="567"/>
+        <w:rPr>
+          <w:color w:val="auto"/>
+          <w:lang w:val="pt-BR"/>
+        </w:rPr>
+      </w:pPr>
+      <w:proofErr w:type="gramStart"/>
+      <w:r>
+        <w:rPr>
+          <w:color w:val="auto"/>
+          <w:lang w:val="pt-BR"/>
+        </w:rPr>
+        <w:t>s</w:t>
+      </w:r>
+      <w:r>
+        <w:rPr>
+          <w:color w:val="auto"/>
+          <w:lang w:val="pt-BR"/>
+        </w:rPr>
+        <w:t>endo</w:t>
+      </w:r>
+      <w:proofErr w:type="gramEnd"/>
+      <w:r>
+        <w:rPr>
+          <w:color w:val="auto"/>
+          <w:lang w:val="pt-BR"/>
+        </w:rPr>
+        <w:t xml:space="preserve"> </w:t>
+      </w:r>
+      <m:oMath>
+        <m:r>
+          <w:rPr>
+            <w:rFonts w:ascii="Cambria Math" w:hAnsi="Cambria Math"/>
+            <w:color w:val="auto"/>
+            <w:lang w:val="pt-BR"/>
+          </w:rPr>
+          <m:t>Q</m:t>
+        </m:r>
+      </m:oMath>
+      <w:r>
+        <w:rPr>
+          <w:color w:val="auto"/>
+          <w:lang w:val="pt-BR"/>
+        </w:rPr>
+        <w:t xml:space="preserve"> o conjunto de estados da máquina, </w:t>
+      </w:r>
+      <m:oMath>
+        <m:r>
+          <w:rPr>
+            <w:rFonts w:ascii="Cambria Math" w:hAnsi="Cambria Math"/>
+            <w:color w:val="auto"/>
+            <w:lang w:val="pt-BR"/>
+          </w:rPr>
+          <m:t>Σ</m:t>
+        </m:r>
+      </m:oMath>
+      <w:r>
+        <w:rPr>
+          <w:color w:val="auto"/>
+          <w:lang w:val="pt-BR"/>
+        </w:rPr>
+        <w:t xml:space="preserve"> o conjunto de símbolos de entrada, </w:t>
+      </w:r>
+      <m:oMath>
+        <m:r>
+          <w:rPr>
+            <w:rFonts w:ascii="Cambria Math" w:hAnsi="Cambria Math"/>
+            <w:color w:val="auto"/>
+            <w:lang w:val="pt-BR"/>
+          </w:rPr>
+          <m:t>δ</m:t>
+        </m:r>
+      </m:oMath>
+      <w:r>
+        <w:rPr>
+          <w:color w:val="auto"/>
+          <w:lang w:val="pt-BR"/>
+        </w:rPr>
+        <w:t xml:space="preserve"> a tabela de </w:t>
+      </w:r>
+      <w:r>
+        <w:rPr>
+          <w:color w:val="auto"/>
+          <w:lang w:val="pt-BR"/>
+        </w:rPr>
+        <w:t>transição de estados</w:t>
+      </w:r>
+      <w:r>
+        <w:rPr>
+          <w:color w:val="auto"/>
+          <w:lang w:val="pt-BR"/>
+        </w:rPr>
+        <w:t xml:space="preserve">, </w:t>
+      </w:r>
+      <m:oMath>
+        <m:sSub>
+          <m:sSubPr>
+            <m:ctrlPr>
+              <w:rPr>
+                <w:rFonts w:ascii="Cambria Math" w:hAnsi="Cambria Math"/>
+                <w:i/>
+                <w:color w:val="auto"/>
+                <w:lang w:val="pt-BR"/>
+              </w:rPr>
+            </m:ctrlPr>
+          </m:sSubPr>
+          <m:e>
+            <m:r>
+              <w:rPr>
+                <w:rFonts w:ascii="Cambria Math" w:hAnsi="Cambria Math"/>
+                <w:color w:val="auto"/>
+                <w:lang w:val="pt-BR"/>
+              </w:rPr>
+              <m:t>q</m:t>
+            </m:r>
+          </m:e>
+          <m:sub>
+            <m:r>
+              <w:rPr>
+                <w:rFonts w:ascii="Cambria Math" w:hAnsi="Cambria Math"/>
+                <w:color w:val="auto"/>
+                <w:lang w:val="pt-BR"/>
+              </w:rPr>
+              <m:t>0</m:t>
+            </m:r>
+          </m:sub>
+        </m:sSub>
+      </m:oMath>
+      <w:r>
+        <w:rPr>
+          <w:color w:val="auto"/>
+          <w:lang w:val="pt-BR"/>
+        </w:rPr>
+        <w:t xml:space="preserve"> o estado inicial e </w:t>
+      </w:r>
+      <m:oMath>
+        <m:r>
+          <w:rPr>
+            <w:rFonts w:ascii="Cambria Math" w:hAnsi="Cambria Math"/>
+            <w:color w:val="auto"/>
+            <w:lang w:val="pt-BR"/>
+          </w:rPr>
+          <m:t>F</m:t>
+        </m:r>
+      </m:oMath>
+      <w:r>
+        <w:rPr>
+          <w:color w:val="auto"/>
+          <w:lang w:val="pt-BR"/>
+        </w:rPr>
+        <w:t xml:space="preserve"> o conjunto de estados finais.</w:t>
+      </w:r>
+    </w:p>
+    <w:p>
+      <w:pPr>
+        <w:pStyle w:val="NoSpacing"/>
+        <w:spacing w:line="360" w:lineRule="auto"/>
+        <w:ind w:firstLine="567"/>
+        <w:rPr>
+          <w:color w:val="auto"/>
+          <w:lang w:val="pt-BR"/>
+        </w:rPr>
+      </w:pPr>
+      <w:r>
+        <w:rPr>
+          <w:color w:val="auto"/>
+          <w:lang w:val="pt-BR"/>
+        </w:rPr>
         <w:t>O usuário deverá inicialmente definir a quantidade de estados de sua máquina</w:t>
       </w:r>
       <w:r>
@@ -2398,14 +2725,28 @@
           <w:color w:val="auto"/>
           <w:lang w:val="pt-BR"/>
         </w:rPr>
-        <w:t>as entradas correspondentes de cada estado</w:t>
-      </w:r>
-      <w:r>
-        <w:rPr>
-          <w:color w:val="auto"/>
-          <w:lang w:val="pt-BR"/>
-        </w:rPr>
-        <w:t>, bem como o estado inicial da máquina</w:t>
+        <w:t>os estados resultantes para entradas de 1 bit</w:t>
+      </w:r>
+      <w:r>
+        <w:rPr>
+          <w:color w:val="auto"/>
+          <w:lang w:val="pt-BR"/>
+        </w:rPr>
+        <w:t xml:space="preserve">, bem como o estado inicial </w:t>
+      </w:r>
+      <w:r>
+        <w:rPr>
+          <w:color w:val="auto"/>
+          <w:lang w:val="pt-BR"/>
+        </w:rPr>
+        <w:t xml:space="preserve">e os estados finais </w:t>
+      </w:r>
+      <w:r>
+        <w:rPr>
+          <w:color w:val="auto"/>
+          <w:lang w:val="pt-BR"/>
+        </w:rPr>
+        <w:t>da máquina</w:t>
       </w:r>
       <w:r>
         <w:rPr>
@@ -2419,21 +2760,7 @@
           <w:color w:val="auto"/>
           <w:lang w:val="pt-BR"/>
         </w:rPr>
-        <w:t xml:space="preserve">para cada entrada (previamente </w:t>
-      </w:r>
-      <w:r>
-        <w:rPr>
-          <w:color w:val="auto"/>
-          <w:lang w:val="pt-BR"/>
-        </w:rPr>
-        <w:t>registrada</w:t>
-      </w:r>
-      <w:r>
-        <w:rPr>
-          <w:color w:val="auto"/>
-          <w:lang w:val="pt-BR"/>
-        </w:rPr>
-        <w:t>)</w:t>
+        <w:t>a partir de uma sequência de símbolos informada pelo usuário</w:t>
       </w:r>
       <w:r>
         <w:rPr>
@@ -2454,7 +2781,35 @@
           <w:color w:val="auto"/>
           <w:lang w:val="pt-BR"/>
         </w:rPr>
-        <w:t xml:space="preserve"> AFD deverá informar ao usuário em qual estado se encontra até que lhe seja fornecido um critério de parada.</w:t>
+        <w:t xml:space="preserve"> </w:t>
+      </w:r>
+      <w:r>
+        <w:rPr>
+          <w:color w:val="auto"/>
+          <w:lang w:val="pt-BR"/>
+        </w:rPr>
+        <w:t xml:space="preserve">programa </w:t>
+      </w:r>
+      <w:r>
+        <w:rPr>
+          <w:color w:val="auto"/>
+          <w:lang w:val="pt-BR"/>
+        </w:rPr>
+        <w:t xml:space="preserve">deverá informar </w:t>
+      </w:r>
+      <w:r>
+        <w:rPr>
+          <w:color w:val="auto"/>
+          <w:lang w:val="pt-BR"/>
+        </w:rPr>
+        <w:t>qual é o estado final tendo cada elemento do vetor como símbolo de entrada para os estados.</w:t>
+      </w:r>
+      <w:r>
+        <w:rPr>
+          <w:color w:val="auto"/>
+          <w:lang w:val="pt-BR"/>
+        </w:rPr>
+        <w:t xml:space="preserve"> Por fim, a máquina informará se a sequência corresponde a uma entrada válida ou não, de forma que, para ser válida, a sequência deve retornar como estado final um dos estados inicialmente definidos como finais.</w:t>
       </w:r>
     </w:p>
     <w:p>
@@ -2490,20 +2845,20 @@
           <w:lang w:val="pt-BR"/>
         </w:rPr>
       </w:pPr>
-      <w:bookmarkStart w:id="5" w:name="_Toc484109451"/>
+      <w:bookmarkStart w:id="5" w:name="_Toc484526415"/>
       <w:r>
         <w:rPr>
           <w:lang w:val="pt-BR"/>
         </w:rPr>
         <w:t xml:space="preserve">RELAÇÃO COM A </w:t>
       </w:r>
+      <w:r>
+        <w:rPr>
+          <w:lang w:val="pt-BR"/>
+        </w:rPr>
+        <w:t>DISCIPLINA</w:t>
+      </w:r>
       <w:bookmarkEnd w:id="5"/>
-      <w:r>
-        <w:rPr>
-          <w:lang w:val="pt-BR"/>
-        </w:rPr>
-        <w:t>DISCIPLINA</w:t>
-      </w:r>
     </w:p>
     <w:p>
       <w:pPr>
@@ -2534,7 +2889,19 @@
         <w:rPr>
           <w:lang w:val="pt-BR"/>
         </w:rPr>
-        <w:t xml:space="preserve">s conceitos aprendidos em sala que serão explorados </w:t>
+        <w:t xml:space="preserve">s conceitos aprendidos em sala que </w:t>
+      </w:r>
+      <w:r>
+        <w:rPr>
+          <w:lang w:val="pt-BR"/>
+        </w:rPr>
+        <w:t>foram</w:t>
+      </w:r>
+      <w:r>
+        <w:rPr>
+          <w:lang w:val="pt-BR"/>
+        </w:rPr>
+        <w:t xml:space="preserve"> explorados </w:t>
       </w:r>
       <w:r>
         <w:rPr>
@@ -2554,22 +2921,364 @@
         </w:rPr>
         <w:t xml:space="preserve"> e grafos.</w:t>
       </w:r>
-      <w:bookmarkStart w:id="6" w:name="_GoBack"/>
+      <w:r>
+        <w:rPr>
+          <w:lang w:val="pt-BR"/>
+        </w:rPr>
+        <w:t xml:space="preserve"> À princípio, a conexão entre os estados foi feita utilizando o conceito de listas encadeadas, mas devido </w:t>
+      </w:r>
+      <w:proofErr w:type="spellStart"/>
+      <w:r>
+        <w:rPr>
+          <w:lang w:val="pt-BR"/>
+        </w:rPr>
+        <w:t>a</w:t>
+      </w:r>
+      <w:proofErr w:type="spellEnd"/>
+      <w:r>
+        <w:rPr>
+          <w:lang w:val="pt-BR"/>
+        </w:rPr>
+        <w:t xml:space="preserve"> complexidade do problema, este método de solução foi substituído pelo conceito de grafos. A solução teve como base a solução apresentada em [4] e [5].</w:t>
+      </w:r>
+      <w:r>
+        <w:rPr>
+          <w:lang w:val="pt-BR"/>
+        </w:rPr>
+        <w:t xml:space="preserve"> A recursão foi utilizada para os casos em que o usuário deseja inserir uma nova sequência de bits a fim de testá-la na máquina. Por fim, o conceito de grafos foi utilizado para a conexão entre os estados de acordo com a entrada do usuário.</w:t>
+      </w:r>
+    </w:p>
+    <w:p>
+      <w:pPr>
+        <w:pStyle w:val="NoSpacing"/>
+        <w:spacing w:line="360" w:lineRule="auto"/>
+        <w:ind w:firstLine="720"/>
+        <w:rPr>
+          <w:lang w:val="pt-BR"/>
+        </w:rPr>
+      </w:pPr>
+    </w:p>
+    <w:p>
+      <w:pPr>
+        <w:pStyle w:val="NoSpacing"/>
+        <w:spacing w:line="360" w:lineRule="auto"/>
+        <w:ind w:firstLine="720"/>
+        <w:rPr>
+          <w:lang w:val="pt-BR"/>
+        </w:rPr>
+      </w:pPr>
+    </w:p>
+    <w:p>
+      <w:pPr>
+        <w:pStyle w:val="Subtitle"/>
+        <w:numPr>
+          <w:ilvl w:val="1"/>
+          <w:numId w:val="2"/>
+        </w:numPr>
+        <w:ind w:left="0" w:firstLine="0"/>
+        <w:rPr>
+          <w:lang w:val="pt-BR"/>
+        </w:rPr>
+      </w:pPr>
+      <w:bookmarkStart w:id="6" w:name="_Toc484526416"/>
+      <w:r>
+        <w:rPr>
+          <w:lang w:val="pt-BR"/>
+        </w:rPr>
+        <w:t>FLUXOGRAMA</w:t>
+      </w:r>
       <w:bookmarkEnd w:id="6"/>
     </w:p>
     <w:p>
       <w:pPr>
+        <w:pStyle w:val="NoSpacing"/>
+        <w:spacing w:line="360" w:lineRule="auto"/>
+        <w:rPr>
+          <w:lang w:val="pt-BR"/>
+        </w:rPr>
+      </w:pPr>
+    </w:p>
+    <w:p>
+      <w:pPr>
+        <w:pStyle w:val="NoSpacing"/>
+        <w:spacing w:line="360" w:lineRule="auto"/>
+        <w:ind w:firstLine="720"/>
+        <w:rPr>
+          <w:lang w:val="pt-BR"/>
+        </w:rPr>
+      </w:pPr>
+      <w:r>
+        <w:rPr>
+          <w:lang w:val="pt-BR"/>
+        </w:rPr>
+        <w:lastRenderedPageBreak/>
+        <w:t xml:space="preserve">A solução do problema, cujo fluxograma é ilustrado na Figura </w:t>
+      </w:r>
+      <w:r>
+        <w:rPr>
+          <w:lang w:val="pt-BR"/>
+        </w:rPr>
+        <w:t>3</w:t>
+      </w:r>
+      <w:r>
+        <w:rPr>
+          <w:lang w:val="pt-BR"/>
+        </w:rPr>
+        <w:t>,</w:t>
+      </w:r>
+      <w:r>
+        <w:rPr>
+          <w:lang w:val="pt-BR"/>
+        </w:rPr>
+        <w:t xml:space="preserve"> além do fluxo de um AFD,</w:t>
+      </w:r>
+      <w:r>
+        <w:rPr>
+          <w:lang w:val="pt-BR"/>
+        </w:rPr>
+        <w:t xml:space="preserve"> conta com verificações das entradas do usuário para que se minimize a</w:t>
+      </w:r>
+      <w:r>
+        <w:rPr>
+          <w:lang w:val="pt-BR"/>
+        </w:rPr>
+        <w:t xml:space="preserve">s chances de quebra do programa. Desta forma, </w:t>
+      </w:r>
+      <w:r>
+        <w:rPr>
+          <w:lang w:val="pt-BR"/>
+        </w:rPr>
+        <w:t xml:space="preserve">inicia-se </w:t>
+      </w:r>
+      <w:r>
+        <w:rPr>
+          <w:lang w:val="pt-BR"/>
+        </w:rPr>
+        <w:t xml:space="preserve">com entradas do usuário sobre a quantidade de estados e o estado inicial, sendo seguidas por um loop que visa a conexão entre os estados de acordo com uma entrada informada pelo programa. Ainda, o programa informa os parâmetros do AFD e aguarda que o usuário insira uma sequência de ações, a qual é verificada pelo programa se é uma sequência de símbolos permitidos (se é uma entrada binária ou não). Assim, </w:t>
+      </w:r>
+      <w:r>
+        <w:rPr>
+          <w:lang w:val="pt-BR"/>
+        </w:rPr>
+        <w:t>o programa prossegue para o próximo estado para cada termo até o fim da sequência</w:t>
+      </w:r>
+      <w:r>
+        <w:rPr>
+          <w:lang w:val="pt-BR"/>
+        </w:rPr>
+        <w:t>, informando se o estado final corresponde a um dos estados informados como finais pelo usuário, o que determina se a sequência é uma entrada aceita pela máquina ou não. Por fim, o usuário deve informar se deseja testar uma nova sequência para a mesma máquina ou não, encerrando o programa e removendo da memória todos os estados.</w:t>
+      </w:r>
+      <w:r>
+        <w:rPr>
+          <w:lang w:val="pt-BR"/>
+        </w:rPr>
+        <w:t xml:space="preserve"> A implementação de todas estas etapas é ilustrada </w:t>
+      </w:r>
+      <w:bookmarkStart w:id="7" w:name="_GoBack"/>
+      <w:bookmarkEnd w:id="7"/>
+      <w:r>
+        <w:rPr>
+          <w:lang w:val="pt-BR"/>
+        </w:rPr>
+        <w:t>na Figura 2.</w:t>
+      </w:r>
+    </w:p>
+    <w:p>
+      <w:pPr>
+        <w:pStyle w:val="NoSpacing"/>
+        <w:spacing w:line="360" w:lineRule="auto"/>
+        <w:ind w:firstLine="720"/>
+        <w:rPr>
+          <w:lang w:val="pt-BR"/>
+        </w:rPr>
+      </w:pPr>
+    </w:p>
+    <w:p>
+      <w:pPr>
+        <w:pStyle w:val="NoSpacing"/>
+        <w:spacing w:line="360" w:lineRule="auto"/>
+        <w:jc w:val="center"/>
+        <w:rPr>
+          <w:lang w:val="pt-BR"/>
+        </w:rPr>
+      </w:pPr>
+      <w:r>
+        <w:rPr>
+          <w:noProof/>
+        </w:rPr>
+        <w:drawing>
+          <wp:inline distT="0" distB="0" distL="0" distR="0" wp14:anchorId="3C734602" wp14:editId="310D1A3B">
+            <wp:extent cx="3657600" cy="4421894"/>
+            <wp:effectExtent l="0" t="0" r="0" b="0"/>
+            <wp:docPr id="4" name="Picture 4"/>
+            <wp:cNvGraphicFramePr>
+              <a:graphicFrameLocks xmlns:a="http://schemas.openxmlformats.org/drawingml/2006/main" noChangeAspect="1"/>
+            </wp:cNvGraphicFramePr>
+            <a:graphic xmlns:a="http://schemas.openxmlformats.org/drawingml/2006/main">
+              <a:graphicData uri="http://schemas.openxmlformats.org/drawingml/2006/picture">
+                <pic:pic xmlns:pic="http://schemas.openxmlformats.org/drawingml/2006/picture">
+                  <pic:nvPicPr>
+                    <pic:cNvPr id="1" name=""/>
+                    <pic:cNvPicPr/>
+                  </pic:nvPicPr>
+                  <pic:blipFill>
+                    <a:blip r:embed="rId10"/>
+                    <a:stretch>
+                      <a:fillRect/>
+                    </a:stretch>
+                  </pic:blipFill>
+                  <pic:spPr>
+                    <a:xfrm>
+                      <a:off x="0" y="0"/>
+                      <a:ext cx="3670878" cy="4437946"/>
+                    </a:xfrm>
+                    <a:prstGeom prst="rect">
+                      <a:avLst/>
+                    </a:prstGeom>
+                  </pic:spPr>
+                </pic:pic>
+              </a:graphicData>
+            </a:graphic>
+          </wp:inline>
+        </w:drawing>
+      </w:r>
+    </w:p>
+    <w:p>
+      <w:pPr>
+        <w:pStyle w:val="NoSpacing"/>
+        <w:spacing w:line="360" w:lineRule="auto"/>
+        <w:jc w:val="center"/>
+        <w:rPr>
+          <w:sz w:val="20"/>
+          <w:lang w:val="pt-BR"/>
+        </w:rPr>
+      </w:pPr>
+      <w:r>
+        <w:rPr>
+          <w:sz w:val="20"/>
+          <w:lang w:val="pt-BR"/>
+        </w:rPr>
+        <w:t>Figura 2. Tela do programa</w:t>
+      </w:r>
+      <w:r>
+        <w:rPr>
+          <w:sz w:val="20"/>
+          <w:lang w:val="pt-BR"/>
+        </w:rPr>
+        <w:t xml:space="preserve"> contendo todas as etapas.</w:t>
+      </w:r>
+    </w:p>
+    <w:p>
+      <w:pPr>
+        <w:pStyle w:val="Subtitle"/>
+        <w:numPr>
+          <w:ilvl w:val="0"/>
+          <w:numId w:val="0"/>
+        </w:numPr>
+        <w:rPr>
+          <w:rFonts w:eastAsiaTheme="majorEastAsia"/>
+          <w:lang w:val="pt-BR"/>
+        </w:rPr>
+      </w:pPr>
+    </w:p>
+    <w:p>
+      <w:pPr>
+        <w:rPr>
+          <w:lang w:val="pt-BR"/>
+        </w:rPr>
+      </w:pPr>
+      <w:r>
+        <w:rPr>
+          <w:noProof/>
+        </w:rPr>
+        <w:drawing>
+          <wp:inline distT="0" distB="0" distL="0" distR="0">
+            <wp:extent cx="5370195" cy="7486024"/>
+            <wp:effectExtent l="0" t="0" r="1905" b="635"/>
+            <wp:docPr id="2" name="Picture 2" descr="C:\Users\YURIKO\AppData\Local\Microsoft\Windows\INetCache\Content.Word\Fluxogram.png"/>
+            <wp:cNvGraphicFramePr>
+              <a:graphicFrameLocks xmlns:a="http://schemas.openxmlformats.org/drawingml/2006/main" noChangeAspect="1"/>
+            </wp:cNvGraphicFramePr>
+            <a:graphic xmlns:a="http://schemas.openxmlformats.org/drawingml/2006/main">
+              <a:graphicData uri="http://schemas.openxmlformats.org/drawingml/2006/picture">
+                <pic:pic xmlns:pic="http://schemas.openxmlformats.org/drawingml/2006/picture">
+                  <pic:nvPicPr>
+                    <pic:cNvPr id="0" name="Picture 1" descr="C:\Users\YURIKO\AppData\Local\Microsoft\Windows\INetCache\Content.Word\Fluxogram.png"/>
+                    <pic:cNvPicPr>
+                      <a:picLocks noChangeAspect="1" noChangeArrowheads="1"/>
+                    </pic:cNvPicPr>
+                  </pic:nvPicPr>
+                  <pic:blipFill rotWithShape="1">
+                    <a:blip r:embed="rId11" cstate="print">
+                      <a:extLst>
+                        <a:ext uri="{28A0092B-C50C-407E-A947-70E740481C1C}">
+                          <a14:useLocalDpi xmlns:a14="http://schemas.microsoft.com/office/drawing/2010/main" val="0"/>
+                        </a:ext>
+                      </a:extLst>
+                    </a:blip>
+                    <a:srcRect l="5647" t="4365" r="4261" b="12399"/>
+                    <a:stretch/>
+                  </pic:blipFill>
+                  <pic:spPr bwMode="auto">
+                    <a:xfrm>
+                      <a:off x="0" y="0"/>
+                      <a:ext cx="5376514" cy="7494833"/>
+                    </a:xfrm>
+                    <a:prstGeom prst="rect">
+                      <a:avLst/>
+                    </a:prstGeom>
+                    <a:noFill/>
+                    <a:ln>
+                      <a:noFill/>
+                    </a:ln>
+                    <a:extLst>
+                      <a:ext uri="{53640926-AAD7-44D8-BBD7-CCE9431645EC}">
+                        <a14:shadowObscured xmlns:a14="http://schemas.microsoft.com/office/drawing/2010/main"/>
+                      </a:ext>
+                    </a:extLst>
+                  </pic:spPr>
+                </pic:pic>
+              </a:graphicData>
+            </a:graphic>
+          </wp:inline>
+        </w:drawing>
+      </w:r>
+    </w:p>
+    <w:p>
+      <w:pPr>
         <w:spacing w:after="160" w:line="259" w:lineRule="auto"/>
-        <w:jc w:val="left"/>
-        <w:rPr>
-          <w:rFonts w:eastAsiaTheme="majorEastAsia" w:cstheme="majorBidi"/>
-          <w:color w:val="auto"/>
-          <w:lang w:val="pt-BR"/>
-        </w:rPr>
-      </w:pPr>
-      <w:r>
-        <w:rPr>
-          <w:rFonts w:eastAsiaTheme="majorEastAsia" w:cstheme="majorBidi"/>
+        <w:jc w:val="center"/>
+        <w:rPr>
+          <w:color w:val="auto"/>
+          <w:lang w:val="pt-BR"/>
+        </w:rPr>
+      </w:pPr>
+      <w:r>
+        <w:rPr>
+          <w:color w:val="auto"/>
+          <w:sz w:val="20"/>
+          <w:lang w:val="pt-BR"/>
+        </w:rPr>
+        <w:t xml:space="preserve">Figura </w:t>
+      </w:r>
+      <w:r>
+        <w:rPr>
+          <w:color w:val="auto"/>
+          <w:sz w:val="20"/>
+          <w:lang w:val="pt-BR"/>
+        </w:rPr>
+        <w:t>3</w:t>
+      </w:r>
+      <w:r>
+        <w:rPr>
+          <w:color w:val="auto"/>
+          <w:sz w:val="20"/>
+          <w:lang w:val="pt-BR"/>
+        </w:rPr>
+        <w:t>. Fluxograma da solução do problema</w:t>
+      </w:r>
+      <w:r>
+        <w:rPr>
           <w:color w:val="auto"/>
           <w:lang w:val="pt-BR"/>
         </w:rPr>
@@ -2606,184 +3315,493 @@
     </w:p>
     <w:p>
       <w:pPr>
-        <w:rPr>
-          <w:color w:val="auto"/>
-          <w:lang w:val="pt-BR"/>
-        </w:rPr>
-      </w:pPr>
-      <w:r>
-        <w:rPr>
-          <w:color w:val="auto"/>
-          <w:lang w:val="pt-BR"/>
-        </w:rPr>
+        <w:spacing w:line="240" w:lineRule="auto"/>
+        <w:rPr>
+          <w:color w:val="auto"/>
+          <w:lang w:val="pt-BR"/>
+        </w:rPr>
+      </w:pPr>
+    </w:p>
+    <w:p>
+      <w:pPr>
+        <w:spacing w:line="240" w:lineRule="auto"/>
+        <w:jc w:val="left"/>
+      </w:pPr>
+      <w:r>
         <w:t xml:space="preserve">[1] </w:t>
       </w:r>
-      <w:hyperlink r:id="rId10" w:history="1">
+      <w:r>
+        <w:t xml:space="preserve">ZUZAK, I.; JANKOVIC, V. </w:t>
+      </w:r>
+      <w:r>
+        <w:rPr>
+          <w:b/>
+        </w:rPr>
+        <w:t>FSM Simulator</w:t>
+      </w:r>
+      <w:r>
+        <w:t xml:space="preserve">. s/d. </w:t>
+      </w:r>
+      <w:proofErr w:type="spellStart"/>
+      <w:r>
+        <w:t>Disponível</w:t>
+      </w:r>
+      <w:proofErr w:type="spellEnd"/>
+      <w:r>
+        <w:t xml:space="preserve"> </w:t>
+      </w:r>
+      <w:proofErr w:type="spellStart"/>
+      <w:r>
+        <w:t>em</w:t>
+      </w:r>
+      <w:proofErr w:type="spellEnd"/>
+      <w:r>
+        <w:t>: &lt;</w:t>
+      </w:r>
+      <w:hyperlink r:id="rId12" w:history="1">
         <w:r>
           <w:rPr>
             <w:rStyle w:val="Hyperlink"/>
-            <w:color w:val="auto"/>
-            <w:u w:val="none"/>
-            <w:lang w:val="pt-BR"/>
           </w:rPr>
           <w:t>http://ivanzuzak.info/noam/webapps/fsm_simulator/</w:t>
         </w:r>
       </w:hyperlink>
-    </w:p>
-    <w:p>
-      <w:pPr>
-        <w:rPr>
-          <w:color w:val="auto"/>
-          <w:lang w:val="pt-BR"/>
-        </w:rPr>
-      </w:pPr>
-      <w:r>
-        <w:rPr>
-          <w:color w:val="auto"/>
-          <w:lang w:val="pt-BR"/>
-        </w:rPr>
+      <w:r>
+        <w:t xml:space="preserve">&gt;. </w:t>
+      </w:r>
+      <w:proofErr w:type="spellStart"/>
+      <w:r>
+        <w:t>Acesso</w:t>
+      </w:r>
+      <w:proofErr w:type="spellEnd"/>
+      <w:r>
+        <w:t xml:space="preserve"> </w:t>
+      </w:r>
+      <w:proofErr w:type="spellStart"/>
+      <w:r>
+        <w:t>em</w:t>
+      </w:r>
+      <w:proofErr w:type="spellEnd"/>
+      <w:r>
+        <w:t xml:space="preserve">: 09 </w:t>
+      </w:r>
+      <w:proofErr w:type="spellStart"/>
+      <w:r>
+        <w:t>mai</w:t>
+      </w:r>
+      <w:proofErr w:type="spellEnd"/>
+      <w:r>
+        <w:t>. 2017.</w:t>
+      </w:r>
+    </w:p>
+    <w:p>
+      <w:pPr>
+        <w:spacing w:line="240" w:lineRule="auto"/>
+        <w:jc w:val="left"/>
+      </w:pPr>
+    </w:p>
+    <w:p>
+      <w:pPr>
+        <w:spacing w:line="240" w:lineRule="auto"/>
+        <w:jc w:val="left"/>
+      </w:pPr>
+      <w:r>
         <w:t xml:space="preserve">[2] </w:t>
       </w:r>
-      <w:hyperlink r:id="rId11" w:history="1">
+      <w:r>
+        <w:t xml:space="preserve">LU, R.; KEZA, F. </w:t>
+      </w:r>
+      <w:r>
+        <w:rPr>
+          <w:b/>
+        </w:rPr>
+        <w:t>6.01 State Machine Simulator</w:t>
+      </w:r>
+      <w:r>
+        <w:t xml:space="preserve">. s/d. </w:t>
+      </w:r>
+      <w:proofErr w:type="spellStart"/>
+      <w:r>
+        <w:t>Disponível</w:t>
+      </w:r>
+      <w:proofErr w:type="spellEnd"/>
+      <w:r>
+        <w:t xml:space="preserve"> </w:t>
+      </w:r>
+      <w:proofErr w:type="spellStart"/>
+      <w:r>
+        <w:t>em</w:t>
+      </w:r>
+      <w:proofErr w:type="spellEnd"/>
+      <w:r>
+        <w:t>: &lt;</w:t>
+      </w:r>
+      <w:hyperlink r:id="rId13" w:history="1">
         <w:r>
           <w:rPr>
             <w:rStyle w:val="Hyperlink"/>
-            <w:color w:val="auto"/>
-            <w:u w:val="none"/>
-            <w:lang w:val="pt-BR"/>
           </w:rPr>
           <w:t>http://web.mit.edu/6.mitx/www/6.01-statemachine/mvc.html</w:t>
         </w:r>
       </w:hyperlink>
-    </w:p>
-    <w:p>
-      <w:pPr>
-        <w:rPr>
-          <w:color w:val="auto"/>
-          <w:lang w:val="pt-BR"/>
-        </w:rPr>
-      </w:pPr>
-      <w:r>
-        <w:rPr>
-          <w:color w:val="auto"/>
-          <w:lang w:val="pt-BR"/>
-        </w:rPr>
+      <w:r>
+        <w:t xml:space="preserve">&gt;. </w:t>
+      </w:r>
+      <w:proofErr w:type="spellStart"/>
+      <w:r>
+        <w:t>Acesso</w:t>
+      </w:r>
+      <w:proofErr w:type="spellEnd"/>
+      <w:r>
+        <w:t xml:space="preserve"> </w:t>
+      </w:r>
+      <w:proofErr w:type="spellStart"/>
+      <w:r>
+        <w:t>em</w:t>
+      </w:r>
+      <w:proofErr w:type="spellEnd"/>
+      <w:r>
+        <w:t xml:space="preserve">: 09 </w:t>
+      </w:r>
+      <w:proofErr w:type="spellStart"/>
+      <w:r>
+        <w:t>mai</w:t>
+      </w:r>
+      <w:proofErr w:type="spellEnd"/>
+      <w:r>
+        <w:t>. 2017.</w:t>
+      </w:r>
+    </w:p>
+    <w:p>
+      <w:pPr>
+        <w:spacing w:line="240" w:lineRule="auto"/>
+        <w:jc w:val="left"/>
+      </w:pPr>
+    </w:p>
+    <w:p>
+      <w:pPr>
+        <w:spacing w:line="240" w:lineRule="auto"/>
+        <w:jc w:val="left"/>
+      </w:pPr>
+      <w:r>
         <w:t xml:space="preserve">[3] </w:t>
       </w:r>
-      <w:hyperlink r:id="rId12" w:history="1">
+      <w:r>
+        <w:t xml:space="preserve">RIBEIRO, N. G. Jr. </w:t>
+      </w:r>
+      <w:proofErr w:type="spellStart"/>
+      <w:r>
+        <w:rPr>
+          <w:b/>
+        </w:rPr>
+        <w:t>Simulador</w:t>
+      </w:r>
+      <w:proofErr w:type="spellEnd"/>
+      <w:r>
+        <w:rPr>
+          <w:b/>
+        </w:rPr>
+        <w:t xml:space="preserve"> de </w:t>
+      </w:r>
+      <w:proofErr w:type="spellStart"/>
+      <w:r>
+        <w:rPr>
+          <w:b/>
+        </w:rPr>
+        <w:t>Autômatos</w:t>
+      </w:r>
+      <w:proofErr w:type="spellEnd"/>
+      <w:r>
+        <w:t xml:space="preserve">. s/d. </w:t>
+      </w:r>
+      <w:proofErr w:type="spellStart"/>
+      <w:r>
+        <w:t>Disponível</w:t>
+      </w:r>
+      <w:proofErr w:type="spellEnd"/>
+      <w:r>
+        <w:t xml:space="preserve"> </w:t>
+      </w:r>
+      <w:proofErr w:type="spellStart"/>
+      <w:r>
+        <w:t>em</w:t>
+      </w:r>
+      <w:proofErr w:type="spellEnd"/>
+      <w:r>
+        <w:t>: &lt;</w:t>
+      </w:r>
+      <w:hyperlink r:id="rId14" w:history="1">
         <w:r>
           <w:rPr>
             <w:rStyle w:val="Hyperlink"/>
-            <w:color w:val="auto"/>
-            <w:u w:val="none"/>
-            <w:lang w:val="pt-BR"/>
           </w:rPr>
           <w:t>http://www.simuladordeautomatos.com/</w:t>
         </w:r>
       </w:hyperlink>
-    </w:p>
-    <w:p>
-      <w:pPr>
-        <w:rPr>
-          <w:rStyle w:val="Hyperlink"/>
-          <w:color w:val="auto"/>
-          <w:u w:val="none"/>
-          <w:lang w:val="pt-BR"/>
-        </w:rPr>
-      </w:pPr>
-      <w:r>
-        <w:rPr>
-          <w:color w:val="auto"/>
-          <w:lang w:val="pt-BR"/>
-        </w:rPr>
+      <w:r>
+        <w:t xml:space="preserve">&gt;. </w:t>
+      </w:r>
+      <w:proofErr w:type="spellStart"/>
+      <w:r>
+        <w:t>Acesso</w:t>
+      </w:r>
+      <w:proofErr w:type="spellEnd"/>
+      <w:r>
+        <w:t xml:space="preserve"> </w:t>
+      </w:r>
+      <w:proofErr w:type="spellStart"/>
+      <w:r>
+        <w:t>em</w:t>
+      </w:r>
+      <w:proofErr w:type="spellEnd"/>
+      <w:r>
+        <w:t xml:space="preserve">: 09 </w:t>
+      </w:r>
+      <w:proofErr w:type="spellStart"/>
+      <w:r>
+        <w:t>mai</w:t>
+      </w:r>
+      <w:proofErr w:type="spellEnd"/>
+      <w:r>
+        <w:t>. 2017</w:t>
+      </w:r>
+    </w:p>
+    <w:p>
+      <w:pPr>
+        <w:spacing w:line="240" w:lineRule="auto"/>
+        <w:jc w:val="left"/>
+      </w:pPr>
+    </w:p>
+    <w:p>
+      <w:pPr>
+        <w:spacing w:line="240" w:lineRule="auto"/>
+        <w:jc w:val="left"/>
+      </w:pPr>
+      <w:r>
         <w:t xml:space="preserve">[4] </w:t>
       </w:r>
-      <w:hyperlink r:id="rId13" w:history="1">
+      <w:r>
+        <w:t xml:space="preserve">BHATTACHARYA, A. </w:t>
+      </w:r>
+      <w:r>
+        <w:rPr>
+          <w:b/>
+        </w:rPr>
+        <w:t>FSM Simulator</w:t>
+      </w:r>
+      <w:r>
+        <w:t xml:space="preserve">. 2014. </w:t>
+      </w:r>
+      <w:proofErr w:type="spellStart"/>
+      <w:r>
+        <w:t>Disponível</w:t>
+      </w:r>
+      <w:proofErr w:type="spellEnd"/>
+      <w:r>
+        <w:t xml:space="preserve"> </w:t>
+      </w:r>
+      <w:proofErr w:type="spellStart"/>
+      <w:r>
+        <w:t>em</w:t>
+      </w:r>
+      <w:proofErr w:type="spellEnd"/>
+      <w:r>
+        <w:t>: &lt;</w:t>
+      </w:r>
+      <w:hyperlink r:id="rId15" w:history="1">
         <w:r>
           <w:rPr>
             <w:rStyle w:val="Hyperlink"/>
-            <w:lang w:val="pt-BR"/>
           </w:rPr>
           <w:t>https://gist.github.com/hoodwink73/11165659</w:t>
         </w:r>
       </w:hyperlink>
-    </w:p>
-    <w:p>
-      <w:pPr>
-        <w:rPr>
-          <w:rStyle w:val="Hyperlink"/>
-          <w:color w:val="auto"/>
-          <w:u w:val="none"/>
-          <w:lang w:val="pt-BR"/>
-        </w:rPr>
-      </w:pPr>
-      <w:r>
-        <w:rPr>
-          <w:rStyle w:val="Hyperlink"/>
-          <w:color w:val="auto"/>
-          <w:u w:val="none"/>
-          <w:lang w:val="pt-BR"/>
-        </w:rPr>
+      <w:r>
+        <w:t xml:space="preserve">&gt;. </w:t>
+      </w:r>
+      <w:proofErr w:type="spellStart"/>
+      <w:r>
+        <w:t>Acesso</w:t>
+      </w:r>
+      <w:proofErr w:type="spellEnd"/>
+      <w:r>
+        <w:t xml:space="preserve"> </w:t>
+      </w:r>
+      <w:proofErr w:type="spellStart"/>
+      <w:r>
+        <w:t>em</w:t>
+      </w:r>
+      <w:proofErr w:type="spellEnd"/>
+      <w:r>
+        <w:t xml:space="preserve">: 09 </w:t>
+      </w:r>
+      <w:proofErr w:type="spellStart"/>
+      <w:r>
+        <w:t>mai</w:t>
+      </w:r>
+      <w:proofErr w:type="spellEnd"/>
+      <w:r>
+        <w:t>. 2017</w:t>
+      </w:r>
+    </w:p>
+    <w:p>
+      <w:pPr>
+        <w:spacing w:line="240" w:lineRule="auto"/>
+        <w:jc w:val="left"/>
+      </w:pPr>
+    </w:p>
+    <w:p>
+      <w:pPr>
+        <w:spacing w:line="240" w:lineRule="auto"/>
+        <w:jc w:val="left"/>
+      </w:pPr>
+      <w:r>
         <w:t xml:space="preserve">[5] </w:t>
       </w:r>
-      <w:hyperlink r:id="rId14" w:history="1">
+      <w:r>
+        <w:t xml:space="preserve">SUBARNO, P. </w:t>
+      </w:r>
+      <w:r>
+        <w:rPr>
+          <w:b/>
+        </w:rPr>
+        <w:t>Simulating a Deterministic Finite Automaton (DFA) in C</w:t>
+      </w:r>
+      <w:r>
+        <w:t xml:space="preserve">. 2015. </w:t>
+      </w:r>
+      <w:proofErr w:type="spellStart"/>
+      <w:r>
+        <w:t>Disponível</w:t>
+      </w:r>
+      <w:proofErr w:type="spellEnd"/>
+      <w:r>
+        <w:t xml:space="preserve"> </w:t>
+      </w:r>
+      <w:proofErr w:type="spellStart"/>
+      <w:r>
+        <w:t>em</w:t>
+      </w:r>
+      <w:proofErr w:type="spellEnd"/>
+      <w:r>
+        <w:t>: &lt;</w:t>
+      </w:r>
+      <w:hyperlink r:id="rId16" w:history="1">
         <w:r>
           <w:rPr>
             <w:rStyle w:val="Hyperlink"/>
-            <w:u w:val="none"/>
-            <w:lang w:val="pt-BR"/>
           </w:rPr>
           <w:t>https://wowmoron.wordpress.com/2015/02/14/simulating-a-dfa-in-c/</w:t>
         </w:r>
       </w:hyperlink>
-    </w:p>
-    <w:p>
-      <w:pPr>
-        <w:rPr>
-          <w:rStyle w:val="Hyperlink"/>
-          <w:color w:val="auto"/>
-          <w:u w:val="none"/>
-          <w:lang w:val="pt-BR"/>
-        </w:rPr>
-      </w:pPr>
-      <w:r>
-        <w:rPr>
-          <w:rStyle w:val="Hyperlink"/>
-          <w:color w:val="auto"/>
-          <w:u w:val="none"/>
-          <w:lang w:val="pt-BR"/>
-        </w:rPr>
+      <w:r>
+        <w:t xml:space="preserve">&gt;. </w:t>
+      </w:r>
+      <w:proofErr w:type="spellStart"/>
+      <w:r>
+        <w:t>Acesso</w:t>
+      </w:r>
+      <w:proofErr w:type="spellEnd"/>
+      <w:r>
+        <w:t xml:space="preserve"> </w:t>
+      </w:r>
+      <w:proofErr w:type="spellStart"/>
+      <w:r>
+        <w:t>em</w:t>
+      </w:r>
+      <w:proofErr w:type="spellEnd"/>
+      <w:r>
+        <w:t xml:space="preserve">: 30 </w:t>
+      </w:r>
+      <w:proofErr w:type="spellStart"/>
+      <w:r>
+        <w:t>mai</w:t>
+      </w:r>
+      <w:proofErr w:type="spellEnd"/>
+      <w:r>
+        <w:t>. 2017.</w:t>
+      </w:r>
+    </w:p>
+    <w:p>
+      <w:pPr>
+        <w:spacing w:line="240" w:lineRule="auto"/>
+        <w:jc w:val="left"/>
+      </w:pPr>
+    </w:p>
+    <w:p>
+      <w:pPr>
+        <w:spacing w:line="240" w:lineRule="auto"/>
+        <w:jc w:val="left"/>
+      </w:pPr>
+      <w:r>
         <w:t xml:space="preserve">[6] </w:t>
       </w:r>
-      <w:hyperlink r:id="rId15" w:history="1">
+      <w:r>
+        <w:t xml:space="preserve">UPADHYAY, A. </w:t>
+      </w:r>
+      <w:r>
+        <w:rPr>
+          <w:b/>
+        </w:rPr>
+        <w:t>C Program for DFA (Deterministic Finite Automata)</w:t>
+      </w:r>
+      <w:r>
+        <w:t xml:space="preserve">. 2013. </w:t>
+      </w:r>
+      <w:proofErr w:type="spellStart"/>
+      <w:r>
+        <w:t>Disponível</w:t>
+      </w:r>
+      <w:proofErr w:type="spellEnd"/>
+      <w:r>
+        <w:t xml:space="preserve"> </w:t>
+      </w:r>
+      <w:proofErr w:type="spellStart"/>
+      <w:r>
+        <w:t>em</w:t>
+      </w:r>
+      <w:proofErr w:type="spellEnd"/>
+      <w:r>
+        <w:t>: &lt;</w:t>
+      </w:r>
+      <w:hyperlink r:id="rId17" w:history="1">
         <w:r>
           <w:rPr>
             <w:rStyle w:val="Hyperlink"/>
-            <w:u w:val="none"/>
-            <w:lang w:val="pt-BR"/>
           </w:rPr>
           <w:t>http://www.cprogramto.com/c-program-for-dfa/</w:t>
         </w:r>
       </w:hyperlink>
-    </w:p>
-    <w:p>
-      <w:pPr>
-        <w:rPr>
-          <w:color w:val="auto"/>
-          <w:lang w:val="pt-BR"/>
-        </w:rPr>
-      </w:pPr>
-    </w:p>
-    <w:p>
-      <w:pPr>
-        <w:rPr>
-          <w:color w:val="auto"/>
-          <w:lang w:val="pt-BR"/>
-        </w:rPr>
-      </w:pPr>
+      <w:r>
+        <w:t xml:space="preserve">&gt;. </w:t>
+      </w:r>
+      <w:proofErr w:type="spellStart"/>
+      <w:r>
+        <w:t>Acesso</w:t>
+      </w:r>
+      <w:proofErr w:type="spellEnd"/>
+      <w:r>
+        <w:t xml:space="preserve"> </w:t>
+      </w:r>
+      <w:proofErr w:type="spellStart"/>
+      <w:r>
+        <w:t>em</w:t>
+      </w:r>
+      <w:proofErr w:type="spellEnd"/>
+      <w:r>
+        <w:t xml:space="preserve">: 30 </w:t>
+      </w:r>
+      <w:proofErr w:type="spellStart"/>
+      <w:r>
+        <w:t>mai</w:t>
+      </w:r>
+      <w:proofErr w:type="spellEnd"/>
+      <w:r>
+        <w:t>. 2017</w:t>
+      </w:r>
     </w:p>
     <w:sectPr>
-      <w:headerReference w:type="default" r:id="rId16"/>
+      <w:headerReference w:type="default" r:id="rId18"/>
       <w:pgSz w:w="11906" w:h="16838"/>
       <w:pgMar w:top="1417" w:right="1701" w:bottom="1417" w:left="1701" w:header="708" w:footer="708" w:gutter="0"/>
       <w:pgNumType w:start="2"/>
@@ -2895,7 +3913,7 @@
           <w:rPr>
             <w:noProof/>
           </w:rPr>
-          <w:t>7</w:t>
+          <w:t>9</w:t>
         </w:r>
         <w:r>
           <w:rPr>
@@ -4037,6 +5055,27 @@
       <w:u w:val="single"/>
     </w:rPr>
   </w:style>
+  <w:style w:type="paragraph" w:styleId="ListParagraph">
+    <w:name w:val="List Paragraph"/>
+    <w:basedOn w:val="Normal"/>
+    <w:uiPriority w:val="34"/>
+    <w:qFormat/>
+    <w:rsid w:val="00605307"/>
+    <w:pPr>
+      <w:ind w:left="720"/>
+      <w:contextualSpacing/>
+    </w:pPr>
+  </w:style>
+  <w:style w:type="character" w:styleId="PlaceholderText">
+    <w:name w:val="Placeholder Text"/>
+    <w:basedOn w:val="DefaultParagraphFont"/>
+    <w:uiPriority w:val="99"/>
+    <w:semiHidden/>
+    <w:rsid w:val="0035674B"/>
+    <w:rPr>
+      <w:color w:val="808080"/>
+    </w:rPr>
+  </w:style>
 </w:styles>
 </file>
 
@@ -4306,7 +5345,7 @@
 </file>
 
 <file path=customXml/itemProps1.xml><?xml version="1.0" encoding="utf-8"?>
-<ds:datastoreItem xmlns:ds="http://schemas.openxmlformats.org/officeDocument/2006/customXml" ds:itemID="{21DD37A3-35EE-42F7-9CD7-34B9E5CE7DEE}">
+<ds:datastoreItem xmlns:ds="http://schemas.openxmlformats.org/officeDocument/2006/customXml" ds:itemID="{237EA55B-95C1-48D7-AD22-5CED502BB542}">
   <ds:schemaRefs>
     <ds:schemaRef ds:uri="http://schemas.openxmlformats.org/officeDocument/2006/bibliography"/>
   </ds:schemaRefs>

</xml_diff>